<commit_message>
First arena, many more fixes (and realizations about this game)
</commit_message>
<xml_diff>
--- a/non-game/[Spinoff] Carving Pumpkins.docx
+++ b/non-game/[Spinoff] Carving Pumpkins.docx
@@ -494,13 +494,7 @@
         <w:rPr>
           <w:lang w:val="en-US"/>
         </w:rPr>
-        <w:t>. I see no way to adapt it to single player or individual players</w:t>
-      </w:r>
-      <w:r>
-        <w:rPr>
-          <w:lang w:val="en-US"/>
-        </w:rPr>
-        <w:t>.</w:t>
+        <w:t>. I see no way to adapt it to single player or individual players.</w:t>
       </w:r>
     </w:p>
     <w:p>
@@ -2182,6 +2176,476 @@
           <w:bCs/>
           <w:lang w:val="en-US"/>
         </w:rPr>
+        <w:t>IDEA: Different aiming?</w:t>
+      </w:r>
+      <w:r>
+        <w:rPr>
+          <w:lang w:val="en-US"/>
+        </w:rPr>
+        <w:t xml:space="preserve"> When you start to aim, your movement becomes </w:t>
+      </w:r>
+      <w:r>
+        <w:rPr>
+          <w:i/>
+          <w:iCs/>
+          <w:lang w:val="en-US"/>
+        </w:rPr>
+        <w:t>slidy</w:t>
+      </w:r>
+      <w:r>
+        <w:rPr>
+          <w:lang w:val="en-US"/>
+        </w:rPr>
+        <w:t xml:space="preserve"> or </w:t>
+      </w:r>
+      <w:r>
+        <w:rPr>
+          <w:i/>
+          <w:iCs/>
+          <w:lang w:val="en-US"/>
+        </w:rPr>
+        <w:t>slowmo</w:t>
+      </w:r>
+      <w:r>
+        <w:rPr>
+          <w:lang w:val="en-US"/>
+        </w:rPr>
+        <w:t>. Which means you continue moving, yet can also properly aim</w:t>
+      </w:r>
+    </w:p>
+    <w:p>
+      <w:pPr>
+        <w:rPr>
+          <w:lang w:val="en-US"/>
+        </w:rPr>
+      </w:pPr>
+    </w:p>
+    <w:p>
+      <w:pPr>
+        <w:rPr>
+          <w:lang w:val="en-US"/>
+        </w:rPr>
+      </w:pPr>
+      <w:r>
+        <w:rPr>
+          <w:b/>
+          <w:bCs/>
+          <w:lang w:val="en-US"/>
+        </w:rPr>
+        <w:t>Knife/Slicing Improvements</w:t>
+      </w:r>
+    </w:p>
+    <w:p>
+      <w:pPr>
+        <w:pStyle w:val="ListParagraph"/>
+        <w:numPr>
+          <w:ilvl w:val="0"/>
+          <w:numId w:val="35"/>
+        </w:numPr>
+        <w:rPr>
+          <w:lang w:val="en-US"/>
+        </w:rPr>
+      </w:pPr>
+      <w:r>
+        <w:rPr>
+          <w:lang w:val="en-US"/>
+        </w:rPr>
+        <w:t xml:space="preserve">Don’t allow a deflection </w:t>
+      </w:r>
+      <w:r>
+        <w:rPr>
+          <w:i/>
+          <w:iCs/>
+          <w:lang w:val="en-US"/>
+        </w:rPr>
+        <w:t>right after</w:t>
+      </w:r>
+      <w:r>
+        <w:rPr>
+          <w:lang w:val="en-US"/>
+        </w:rPr>
+        <w:t xml:space="preserve"> another deflection. (Just disable the raycast for a few milliseconds?)</w:t>
+      </w:r>
+      <w:r>
+        <w:rPr>
+          <w:lang w:val="en-US"/>
+        </w:rPr>
+        <w:t xml:space="preserve"> =&gt; prevents a bit of flipflopping on the knifes</w:t>
+      </w:r>
+    </w:p>
+    <w:p>
+      <w:pPr>
+        <w:pStyle w:val="ListParagraph"/>
+        <w:numPr>
+          <w:ilvl w:val="0"/>
+          <w:numId w:val="35"/>
+        </w:numPr>
+        <w:rPr>
+          <w:lang w:val="en-US"/>
+        </w:rPr>
+      </w:pPr>
+      <w:r>
+        <w:rPr>
+          <w:lang w:val="en-US"/>
+        </w:rPr>
+        <w:t>Add (short) cooldown to quick slashes</w:t>
+      </w:r>
+    </w:p>
+    <w:p>
+      <w:pPr>
+        <w:pStyle w:val="ListParagraph"/>
+        <w:numPr>
+          <w:ilvl w:val="0"/>
+          <w:numId w:val="35"/>
+        </w:numPr>
+        <w:rPr>
+          <w:lang w:val="en-US"/>
+        </w:rPr>
+      </w:pPr>
+      <w:r>
+        <w:rPr>
+          <w:i/>
+          <w:iCs/>
+          <w:lang w:val="en-US"/>
+        </w:rPr>
+        <w:t>Also</w:t>
+      </w:r>
+      <w:r>
+        <w:rPr>
+          <w:lang w:val="en-US"/>
+        </w:rPr>
+        <w:t xml:space="preserve"> knock back the player doing the slashing</w:t>
+      </w:r>
+    </w:p>
+    <w:p>
+      <w:pPr>
+        <w:pStyle w:val="ListParagraph"/>
+        <w:numPr>
+          <w:ilvl w:val="1"/>
+          <w:numId w:val="35"/>
+        </w:numPr>
+        <w:rPr>
+          <w:lang w:val="en-US"/>
+        </w:rPr>
+      </w:pPr>
+      <w:r>
+        <w:rPr>
+          <w:lang w:val="en-US"/>
+        </w:rPr>
+        <w:t>Play a short “knife goes forward, knife goes backward” animation?</w:t>
+      </w:r>
+    </w:p>
+    <w:p>
+      <w:pPr>
+        <w:pStyle w:val="ListParagraph"/>
+        <w:numPr>
+          <w:ilvl w:val="1"/>
+          <w:numId w:val="35"/>
+        </w:numPr>
+        <w:rPr>
+          <w:lang w:val="en-US"/>
+        </w:rPr>
+      </w:pPr>
+      <w:r>
+        <w:rPr>
+          <w:lang w:val="en-US"/>
+        </w:rPr>
+        <w:t xml:space="preserve">Show a “slash” sprite, which also indicates how far we slashed. </w:t>
+      </w:r>
+    </w:p>
+    <w:p>
+      <w:pPr>
+        <w:pStyle w:val="ListParagraph"/>
+        <w:numPr>
+          <w:ilvl w:val="1"/>
+          <w:numId w:val="35"/>
+        </w:numPr>
+        <w:rPr>
+          <w:lang w:val="en-US"/>
+        </w:rPr>
+      </w:pPr>
+      <w:r>
+        <w:rPr>
+          <w:lang w:val="en-US"/>
+        </w:rPr>
+        <w:t>(</w:t>
+      </w:r>
+      <w:r>
+        <w:rPr>
+          <w:lang w:val="en-US"/>
+        </w:rPr>
+        <w:t xml:space="preserve">If we hit a body with </w:t>
+      </w:r>
+      <w:r>
+        <w:rPr>
+          <w:i/>
+          <w:iCs/>
+          <w:lang w:val="en-US"/>
+        </w:rPr>
+        <w:t>one</w:t>
+      </w:r>
+      <w:r>
+        <w:rPr>
+          <w:lang w:val="en-US"/>
+        </w:rPr>
+        <w:t xml:space="preserve"> side, but not the other, give feedback “not quite enough!”</w:t>
+      </w:r>
+      <w:r>
+        <w:rPr>
+          <w:lang w:val="en-US"/>
+        </w:rPr>
+        <w:t>)</w:t>
+      </w:r>
+    </w:p>
+    <w:p>
+      <w:pPr>
+        <w:rPr>
+          <w:lang w:val="en-US"/>
+        </w:rPr>
+      </w:pPr>
+    </w:p>
+    <w:p>
+      <w:pPr>
+        <w:rPr>
+          <w:lang w:val="en-US"/>
+        </w:rPr>
+      </w:pPr>
+      <w:r>
+        <w:rPr>
+          <w:b/>
+          <w:bCs/>
+          <w:lang w:val="en-US"/>
+        </w:rPr>
+        <w:t>General improvements:</w:t>
+      </w:r>
+    </w:p>
+    <w:p>
+      <w:pPr>
+        <w:pStyle w:val="ListParagraph"/>
+        <w:numPr>
+          <w:ilvl w:val="0"/>
+          <w:numId w:val="36"/>
+        </w:numPr>
+        <w:rPr>
+          <w:lang w:val="en-US"/>
+        </w:rPr>
+      </w:pPr>
+      <w:r>
+        <w:rPr>
+          <w:lang w:val="en-US"/>
+        </w:rPr>
+        <w:t>Make powerups a bit smaller + pickup radius smaller. (Now you accidentally pick them up way too often.</w:t>
+      </w:r>
+    </w:p>
+    <w:p>
+      <w:pPr>
+        <w:pStyle w:val="ListParagraph"/>
+        <w:numPr>
+          <w:ilvl w:val="0"/>
+          <w:numId w:val="36"/>
+        </w:numPr>
+        <w:rPr>
+          <w:lang w:val="en-US"/>
+        </w:rPr>
+      </w:pPr>
+      <w:r>
+        <w:rPr>
+          <w:lang w:val="en-US"/>
+        </w:rPr>
+        <w:t xml:space="preserve">Make it much </w:t>
+      </w:r>
+      <w:r>
+        <w:rPr>
+          <w:i/>
+          <w:iCs/>
+          <w:lang w:val="en-US"/>
+        </w:rPr>
+        <w:t>clearer</w:t>
+      </w:r>
+      <w:r>
+        <w:rPr>
+          <w:lang w:val="en-US"/>
+        </w:rPr>
+        <w:t xml:space="preserve"> what powerup you just grabbed. (Show it for longer.)</w:t>
+      </w:r>
+    </w:p>
+    <w:p>
+      <w:pPr>
+        <w:pStyle w:val="ListParagraph"/>
+        <w:numPr>
+          <w:ilvl w:val="0"/>
+          <w:numId w:val="36"/>
+        </w:numPr>
+        <w:rPr>
+          <w:lang w:val="en-US"/>
+        </w:rPr>
+      </w:pPr>
+      <w:r>
+        <w:rPr>
+          <w:lang w:val="en-US"/>
+        </w:rPr>
+        <w:t>Give powerups a bit of an outline + make them flicker</w:t>
+      </w:r>
+    </w:p>
+    <w:p>
+      <w:pPr>
+        <w:pStyle w:val="ListParagraph"/>
+        <w:numPr>
+          <w:ilvl w:val="0"/>
+          <w:numId w:val="36"/>
+        </w:numPr>
+        <w:rPr>
+          <w:lang w:val="en-US"/>
+        </w:rPr>
+      </w:pPr>
+      <w:r>
+        <w:rPr>
+          <w:lang w:val="en-US"/>
+        </w:rPr>
+        <w:t xml:space="preserve">Make the </w:t>
+      </w:r>
+      <w:r>
+        <w:rPr>
+          <w:b/>
+          <w:bCs/>
+          <w:lang w:val="en-US"/>
+        </w:rPr>
+        <w:t>most important powerups</w:t>
+      </w:r>
+      <w:r>
+        <w:rPr>
+          <w:lang w:val="en-US"/>
+        </w:rPr>
+        <w:t xml:space="preserve"> appear way more often.</w:t>
+      </w:r>
+      <w:r>
+        <w:rPr>
+          <w:lang w:val="en-US"/>
+        </w:rPr>
+        <w:t xml:space="preserve"> (Extra knifes, growing/shrinking, etcetera.)</w:t>
+      </w:r>
+    </w:p>
+    <w:p>
+      <w:pPr>
+        <w:pStyle w:val="ListParagraph"/>
+        <w:numPr>
+          <w:ilvl w:val="0"/>
+          <w:numId w:val="36"/>
+        </w:numPr>
+        <w:rPr>
+          <w:lang w:val="en-US"/>
+        </w:rPr>
+      </w:pPr>
+      <w:r>
+        <w:rPr>
+          <w:b/>
+          <w:bCs/>
+          <w:lang w:val="en-US"/>
+        </w:rPr>
+        <w:t>Don’t</w:t>
+      </w:r>
+      <w:r>
+        <w:rPr>
+          <w:lang w:val="en-US"/>
+        </w:rPr>
+        <w:t xml:space="preserve"> pickup powerups that aren’t unwrapped. (Make this an optional rule you can turn on. Or </w:t>
+      </w:r>
+      <w:r>
+        <w:rPr>
+          <w:i/>
+          <w:iCs/>
+          <w:lang w:val="en-US"/>
+        </w:rPr>
+        <w:t>another</w:t>
+      </w:r>
+      <w:r>
+        <w:rPr>
+          <w:lang w:val="en-US"/>
+        </w:rPr>
+        <w:t xml:space="preserve"> powerup.)</w:t>
+      </w:r>
+    </w:p>
+    <w:p>
+      <w:pPr>
+        <w:pStyle w:val="ListParagraph"/>
+        <w:numPr>
+          <w:ilvl w:val="1"/>
+          <w:numId w:val="36"/>
+        </w:numPr>
+        <w:rPr>
+          <w:lang w:val="en-US"/>
+        </w:rPr>
+      </w:pPr>
+      <w:r>
+        <w:rPr>
+          <w:b/>
+          <w:bCs/>
+          <w:lang w:val="en-US"/>
+        </w:rPr>
+        <w:t>Why?</w:t>
+      </w:r>
+      <w:r>
+        <w:rPr>
+          <w:lang w:val="en-US"/>
+        </w:rPr>
+        <w:t xml:space="preserve"> Players who don’t understand/need the powerups can ignore them safely.</w:t>
+      </w:r>
+    </w:p>
+    <w:p>
+      <w:pPr>
+        <w:pStyle w:val="ListParagraph"/>
+        <w:numPr>
+          <w:ilvl w:val="1"/>
+          <w:numId w:val="36"/>
+        </w:numPr>
+        <w:rPr>
+          <w:lang w:val="en-US"/>
+        </w:rPr>
+      </w:pPr>
+      <w:r>
+        <w:rPr>
+          <w:lang w:val="en-US"/>
+        </w:rPr>
+        <w:t>There is no “accidental” grabbing of powerups (where you don’t know what happened.)</w:t>
+      </w:r>
+    </w:p>
+    <w:p>
+      <w:pPr>
+        <w:pStyle w:val="ListParagraph"/>
+        <w:numPr>
+          <w:ilvl w:val="1"/>
+          <w:numId w:val="36"/>
+        </w:numPr>
+        <w:rPr>
+          <w:lang w:val="en-US"/>
+        </w:rPr>
+      </w:pPr>
+      <w:r>
+        <w:rPr>
+          <w:lang w:val="en-US"/>
+        </w:rPr>
+        <w:t>It forces you to know how to use a knife to get them.</w:t>
+      </w:r>
+    </w:p>
+    <w:p>
+      <w:pPr>
+        <w:rPr>
+          <w:lang w:val="en-US"/>
+        </w:rPr>
+      </w:pPr>
+    </w:p>
+    <w:p>
+      <w:pPr>
+        <w:rPr>
+          <w:lang w:val="en-US"/>
+        </w:rPr>
+      </w:pPr>
+      <w:r>
+        <w:rPr>
+          <w:b/>
+          <w:bCs/>
+          <w:lang w:val="en-US"/>
+        </w:rPr>
         <w:t>Particles/Animations</w:t>
       </w:r>
     </w:p>
@@ -2313,38 +2777,100 @@
     </w:p>
     <w:p>
       <w:pPr>
+        <w:rPr>
+          <w:lang w:val="en-US"/>
+        </w:rPr>
+      </w:pPr>
+    </w:p>
+    <w:p>
+      <w:pPr>
+        <w:rPr>
+          <w:lang w:val="en-US"/>
+        </w:rPr>
+      </w:pPr>
+      <w:r>
+        <w:rPr>
+          <w:b/>
+          <w:bCs/>
+          <w:lang w:val="en-US"/>
+        </w:rPr>
+        <w:t>Game loop:</w:t>
+      </w:r>
+    </w:p>
+    <w:p>
+      <w:pPr>
         <w:pStyle w:val="ListParagraph"/>
         <w:numPr>
           <w:ilvl w:val="0"/>
-          <w:numId w:val="22"/>
-        </w:numPr>
-        <w:rPr>
-          <w:lang w:val="en-US"/>
-        </w:rPr>
-      </w:pPr>
-      <w:r>
-        <w:rPr>
-          <w:lang w:val="en-US"/>
-        </w:rPr>
-        <w:t>Quick slashing:</w:t>
-      </w:r>
-    </w:p>
-    <w:p>
-      <w:pPr>
-        <w:pStyle w:val="ListParagraph"/>
-        <w:numPr>
-          <w:ilvl w:val="1"/>
-          <w:numId w:val="22"/>
-        </w:numPr>
-        <w:rPr>
-          <w:lang w:val="en-US"/>
-        </w:rPr>
-      </w:pPr>
-      <w:r>
-        <w:rPr>
-          <w:lang w:val="en-US"/>
-        </w:rPr>
-        <w:t xml:space="preserve">Show a “slash” sprite, which also indicates how far we slashed. If we hit a body with </w:t>
+          <w:numId w:val="23"/>
+        </w:numPr>
+        <w:rPr>
+          <w:lang w:val="en-US"/>
+        </w:rPr>
+      </w:pPr>
+      <w:r>
+        <w:rPr>
+          <w:lang w:val="en-US"/>
+        </w:rPr>
+        <w:t>Implement other game modes =&gt; think about how they’d work + a general structure</w:t>
+      </w:r>
+    </w:p>
+    <w:p>
+      <w:pPr>
+        <w:rPr>
+          <w:lang w:val="en-US"/>
+        </w:rPr>
+      </w:pPr>
+    </w:p>
+    <w:p>
+      <w:pPr>
+        <w:rPr>
+          <w:lang w:val="en-US"/>
+        </w:rPr>
+      </w:pPr>
+      <w:r>
+        <w:rPr>
+          <w:b/>
+          <w:bCs/>
+          <w:lang w:val="en-US"/>
+        </w:rPr>
+        <w:t>Arena:</w:t>
+      </w:r>
+    </w:p>
+    <w:p>
+      <w:pPr>
+        <w:pStyle w:val="ListParagraph"/>
+        <w:numPr>
+          <w:ilvl w:val="0"/>
+          <w:numId w:val="24"/>
+        </w:numPr>
+        <w:rPr>
+          <w:lang w:val="en-US"/>
+        </w:rPr>
+      </w:pPr>
+      <w:r>
+        <w:rPr>
+          <w:lang w:val="en-US"/>
+        </w:rPr>
+        <w:t>Improve the graveyard</w:t>
+      </w:r>
+    </w:p>
+    <w:p>
+      <w:pPr>
+        <w:pStyle w:val="ListParagraph"/>
+        <w:numPr>
+          <w:ilvl w:val="0"/>
+          <w:numId w:val="24"/>
+        </w:numPr>
+        <w:rPr>
+          <w:lang w:val="en-US"/>
+        </w:rPr>
+      </w:pPr>
+      <w:r>
+        <w:rPr>
+          <w:lang w:val="en-US"/>
+        </w:rPr>
+        <w:t xml:space="preserve">Make sure I can </w:t>
       </w:r>
       <w:r>
         <w:rPr>
@@ -2352,37 +2878,33 @@
           <w:iCs/>
           <w:lang w:val="en-US"/>
         </w:rPr>
-        <w:t>one</w:t>
-      </w:r>
-      <w:r>
-        <w:rPr>
-          <w:lang w:val="en-US"/>
-        </w:rPr>
-        <w:t xml:space="preserve"> side, but not the other, give feedback “not quite enough!”</w:t>
-      </w:r>
-    </w:p>
-    <w:p>
-      <w:pPr>
-        <w:pStyle w:val="ListParagraph"/>
-        <w:numPr>
-          <w:ilvl w:val="1"/>
-          <w:numId w:val="22"/>
-        </w:numPr>
-        <w:rPr>
-          <w:lang w:val="en-US"/>
-        </w:rPr>
-      </w:pPr>
-      <w:r>
-        <w:rPr>
-          <w:lang w:val="en-US"/>
-        </w:rPr>
-        <w:t>Is there a cooldown on using it?</w:t>
-      </w:r>
-      <w:r>
-        <w:rPr>
-          <w:lang w:val="en-US"/>
-        </w:rPr>
-        <w:t xml:space="preserve"> (Otherwise you can just infinitely spam the button to continue.)</w:t>
+        <w:t>set</w:t>
+      </w:r>
+      <w:r>
+        <w:rPr>
+          <w:lang w:val="en-US"/>
+        </w:rPr>
+        <w:t xml:space="preserve"> different parameters for each map, so some arenas can be </w:t>
+      </w:r>
+      <w:r>
+        <w:rPr>
+          <w:i/>
+          <w:iCs/>
+          <w:lang w:val="en-US"/>
+        </w:rPr>
+        <w:t>bigger</w:t>
+      </w:r>
+      <w:r>
+        <w:rPr>
+          <w:lang w:val="en-US"/>
+        </w:rPr>
+        <w:t xml:space="preserve"> than others.</w:t>
+      </w:r>
+      <w:r>
+        <w:rPr>
+          <w:lang w:val="en-US"/>
+        </w:rPr>
+        <w:t xml:space="preserve"> (Smaller player starting size, smaller ranges, etc.)</w:t>
       </w:r>
     </w:p>
     <w:p>
@@ -2404,7 +2926,7 @@
           <w:bCs/>
           <w:lang w:val="en-US"/>
         </w:rPr>
-        <w:t>Game loop:</w:t>
+        <w:t>Nice features:</w:t>
       </w:r>
     </w:p>
     <w:p>
@@ -2412,28 +2934,90 @@
         <w:pStyle w:val="ListParagraph"/>
         <w:numPr>
           <w:ilvl w:val="0"/>
-          <w:numId w:val="23"/>
-        </w:numPr>
-        <w:rPr>
-          <w:lang w:val="en-US"/>
-        </w:rPr>
-      </w:pPr>
-      <w:r>
-        <w:rPr>
-          <w:lang w:val="en-US"/>
-        </w:rPr>
-        <w:t>Implement other game modes =&gt; think about how they’d work + a general structure</w:t>
-      </w:r>
-    </w:p>
-    <w:p>
-      <w:pPr>
-        <w:rPr>
-          <w:lang w:val="en-US"/>
-        </w:rPr>
-      </w:pPr>
-    </w:p>
-    <w:p>
-      <w:pPr>
+          <w:numId w:val="24"/>
+        </w:numPr>
+        <w:rPr>
+          <w:lang w:val="en-US"/>
+        </w:rPr>
+      </w:pPr>
+      <w:r>
+        <w:rPr>
+          <w:lang w:val="en-US"/>
+        </w:rPr>
+        <w:t>Also apply “shoot away vec” to the remaining player. (Use a “knockback force” approach on their kinematic body.)</w:t>
+      </w:r>
+    </w:p>
+    <w:p>
+      <w:pPr>
+        <w:pStyle w:val="ListParagraph"/>
+        <w:numPr>
+          <w:ilvl w:val="0"/>
+          <w:numId w:val="24"/>
+        </w:numPr>
+        <w:rPr>
+          <w:lang w:val="en-US"/>
+        </w:rPr>
+      </w:pPr>
+      <w:r>
+        <w:rPr>
+          <w:lang w:val="en-US"/>
+        </w:rPr>
+        <w:t xml:space="preserve">Slowly fade away the rubble (on game modes where we </w:t>
+      </w:r>
+      <w:r>
+        <w:rPr>
+          <w:i/>
+          <w:iCs/>
+          <w:lang w:val="en-US"/>
+        </w:rPr>
+        <w:t>don’t</w:t>
+      </w:r>
+      <w:r>
+        <w:rPr>
+          <w:lang w:val="en-US"/>
+        </w:rPr>
+        <w:t xml:space="preserve"> need it?)</w:t>
+      </w:r>
+    </w:p>
+    <w:p>
+      <w:pPr>
+        <w:pStyle w:val="ListParagraph"/>
+        <w:numPr>
+          <w:ilvl w:val="0"/>
+          <w:numId w:val="24"/>
+        </w:numPr>
+        <w:rPr>
+          <w:lang w:val="en-US"/>
+        </w:rPr>
+      </w:pPr>
+      <w:r>
+        <w:rPr>
+          <w:lang w:val="en-US"/>
+        </w:rPr>
+        <w:t xml:space="preserve">Give dead players </w:t>
+      </w:r>
+      <w:r>
+        <w:rPr>
+          <w:i/>
+          <w:iCs/>
+          <w:lang w:val="en-US"/>
+        </w:rPr>
+        <w:t>something</w:t>
+      </w:r>
+      <w:r>
+        <w:rPr>
+          <w:lang w:val="en-US"/>
+        </w:rPr>
+        <w:t xml:space="preserve"> to still do.</w:t>
+      </w:r>
+    </w:p>
+    <w:p>
+      <w:pPr>
+        <w:pStyle w:val="ListParagraph"/>
+        <w:numPr>
+          <w:ilvl w:val="0"/>
+          <w:numId w:val="24"/>
+        </w:numPr>
         <w:rPr>
           <w:lang w:val="en-US"/>
         </w:rPr>
@@ -2444,7 +3028,45 @@
           <w:bCs/>
           <w:lang w:val="en-US"/>
         </w:rPr>
-        <w:t>Arena:</w:t>
+        <w:t>IDEA:</w:t>
+      </w:r>
+      <w:r>
+        <w:rPr>
+          <w:lang w:val="en-US"/>
+        </w:rPr>
+        <w:t xml:space="preserve"> Other things to throw? (Like the dumplings?)</w:t>
+      </w:r>
+    </w:p>
+    <w:p>
+      <w:pPr>
+        <w:pStyle w:val="ListParagraph"/>
+        <w:numPr>
+          <w:ilvl w:val="1"/>
+          <w:numId w:val="24"/>
+        </w:numPr>
+        <w:rPr>
+          <w:lang w:val="en-US"/>
+        </w:rPr>
+      </w:pPr>
+      <w:r>
+        <w:rPr>
+          <w:lang w:val="en-US"/>
+        </w:rPr>
+        <w:t xml:space="preserve">That might also simply </w:t>
+      </w:r>
+      <w:r>
+        <w:rPr>
+          <w:i/>
+          <w:iCs/>
+          <w:lang w:val="en-US"/>
+        </w:rPr>
+        <w:t>deflect/protect against</w:t>
+      </w:r>
+      <w:r>
+        <w:rPr>
+          <w:lang w:val="en-US"/>
+        </w:rPr>
+        <w:t xml:space="preserve"> knives, instead of slicing things themselves.</w:t>
       </w:r>
     </w:p>
     <w:p>
@@ -2460,37 +3082,31 @@
       </w:pPr>
       <w:r>
         <w:rPr>
-          <w:lang w:val="en-US"/>
-        </w:rPr>
-        <w:t>Create a basic arena: background, obstacles</w:t>
-      </w:r>
-      <w:r>
-        <w:rPr>
-          <w:lang w:val="en-US"/>
-        </w:rPr>
-        <w:t>, look</w:t>
-      </w:r>
-    </w:p>
-    <w:p>
-      <w:pPr>
-        <w:rPr>
-          <w:lang w:val="en-US"/>
-        </w:rPr>
-      </w:pPr>
-    </w:p>
-    <w:p>
-      <w:pPr>
-        <w:rPr>
-          <w:lang w:val="en-US"/>
-        </w:rPr>
-      </w:pPr>
-      <w:r>
-        <w:rPr>
           <w:b/>
           <w:bCs/>
           <w:lang w:val="en-US"/>
         </w:rPr>
-        <w:t>Nice features:</w:t>
+        <w:t>IDEA:</w:t>
+      </w:r>
+      <w:r>
+        <w:rPr>
+          <w:lang w:val="en-US"/>
+        </w:rPr>
+        <w:t xml:space="preserve"> Different </w:t>
+      </w:r>
+      <w:r>
+        <w:rPr>
+          <w:i/>
+          <w:iCs/>
+          <w:lang w:val="en-US"/>
+        </w:rPr>
+        <w:t>ground terrains</w:t>
+      </w:r>
+      <w:r>
+        <w:rPr>
+          <w:lang w:val="en-US"/>
+        </w:rPr>
+        <w:t>. As long as you’re on that terrain, you are influenced by its special effect (whatever it is).</w:t>
       </w:r>
     </w:p>
     <w:p>
@@ -2508,7 +3124,7 @@
         <w:rPr>
           <w:lang w:val="en-US"/>
         </w:rPr>
-        <w:t>Also apply “shoot away vec” to the remaining player. (Use a “knockback force” approach on their kinematic body.)</w:t>
+        <w:t>If teams are enabled (there is a team with more than 1 player), show player teams on them??</w:t>
       </w:r>
     </w:p>
     <w:p>
@@ -2526,7 +3142,19 @@
         <w:rPr>
           <w:lang w:val="en-US"/>
         </w:rPr>
-        <w:t xml:space="preserve">Slowly fade away the rubble (on game modes where we </w:t>
+        <w:t>AI bots</w:t>
+      </w:r>
+      <w:r>
+        <w:rPr>
+          <w:lang w:val="en-US"/>
+        </w:rPr>
+        <w:t xml:space="preserve"> =&gt;</w:t>
+      </w:r>
+      <w:r>
+        <w:rPr>
+          <w:lang w:val="en-US"/>
+        </w:rPr>
+        <w:t xml:space="preserve"> controller button for </w:t>
       </w:r>
       <w:r>
         <w:rPr>
@@ -2534,13 +3162,31 @@
           <w:iCs/>
           <w:lang w:val="en-US"/>
         </w:rPr>
-        <w:t>don’t</w:t>
-      </w:r>
-      <w:r>
-        <w:rPr>
-          <w:lang w:val="en-US"/>
-        </w:rPr>
-        <w:t xml:space="preserve"> need it?)</w:t>
+        <w:t>removing</w:t>
+      </w:r>
+      <w:r>
+        <w:rPr>
+          <w:lang w:val="en-US"/>
+        </w:rPr>
+        <w:t xml:space="preserve"> them??</w:t>
+      </w:r>
+    </w:p>
+    <w:p>
+      <w:pPr>
+        <w:pStyle w:val="ListParagraph"/>
+        <w:numPr>
+          <w:ilvl w:val="1"/>
+          <w:numId w:val="24"/>
+        </w:numPr>
+        <w:rPr>
+          <w:lang w:val="en-US"/>
+        </w:rPr>
+      </w:pPr>
+      <w:r>
+        <w:rPr>
+          <w:lang w:val="en-US"/>
+        </w:rPr>
+        <w:t>Create Human/Bot version for all player colors, pick correct one.</w:t>
       </w:r>
     </w:p>
     <w:p>
@@ -2558,30 +3204,18 @@
         <w:rPr>
           <w:lang w:val="en-US"/>
         </w:rPr>
-        <w:t xml:space="preserve">Give dead players </w:t>
-      </w:r>
-      <w:r>
-        <w:rPr>
-          <w:i/>
-          <w:iCs/>
-          <w:lang w:val="en-US"/>
-        </w:rPr>
-        <w:t>something</w:t>
-      </w:r>
-      <w:r>
-        <w:rPr>
-          <w:lang w:val="en-US"/>
-        </w:rPr>
-        <w:t xml:space="preserve"> to still do.</w:t>
-      </w:r>
-    </w:p>
-    <w:p>
-      <w:pPr>
-        <w:pStyle w:val="ListParagraph"/>
-        <w:numPr>
-          <w:ilvl w:val="0"/>
-          <w:numId w:val="24"/>
-        </w:numPr>
+        <w:t>Mobile version as well?</w:t>
+      </w:r>
+    </w:p>
+    <w:p>
+      <w:pPr>
+        <w:rPr>
+          <w:lang w:val="en-US"/>
+        </w:rPr>
+      </w:pPr>
+    </w:p>
+    <w:p>
+      <w:pPr>
         <w:rPr>
           <w:lang w:val="en-US"/>
         </w:rPr>
@@ -2592,45 +3226,7 @@
           <w:bCs/>
           <w:lang w:val="en-US"/>
         </w:rPr>
-        <w:t>IDEA:</w:t>
-      </w:r>
-      <w:r>
-        <w:rPr>
-          <w:lang w:val="en-US"/>
-        </w:rPr>
-        <w:t xml:space="preserve"> Other things to throw? (Like the dumplings?)</w:t>
-      </w:r>
-    </w:p>
-    <w:p>
-      <w:pPr>
-        <w:pStyle w:val="ListParagraph"/>
-        <w:numPr>
-          <w:ilvl w:val="1"/>
-          <w:numId w:val="24"/>
-        </w:numPr>
-        <w:rPr>
-          <w:lang w:val="en-US"/>
-        </w:rPr>
-      </w:pPr>
-      <w:r>
-        <w:rPr>
-          <w:lang w:val="en-US"/>
-        </w:rPr>
-        <w:t xml:space="preserve">That might also simply </w:t>
-      </w:r>
-      <w:r>
-        <w:rPr>
-          <w:i/>
-          <w:iCs/>
-          <w:lang w:val="en-US"/>
-        </w:rPr>
-        <w:t>deflect/protect against</w:t>
-      </w:r>
-      <w:r>
-        <w:rPr>
-          <w:lang w:val="en-US"/>
-        </w:rPr>
-        <w:t xml:space="preserve"> knives, instead of slicing things themselves.</w:t>
+        <w:t>Screens:</w:t>
       </w:r>
     </w:p>
     <w:p>
@@ -2638,8 +3234,76 @@
         <w:pStyle w:val="ListParagraph"/>
         <w:numPr>
           <w:ilvl w:val="0"/>
-          <w:numId w:val="24"/>
-        </w:numPr>
+          <w:numId w:val="34"/>
+        </w:numPr>
+        <w:rPr>
+          <w:lang w:val="en-US"/>
+        </w:rPr>
+      </w:pPr>
+      <w:r>
+        <w:rPr>
+          <w:lang w:val="en-US"/>
+        </w:rPr>
+        <w:t xml:space="preserve">Show summary of </w:t>
+      </w:r>
+      <w:r>
+        <w:rPr>
+          <w:lang w:val="en-US"/>
+        </w:rPr>
+        <w:t xml:space="preserve">current configuration </w:t>
+      </w:r>
+      <w:r>
+        <w:rPr>
+          <w:lang w:val="en-US"/>
+        </w:rPr>
+        <w:t>on main screen</w:t>
+      </w:r>
+    </w:p>
+    <w:p>
+      <w:pPr>
+        <w:pStyle w:val="ListParagraph"/>
+        <w:numPr>
+          <w:ilvl w:val="0"/>
+          <w:numId w:val="34"/>
+        </w:numPr>
+        <w:rPr>
+          <w:lang w:val="en-US"/>
+        </w:rPr>
+      </w:pPr>
+      <w:r>
+        <w:rPr>
+          <w:lang w:val="en-US"/>
+        </w:rPr>
+        <w:t>Create deep-dive settings screen. (Same concept as Totems, maybe clean up the structure a bit.)</w:t>
+      </w:r>
+    </w:p>
+    <w:p>
+      <w:pPr>
+        <w:pStyle w:val="ListParagraph"/>
+        <w:numPr>
+          <w:ilvl w:val="0"/>
+          <w:numId w:val="34"/>
+        </w:numPr>
+        <w:rPr>
+          <w:lang w:val="en-US"/>
+        </w:rPr>
+      </w:pPr>
+      <w:r>
+        <w:rPr>
+          <w:lang w:val="en-US"/>
+        </w:rPr>
+        <w:t>Create Pause Menu.</w:t>
+      </w:r>
+    </w:p>
+    <w:p>
+      <w:pPr>
+        <w:rPr>
+          <w:lang w:val="en-US"/>
+        </w:rPr>
+      </w:pPr>
+    </w:p>
+    <w:p>
+      <w:pPr>
         <w:rPr>
           <w:lang w:val="en-US"/>
         </w:rPr>
@@ -2650,187 +3314,6 @@
           <w:bCs/>
           <w:lang w:val="en-US"/>
         </w:rPr>
-        <w:t>IDEA:</w:t>
-      </w:r>
-      <w:r>
-        <w:rPr>
-          <w:lang w:val="en-US"/>
-        </w:rPr>
-        <w:t xml:space="preserve"> Different </w:t>
-      </w:r>
-      <w:r>
-        <w:rPr>
-          <w:i/>
-          <w:iCs/>
-          <w:lang w:val="en-US"/>
-        </w:rPr>
-        <w:t>ground terrains</w:t>
-      </w:r>
-      <w:r>
-        <w:rPr>
-          <w:lang w:val="en-US"/>
-        </w:rPr>
-        <w:t>. As long as you’re on that terrain, you are influenced by its special effect (whatever it is).</w:t>
-      </w:r>
-    </w:p>
-    <w:p>
-      <w:pPr>
-        <w:pStyle w:val="ListParagraph"/>
-        <w:numPr>
-          <w:ilvl w:val="0"/>
-          <w:numId w:val="24"/>
-        </w:numPr>
-        <w:rPr>
-          <w:lang w:val="en-US"/>
-        </w:rPr>
-      </w:pPr>
-      <w:r>
-        <w:rPr>
-          <w:lang w:val="en-US"/>
-        </w:rPr>
-        <w:t>AI bots</w:t>
-      </w:r>
-      <w:r>
-        <w:rPr>
-          <w:lang w:val="en-US"/>
-        </w:rPr>
-        <w:t xml:space="preserve"> =&gt;</w:t>
-      </w:r>
-      <w:r>
-        <w:rPr>
-          <w:lang w:val="en-US"/>
-        </w:rPr>
-        <w:t xml:space="preserve"> controller button for </w:t>
-      </w:r>
-      <w:r>
-        <w:rPr>
-          <w:i/>
-          <w:iCs/>
-          <w:lang w:val="en-US"/>
-        </w:rPr>
-        <w:t>removing</w:t>
-      </w:r>
-      <w:r>
-        <w:rPr>
-          <w:lang w:val="en-US"/>
-        </w:rPr>
-        <w:t xml:space="preserve"> them??</w:t>
-      </w:r>
-    </w:p>
-    <w:p>
-      <w:pPr>
-        <w:pStyle w:val="ListParagraph"/>
-        <w:numPr>
-          <w:ilvl w:val="0"/>
-          <w:numId w:val="24"/>
-        </w:numPr>
-        <w:rPr>
-          <w:lang w:val="en-US"/>
-        </w:rPr>
-      </w:pPr>
-      <w:r>
-        <w:rPr>
-          <w:lang w:val="en-US"/>
-        </w:rPr>
-        <w:t>Mobile version as well?</w:t>
-      </w:r>
-    </w:p>
-    <w:p>
-      <w:pPr>
-        <w:rPr>
-          <w:lang w:val="en-US"/>
-        </w:rPr>
-      </w:pPr>
-    </w:p>
-    <w:p>
-      <w:pPr>
-        <w:rPr>
-          <w:lang w:val="en-US"/>
-        </w:rPr>
-      </w:pPr>
-      <w:r>
-        <w:rPr>
-          <w:b/>
-          <w:bCs/>
-          <w:lang w:val="en-US"/>
-        </w:rPr>
-        <w:t>Screens:</w:t>
-      </w:r>
-    </w:p>
-    <w:p>
-      <w:pPr>
-        <w:pStyle w:val="ListParagraph"/>
-        <w:numPr>
-          <w:ilvl w:val="0"/>
-          <w:numId w:val="34"/>
-        </w:numPr>
-        <w:rPr>
-          <w:lang w:val="en-US"/>
-        </w:rPr>
-      </w:pPr>
-      <w:r>
-        <w:rPr>
-          <w:lang w:val="en-US"/>
-        </w:rPr>
-        <w:t>Show summary of rules on main screen</w:t>
-      </w:r>
-    </w:p>
-    <w:p>
-      <w:pPr>
-        <w:pStyle w:val="ListParagraph"/>
-        <w:numPr>
-          <w:ilvl w:val="0"/>
-          <w:numId w:val="34"/>
-        </w:numPr>
-        <w:rPr>
-          <w:lang w:val="en-US"/>
-        </w:rPr>
-      </w:pPr>
-      <w:r>
-        <w:rPr>
-          <w:lang w:val="en-US"/>
-        </w:rPr>
-        <w:t>Create deep-dive settings screen. (Same concept as Totems, maybe clean up the structure a bit.)</w:t>
-      </w:r>
-    </w:p>
-    <w:p>
-      <w:pPr>
-        <w:pStyle w:val="ListParagraph"/>
-        <w:numPr>
-          <w:ilvl w:val="0"/>
-          <w:numId w:val="34"/>
-        </w:numPr>
-        <w:rPr>
-          <w:lang w:val="en-US"/>
-        </w:rPr>
-      </w:pPr>
-      <w:r>
-        <w:rPr>
-          <w:lang w:val="en-US"/>
-        </w:rPr>
-        <w:t>Create Pause Menu.</w:t>
-      </w:r>
-    </w:p>
-    <w:p>
-      <w:pPr>
-        <w:rPr>
-          <w:lang w:val="en-US"/>
-        </w:rPr>
-      </w:pPr>
-    </w:p>
-    <w:p>
-      <w:pPr>
-        <w:rPr>
-          <w:lang w:val="en-US"/>
-        </w:rPr>
-      </w:pPr>
-      <w:r>
-        <w:rPr>
-          <w:b/>
-          <w:bCs/>
-          <w:lang w:val="en-US"/>
-        </w:rPr>
-        <w:lastRenderedPageBreak/>
         <w:t>Extra settings</w:t>
       </w:r>
       <w:r>
@@ -4346,6 +4829,232 @@
     </w:lvl>
   </w:abstractNum>
   <w:abstractNum w:abstractNumId="12" w15:restartNumberingAfterBreak="0">
+    <w:nsid w:val="2B55133E"/>
+    <w:multiLevelType w:val="hybridMultilevel"/>
+    <w:tmpl w:val="DFF42A18"/>
+    <w:lvl w:ilvl="0" w:tplc="04130001">
+      <w:start w:val="1"/>
+      <w:numFmt w:val="bullet"/>
+      <w:lvlText w:val=""/>
+      <w:lvlJc w:val="left"/>
+      <w:pPr>
+        <w:ind w:left="720" w:hanging="360"/>
+      </w:pPr>
+      <w:rPr>
+        <w:rFonts w:ascii="Symbol" w:hAnsi="Symbol" w:hint="default"/>
+      </w:rPr>
+    </w:lvl>
+    <w:lvl w:ilvl="1" w:tplc="04130003">
+      <w:start w:val="1"/>
+      <w:numFmt w:val="bullet"/>
+      <w:lvlText w:val="o"/>
+      <w:lvlJc w:val="left"/>
+      <w:pPr>
+        <w:ind w:left="1440" w:hanging="360"/>
+      </w:pPr>
+      <w:rPr>
+        <w:rFonts w:ascii="Courier New" w:hAnsi="Courier New" w:cs="Courier New" w:hint="default"/>
+      </w:rPr>
+    </w:lvl>
+    <w:lvl w:ilvl="2" w:tplc="04130005" w:tentative="1">
+      <w:start w:val="1"/>
+      <w:numFmt w:val="bullet"/>
+      <w:lvlText w:val=""/>
+      <w:lvlJc w:val="left"/>
+      <w:pPr>
+        <w:ind w:left="2160" w:hanging="360"/>
+      </w:pPr>
+      <w:rPr>
+        <w:rFonts w:ascii="Wingdings" w:hAnsi="Wingdings" w:hint="default"/>
+      </w:rPr>
+    </w:lvl>
+    <w:lvl w:ilvl="3" w:tplc="04130001" w:tentative="1">
+      <w:start w:val="1"/>
+      <w:numFmt w:val="bullet"/>
+      <w:lvlText w:val=""/>
+      <w:lvlJc w:val="left"/>
+      <w:pPr>
+        <w:ind w:left="2880" w:hanging="360"/>
+      </w:pPr>
+      <w:rPr>
+        <w:rFonts w:ascii="Symbol" w:hAnsi="Symbol" w:hint="default"/>
+      </w:rPr>
+    </w:lvl>
+    <w:lvl w:ilvl="4" w:tplc="04130003" w:tentative="1">
+      <w:start w:val="1"/>
+      <w:numFmt w:val="bullet"/>
+      <w:lvlText w:val="o"/>
+      <w:lvlJc w:val="left"/>
+      <w:pPr>
+        <w:ind w:left="3600" w:hanging="360"/>
+      </w:pPr>
+      <w:rPr>
+        <w:rFonts w:ascii="Courier New" w:hAnsi="Courier New" w:cs="Courier New" w:hint="default"/>
+      </w:rPr>
+    </w:lvl>
+    <w:lvl w:ilvl="5" w:tplc="04130005" w:tentative="1">
+      <w:start w:val="1"/>
+      <w:numFmt w:val="bullet"/>
+      <w:lvlText w:val=""/>
+      <w:lvlJc w:val="left"/>
+      <w:pPr>
+        <w:ind w:left="4320" w:hanging="360"/>
+      </w:pPr>
+      <w:rPr>
+        <w:rFonts w:ascii="Wingdings" w:hAnsi="Wingdings" w:hint="default"/>
+      </w:rPr>
+    </w:lvl>
+    <w:lvl w:ilvl="6" w:tplc="04130001" w:tentative="1">
+      <w:start w:val="1"/>
+      <w:numFmt w:val="bullet"/>
+      <w:lvlText w:val=""/>
+      <w:lvlJc w:val="left"/>
+      <w:pPr>
+        <w:ind w:left="5040" w:hanging="360"/>
+      </w:pPr>
+      <w:rPr>
+        <w:rFonts w:ascii="Symbol" w:hAnsi="Symbol" w:hint="default"/>
+      </w:rPr>
+    </w:lvl>
+    <w:lvl w:ilvl="7" w:tplc="04130003" w:tentative="1">
+      <w:start w:val="1"/>
+      <w:numFmt w:val="bullet"/>
+      <w:lvlText w:val="o"/>
+      <w:lvlJc w:val="left"/>
+      <w:pPr>
+        <w:ind w:left="5760" w:hanging="360"/>
+      </w:pPr>
+      <w:rPr>
+        <w:rFonts w:ascii="Courier New" w:hAnsi="Courier New" w:cs="Courier New" w:hint="default"/>
+      </w:rPr>
+    </w:lvl>
+    <w:lvl w:ilvl="8" w:tplc="04130005" w:tentative="1">
+      <w:start w:val="1"/>
+      <w:numFmt w:val="bullet"/>
+      <w:lvlText w:val=""/>
+      <w:lvlJc w:val="left"/>
+      <w:pPr>
+        <w:ind w:left="6480" w:hanging="360"/>
+      </w:pPr>
+      <w:rPr>
+        <w:rFonts w:ascii="Wingdings" w:hAnsi="Wingdings" w:hint="default"/>
+      </w:rPr>
+    </w:lvl>
+  </w:abstractNum>
+  <w:abstractNum w:abstractNumId="13" w15:restartNumberingAfterBreak="0">
+    <w:nsid w:val="2CD80A29"/>
+    <w:multiLevelType w:val="hybridMultilevel"/>
+    <w:tmpl w:val="FA6A5BEA"/>
+    <w:lvl w:ilvl="0" w:tplc="04130001">
+      <w:start w:val="1"/>
+      <w:numFmt w:val="bullet"/>
+      <w:lvlText w:val=""/>
+      <w:lvlJc w:val="left"/>
+      <w:pPr>
+        <w:ind w:left="720" w:hanging="360"/>
+      </w:pPr>
+      <w:rPr>
+        <w:rFonts w:ascii="Symbol" w:hAnsi="Symbol" w:hint="default"/>
+      </w:rPr>
+    </w:lvl>
+    <w:lvl w:ilvl="1" w:tplc="04130003">
+      <w:start w:val="1"/>
+      <w:numFmt w:val="bullet"/>
+      <w:lvlText w:val="o"/>
+      <w:lvlJc w:val="left"/>
+      <w:pPr>
+        <w:ind w:left="1440" w:hanging="360"/>
+      </w:pPr>
+      <w:rPr>
+        <w:rFonts w:ascii="Courier New" w:hAnsi="Courier New" w:cs="Courier New" w:hint="default"/>
+      </w:rPr>
+    </w:lvl>
+    <w:lvl w:ilvl="2" w:tplc="04130005" w:tentative="1">
+      <w:start w:val="1"/>
+      <w:numFmt w:val="bullet"/>
+      <w:lvlText w:val=""/>
+      <w:lvlJc w:val="left"/>
+      <w:pPr>
+        <w:ind w:left="2160" w:hanging="360"/>
+      </w:pPr>
+      <w:rPr>
+        <w:rFonts w:ascii="Wingdings" w:hAnsi="Wingdings" w:hint="default"/>
+      </w:rPr>
+    </w:lvl>
+    <w:lvl w:ilvl="3" w:tplc="04130001" w:tentative="1">
+      <w:start w:val="1"/>
+      <w:numFmt w:val="bullet"/>
+      <w:lvlText w:val=""/>
+      <w:lvlJc w:val="left"/>
+      <w:pPr>
+        <w:ind w:left="2880" w:hanging="360"/>
+      </w:pPr>
+      <w:rPr>
+        <w:rFonts w:ascii="Symbol" w:hAnsi="Symbol" w:hint="default"/>
+      </w:rPr>
+    </w:lvl>
+    <w:lvl w:ilvl="4" w:tplc="04130003" w:tentative="1">
+      <w:start w:val="1"/>
+      <w:numFmt w:val="bullet"/>
+      <w:lvlText w:val="o"/>
+      <w:lvlJc w:val="left"/>
+      <w:pPr>
+        <w:ind w:left="3600" w:hanging="360"/>
+      </w:pPr>
+      <w:rPr>
+        <w:rFonts w:ascii="Courier New" w:hAnsi="Courier New" w:cs="Courier New" w:hint="default"/>
+      </w:rPr>
+    </w:lvl>
+    <w:lvl w:ilvl="5" w:tplc="04130005" w:tentative="1">
+      <w:start w:val="1"/>
+      <w:numFmt w:val="bullet"/>
+      <w:lvlText w:val=""/>
+      <w:lvlJc w:val="left"/>
+      <w:pPr>
+        <w:ind w:left="4320" w:hanging="360"/>
+      </w:pPr>
+      <w:rPr>
+        <w:rFonts w:ascii="Wingdings" w:hAnsi="Wingdings" w:hint="default"/>
+      </w:rPr>
+    </w:lvl>
+    <w:lvl w:ilvl="6" w:tplc="04130001" w:tentative="1">
+      <w:start w:val="1"/>
+      <w:numFmt w:val="bullet"/>
+      <w:lvlText w:val=""/>
+      <w:lvlJc w:val="left"/>
+      <w:pPr>
+        <w:ind w:left="5040" w:hanging="360"/>
+      </w:pPr>
+      <w:rPr>
+        <w:rFonts w:ascii="Symbol" w:hAnsi="Symbol" w:hint="default"/>
+      </w:rPr>
+    </w:lvl>
+    <w:lvl w:ilvl="7" w:tplc="04130003" w:tentative="1">
+      <w:start w:val="1"/>
+      <w:numFmt w:val="bullet"/>
+      <w:lvlText w:val="o"/>
+      <w:lvlJc w:val="left"/>
+      <w:pPr>
+        <w:ind w:left="5760" w:hanging="360"/>
+      </w:pPr>
+      <w:rPr>
+        <w:rFonts w:ascii="Courier New" w:hAnsi="Courier New" w:cs="Courier New" w:hint="default"/>
+      </w:rPr>
+    </w:lvl>
+    <w:lvl w:ilvl="8" w:tplc="04130005" w:tentative="1">
+      <w:start w:val="1"/>
+      <w:numFmt w:val="bullet"/>
+      <w:lvlText w:val=""/>
+      <w:lvlJc w:val="left"/>
+      <w:pPr>
+        <w:ind w:left="6480" w:hanging="360"/>
+      </w:pPr>
+      <w:rPr>
+        <w:rFonts w:ascii="Wingdings" w:hAnsi="Wingdings" w:hint="default"/>
+      </w:rPr>
+    </w:lvl>
+  </w:abstractNum>
+  <w:abstractNum w:abstractNumId="14" w15:restartNumberingAfterBreak="0">
     <w:nsid w:val="3C221487"/>
     <w:multiLevelType w:val="hybridMultilevel"/>
     <w:tmpl w:val="775A178C"/>
@@ -4458,7 +5167,7 @@
       </w:rPr>
     </w:lvl>
   </w:abstractNum>
-  <w:abstractNum w:abstractNumId="13" w15:restartNumberingAfterBreak="0">
+  <w:abstractNum w:abstractNumId="15" w15:restartNumberingAfterBreak="0">
     <w:nsid w:val="3CA9698D"/>
     <w:multiLevelType w:val="hybridMultilevel"/>
     <w:tmpl w:val="30905610"/>
@@ -4544,7 +5253,7 @@
       </w:pPr>
     </w:lvl>
   </w:abstractNum>
-  <w:abstractNum w:abstractNumId="14" w15:restartNumberingAfterBreak="0">
+  <w:abstractNum w:abstractNumId="16" w15:restartNumberingAfterBreak="0">
     <w:nsid w:val="3DD303DE"/>
     <w:multiLevelType w:val="hybridMultilevel"/>
     <w:tmpl w:val="05F4D9BA"/>
@@ -4657,7 +5366,7 @@
       </w:rPr>
     </w:lvl>
   </w:abstractNum>
-  <w:abstractNum w:abstractNumId="15" w15:restartNumberingAfterBreak="0">
+  <w:abstractNum w:abstractNumId="17" w15:restartNumberingAfterBreak="0">
     <w:nsid w:val="3EA33A53"/>
     <w:multiLevelType w:val="hybridMultilevel"/>
     <w:tmpl w:val="68B69FE4"/>
@@ -4770,7 +5479,7 @@
       </w:rPr>
     </w:lvl>
   </w:abstractNum>
-  <w:abstractNum w:abstractNumId="16" w15:restartNumberingAfterBreak="0">
+  <w:abstractNum w:abstractNumId="18" w15:restartNumberingAfterBreak="0">
     <w:nsid w:val="3FE6143D"/>
     <w:multiLevelType w:val="hybridMultilevel"/>
     <w:tmpl w:val="13308D78"/>
@@ -4883,7 +5592,7 @@
       </w:rPr>
     </w:lvl>
   </w:abstractNum>
-  <w:abstractNum w:abstractNumId="17" w15:restartNumberingAfterBreak="0">
+  <w:abstractNum w:abstractNumId="19" w15:restartNumberingAfterBreak="0">
     <w:nsid w:val="435A0565"/>
     <w:multiLevelType w:val="hybridMultilevel"/>
     <w:tmpl w:val="46DCFADA"/>
@@ -4996,7 +5705,7 @@
       </w:rPr>
     </w:lvl>
   </w:abstractNum>
-  <w:abstractNum w:abstractNumId="18" w15:restartNumberingAfterBreak="0">
+  <w:abstractNum w:abstractNumId="20" w15:restartNumberingAfterBreak="0">
     <w:nsid w:val="47F6665F"/>
     <w:multiLevelType w:val="hybridMultilevel"/>
     <w:tmpl w:val="1E1EBAD0"/>
@@ -5109,7 +5818,7 @@
       </w:rPr>
     </w:lvl>
   </w:abstractNum>
-  <w:abstractNum w:abstractNumId="19" w15:restartNumberingAfterBreak="0">
+  <w:abstractNum w:abstractNumId="21" w15:restartNumberingAfterBreak="0">
     <w:nsid w:val="48727813"/>
     <w:multiLevelType w:val="hybridMultilevel"/>
     <w:tmpl w:val="C9DE06C6"/>
@@ -5222,7 +5931,7 @@
       </w:rPr>
     </w:lvl>
   </w:abstractNum>
-  <w:abstractNum w:abstractNumId="20" w15:restartNumberingAfterBreak="0">
+  <w:abstractNum w:abstractNumId="22" w15:restartNumberingAfterBreak="0">
     <w:nsid w:val="49DE1F03"/>
     <w:multiLevelType w:val="hybridMultilevel"/>
     <w:tmpl w:val="FA46E386"/>
@@ -5335,7 +6044,7 @@
       </w:rPr>
     </w:lvl>
   </w:abstractNum>
-  <w:abstractNum w:abstractNumId="21" w15:restartNumberingAfterBreak="0">
+  <w:abstractNum w:abstractNumId="23" w15:restartNumberingAfterBreak="0">
     <w:nsid w:val="4C564C4A"/>
     <w:multiLevelType w:val="hybridMultilevel"/>
     <w:tmpl w:val="0D44536C"/>
@@ -5448,7 +6157,7 @@
       </w:rPr>
     </w:lvl>
   </w:abstractNum>
-  <w:abstractNum w:abstractNumId="22" w15:restartNumberingAfterBreak="0">
+  <w:abstractNum w:abstractNumId="24" w15:restartNumberingAfterBreak="0">
     <w:nsid w:val="540B72B9"/>
     <w:multiLevelType w:val="hybridMultilevel"/>
     <w:tmpl w:val="A782C220"/>
@@ -5561,7 +6270,7 @@
       </w:rPr>
     </w:lvl>
   </w:abstractNum>
-  <w:abstractNum w:abstractNumId="23" w15:restartNumberingAfterBreak="0">
+  <w:abstractNum w:abstractNumId="25" w15:restartNumberingAfterBreak="0">
     <w:nsid w:val="5CFC6B33"/>
     <w:multiLevelType w:val="hybridMultilevel"/>
     <w:tmpl w:val="8280E354"/>
@@ -5674,7 +6383,7 @@
       </w:rPr>
     </w:lvl>
   </w:abstractNum>
-  <w:abstractNum w:abstractNumId="24" w15:restartNumberingAfterBreak="0">
+  <w:abstractNum w:abstractNumId="26" w15:restartNumberingAfterBreak="0">
     <w:nsid w:val="62D30B63"/>
     <w:multiLevelType w:val="hybridMultilevel"/>
     <w:tmpl w:val="1C809F20"/>
@@ -5787,7 +6496,7 @@
       </w:rPr>
     </w:lvl>
   </w:abstractNum>
-  <w:abstractNum w:abstractNumId="25" w15:restartNumberingAfterBreak="0">
+  <w:abstractNum w:abstractNumId="27" w15:restartNumberingAfterBreak="0">
     <w:nsid w:val="649454E1"/>
     <w:multiLevelType w:val="hybridMultilevel"/>
     <w:tmpl w:val="E232337C"/>
@@ -5900,7 +6609,7 @@
       </w:rPr>
     </w:lvl>
   </w:abstractNum>
-  <w:abstractNum w:abstractNumId="26" w15:restartNumberingAfterBreak="0">
+  <w:abstractNum w:abstractNumId="28" w15:restartNumberingAfterBreak="0">
     <w:nsid w:val="6B36501D"/>
     <w:multiLevelType w:val="hybridMultilevel"/>
     <w:tmpl w:val="65AC1544"/>
@@ -6013,7 +6722,7 @@
       </w:rPr>
     </w:lvl>
   </w:abstractNum>
-  <w:abstractNum w:abstractNumId="27" w15:restartNumberingAfterBreak="0">
+  <w:abstractNum w:abstractNumId="29" w15:restartNumberingAfterBreak="0">
     <w:nsid w:val="6C8440C4"/>
     <w:multiLevelType w:val="hybridMultilevel"/>
     <w:tmpl w:val="B3F66024"/>
@@ -6126,7 +6835,7 @@
       </w:rPr>
     </w:lvl>
   </w:abstractNum>
-  <w:abstractNum w:abstractNumId="28" w15:restartNumberingAfterBreak="0">
+  <w:abstractNum w:abstractNumId="30" w15:restartNumberingAfterBreak="0">
     <w:nsid w:val="73F560F7"/>
     <w:multiLevelType w:val="hybridMultilevel"/>
     <w:tmpl w:val="3B8A6618"/>
@@ -6239,7 +6948,7 @@
       </w:rPr>
     </w:lvl>
   </w:abstractNum>
-  <w:abstractNum w:abstractNumId="29" w15:restartNumberingAfterBreak="0">
+  <w:abstractNum w:abstractNumId="31" w15:restartNumberingAfterBreak="0">
     <w:nsid w:val="74A239A7"/>
     <w:multiLevelType w:val="hybridMultilevel"/>
     <w:tmpl w:val="0A748002"/>
@@ -6352,7 +7061,7 @@
       </w:rPr>
     </w:lvl>
   </w:abstractNum>
-  <w:abstractNum w:abstractNumId="30" w15:restartNumberingAfterBreak="0">
+  <w:abstractNum w:abstractNumId="32" w15:restartNumberingAfterBreak="0">
     <w:nsid w:val="76D049F6"/>
     <w:multiLevelType w:val="hybridMultilevel"/>
     <w:tmpl w:val="3C2CE8E6"/>
@@ -6465,7 +7174,7 @@
       </w:rPr>
     </w:lvl>
   </w:abstractNum>
-  <w:abstractNum w:abstractNumId="31" w15:restartNumberingAfterBreak="0">
+  <w:abstractNum w:abstractNumId="33" w15:restartNumberingAfterBreak="0">
     <w:nsid w:val="775A7B31"/>
     <w:multiLevelType w:val="hybridMultilevel"/>
     <w:tmpl w:val="B66009AE"/>
@@ -6578,7 +7287,7 @@
       </w:rPr>
     </w:lvl>
   </w:abstractNum>
-  <w:abstractNum w:abstractNumId="32" w15:restartNumberingAfterBreak="0">
+  <w:abstractNum w:abstractNumId="34" w15:restartNumberingAfterBreak="0">
     <w:nsid w:val="79BE3581"/>
     <w:multiLevelType w:val="hybridMultilevel"/>
     <w:tmpl w:val="A6A80EAC"/>
@@ -6691,7 +7400,7 @@
       </w:rPr>
     </w:lvl>
   </w:abstractNum>
-  <w:abstractNum w:abstractNumId="33" w15:restartNumberingAfterBreak="0">
+  <w:abstractNum w:abstractNumId="35" w15:restartNumberingAfterBreak="0">
     <w:nsid w:val="7D56287C"/>
     <w:multiLevelType w:val="hybridMultilevel"/>
     <w:tmpl w:val="0CEE7CF2"/>
@@ -6805,7 +7514,7 @@
     </w:lvl>
   </w:abstractNum>
   <w:num w:numId="1">
-    <w:abstractNumId w:val="22"/>
+    <w:abstractNumId w:val="24"/>
   </w:num>
   <w:num w:numId="2">
     <w:abstractNumId w:val="10"/>
@@ -6820,49 +7529,49 @@
     <w:abstractNumId w:val="9"/>
   </w:num>
   <w:num w:numId="6">
-    <w:abstractNumId w:val="29"/>
+    <w:abstractNumId w:val="31"/>
   </w:num>
   <w:num w:numId="7">
-    <w:abstractNumId w:val="31"/>
+    <w:abstractNumId w:val="33"/>
   </w:num>
   <w:num w:numId="8">
-    <w:abstractNumId w:val="24"/>
+    <w:abstractNumId w:val="26"/>
   </w:num>
   <w:num w:numId="9">
     <w:abstractNumId w:val="1"/>
   </w:num>
   <w:num w:numId="10">
-    <w:abstractNumId w:val="14"/>
+    <w:abstractNumId w:val="16"/>
   </w:num>
   <w:num w:numId="11">
-    <w:abstractNumId w:val="18"/>
+    <w:abstractNumId w:val="20"/>
   </w:num>
   <w:num w:numId="12">
     <w:abstractNumId w:val="2"/>
   </w:num>
   <w:num w:numId="13">
+    <w:abstractNumId w:val="19"/>
+  </w:num>
+  <w:num w:numId="14">
+    <w:abstractNumId w:val="22"/>
+  </w:num>
+  <w:num w:numId="15">
     <w:abstractNumId w:val="17"/>
   </w:num>
-  <w:num w:numId="14">
-    <w:abstractNumId w:val="20"/>
-  </w:num>
-  <w:num w:numId="15">
-    <w:abstractNumId w:val="15"/>
-  </w:num>
   <w:num w:numId="16">
-    <w:abstractNumId w:val="28"/>
+    <w:abstractNumId w:val="30"/>
   </w:num>
   <w:num w:numId="17">
-    <w:abstractNumId w:val="33"/>
+    <w:abstractNumId w:val="35"/>
   </w:num>
   <w:num w:numId="18">
-    <w:abstractNumId w:val="26"/>
+    <w:abstractNumId w:val="28"/>
   </w:num>
   <w:num w:numId="19">
     <w:abstractNumId w:val="0"/>
   </w:num>
   <w:num w:numId="20">
-    <w:abstractNumId w:val="21"/>
+    <w:abstractNumId w:val="23"/>
   </w:num>
   <w:num w:numId="21">
     <w:abstractNumId w:val="3"/>
@@ -6871,25 +7580,25 @@
     <w:abstractNumId w:val="7"/>
   </w:num>
   <w:num w:numId="23">
+    <w:abstractNumId w:val="34"/>
+  </w:num>
+  <w:num w:numId="24">
+    <w:abstractNumId w:val="21"/>
+  </w:num>
+  <w:num w:numId="25">
+    <w:abstractNumId w:val="25"/>
+  </w:num>
+  <w:num w:numId="26">
+    <w:abstractNumId w:val="15"/>
+  </w:num>
+  <w:num w:numId="27">
     <w:abstractNumId w:val="32"/>
   </w:num>
-  <w:num w:numId="24">
-    <w:abstractNumId w:val="19"/>
-  </w:num>
-  <w:num w:numId="25">
-    <w:abstractNumId w:val="23"/>
-  </w:num>
-  <w:num w:numId="26">
-    <w:abstractNumId w:val="13"/>
-  </w:num>
-  <w:num w:numId="27">
-    <w:abstractNumId w:val="30"/>
-  </w:num>
   <w:num w:numId="28">
-    <w:abstractNumId w:val="25"/>
+    <w:abstractNumId w:val="27"/>
   </w:num>
   <w:num w:numId="29">
-    <w:abstractNumId w:val="16"/>
+    <w:abstractNumId w:val="18"/>
   </w:num>
   <w:num w:numId="30">
     <w:abstractNumId w:val="8"/>
@@ -6898,13 +7607,19 @@
     <w:abstractNumId w:val="6"/>
   </w:num>
   <w:num w:numId="32">
-    <w:abstractNumId w:val="12"/>
+    <w:abstractNumId w:val="14"/>
   </w:num>
   <w:num w:numId="33">
     <w:abstractNumId w:val="11"/>
   </w:num>
   <w:num w:numId="34">
-    <w:abstractNumId w:val="27"/>
+    <w:abstractNumId w:val="29"/>
+  </w:num>
+  <w:num w:numId="35">
+    <w:abstractNumId w:val="13"/>
+  </w:num>
+  <w:num w:numId="36">
+    <w:abstractNumId w:val="12"/>
   </w:num>
   <w:numIdMacAtCleanup w:val="16"/>
 </w:numbering>

</xml_diff>

<commit_message>
Most things fixed and working, including early game modes
</commit_message>
<xml_diff>
--- a/non-game/[Spinoff] Carving Pumpkins.docx
+++ b/non-game/[Spinoff] Carving Pumpkins.docx
@@ -1984,6 +1984,38 @@
     </w:p>
     <w:p>
       <w:pPr>
+        <w:pStyle w:val="ListParagraph"/>
+        <w:numPr>
+          <w:ilvl w:val="0"/>
+          <w:numId w:val="26"/>
+        </w:numPr>
+        <w:rPr>
+          <w:lang w:val="en-US"/>
+        </w:rPr>
+      </w:pPr>
+      <w:r>
+        <w:rPr>
+          <w:lang w:val="en-US"/>
+        </w:rPr>
+        <w:t xml:space="preserve">Ghosts =&gt; used for dead players to interact in </w:t>
+      </w:r>
+      <w:r>
+        <w:rPr>
+          <w:i/>
+          <w:iCs/>
+          <w:lang w:val="en-US"/>
+        </w:rPr>
+        <w:t>some way</w:t>
+      </w:r>
+      <w:r>
+        <w:rPr>
+          <w:lang w:val="en-US"/>
+        </w:rPr>
+        <w:t xml:space="preserve"> with the environment.</w:t>
+      </w:r>
+    </w:p>
+    <w:p>
+      <w:pPr>
         <w:rPr>
           <w:lang w:val="en-US"/>
         </w:rPr>
@@ -2072,6 +2104,7 @@
         <w:rPr>
           <w:lang w:val="en-US"/>
         </w:rPr>
+        <w:lastRenderedPageBreak/>
         <w:t>Stuckable =&gt; knifes get stuck in them</w:t>
       </w:r>
     </w:p>
@@ -2090,7 +2123,6 @@
         <w:rPr>
           <w:lang w:val="en-US"/>
         </w:rPr>
-        <w:lastRenderedPageBreak/>
         <w:t>Sliceable =&gt; knifes slice through these</w:t>
       </w:r>
     </w:p>
@@ -2232,7 +2264,35 @@
           <w:bCs/>
           <w:lang w:val="en-US"/>
         </w:rPr>
-        <w:t>Knife/Slicing Improvements</w:t>
+        <w:t>IDEA: More different aiming?</w:t>
+      </w:r>
+      <w:r>
+        <w:rPr>
+          <w:lang w:val="en-US"/>
+        </w:rPr>
+        <w:t xml:space="preserve"> Rotate left/right with those keys. Move forward/backward with those keys. Throwing happens automatically, or when you press the button</w:t>
+      </w:r>
+    </w:p>
+    <w:p>
+      <w:pPr>
+        <w:rPr>
+          <w:lang w:val="en-US"/>
+        </w:rPr>
+      </w:pPr>
+    </w:p>
+    <w:p>
+      <w:pPr>
+        <w:rPr>
+          <w:lang w:val="en-US"/>
+        </w:rPr>
+      </w:pPr>
+      <w:r>
+        <w:rPr>
+          <w:b/>
+          <w:bCs/>
+          <w:lang w:val="en-US"/>
+        </w:rPr>
+        <w:t>Particles/Animations</w:t>
       </w:r>
     </w:p>
     <w:p>
@@ -2240,7 +2300,7 @@
         <w:pStyle w:val="ListParagraph"/>
         <w:numPr>
           <w:ilvl w:val="0"/>
-          <w:numId w:val="35"/>
+          <w:numId w:val="22"/>
         </w:numPr>
         <w:rPr>
           <w:lang w:val="en-US"/>
@@ -2250,27 +2310,7 @@
         <w:rPr>
           <w:lang w:val="en-US"/>
         </w:rPr>
-        <w:t xml:space="preserve">Don’t allow a deflection </w:t>
-      </w:r>
-      <w:r>
-        <w:rPr>
-          <w:i/>
-          <w:iCs/>
-          <w:lang w:val="en-US"/>
-        </w:rPr>
-        <w:t>right after</w:t>
-      </w:r>
-      <w:r>
-        <w:rPr>
-          <w:lang w:val="en-US"/>
-        </w:rPr>
-        <w:t xml:space="preserve"> another deflection. (Just disable the raycast for a few milliseconds?)</w:t>
-      </w:r>
-      <w:r>
-        <w:rPr>
-          <w:lang w:val="en-US"/>
-        </w:rPr>
-        <w:t xml:space="preserve"> =&gt; prevents a bit of flipflopping on the knifes</w:t>
+        <w:t>Explosion particles on slice</w:t>
       </w:r>
     </w:p>
     <w:p>
@@ -2278,7 +2318,7 @@
         <w:pStyle w:val="ListParagraph"/>
         <w:numPr>
           <w:ilvl w:val="0"/>
-          <w:numId w:val="35"/>
+          <w:numId w:val="22"/>
         </w:numPr>
         <w:rPr>
           <w:lang w:val="en-US"/>
@@ -2288,7 +2328,7 @@
         <w:rPr>
           <w:lang w:val="en-US"/>
         </w:rPr>
-        <w:t>Add (short) cooldown to quick slashes</w:t>
+        <w:t>Trail particles knifes</w:t>
       </w:r>
     </w:p>
     <w:p>
@@ -2296,7 +2336,7 @@
         <w:pStyle w:val="ListParagraph"/>
         <w:numPr>
           <w:ilvl w:val="0"/>
-          <w:numId w:val="35"/>
+          <w:numId w:val="22"/>
         </w:numPr>
         <w:rPr>
           <w:lang w:val="en-US"/>
@@ -2304,17 +2344,45 @@
       </w:pPr>
       <w:r>
         <w:rPr>
-          <w:i/>
-          <w:iCs/>
-          <w:lang w:val="en-US"/>
-        </w:rPr>
-        <w:t>Also</w:t>
-      </w:r>
-      <w:r>
-        <w:rPr>
-          <w:lang w:val="en-US"/>
-        </w:rPr>
-        <w:t xml:space="preserve"> knock back the player doing the slashing</w:t>
+          <w:lang w:val="en-US"/>
+        </w:rPr>
+        <w:t>“Grab powerup” particles</w:t>
+      </w:r>
+    </w:p>
+    <w:p>
+      <w:pPr>
+        <w:pStyle w:val="ListParagraph"/>
+        <w:numPr>
+          <w:ilvl w:val="0"/>
+          <w:numId w:val="22"/>
+        </w:numPr>
+        <w:rPr>
+          <w:lang w:val="en-US"/>
+        </w:rPr>
+      </w:pPr>
+      <w:r>
+        <w:rPr>
+          <w:lang w:val="en-US"/>
+        </w:rPr>
+        <w:t>“Eat slice” particles/effect</w:t>
+      </w:r>
+    </w:p>
+    <w:p>
+      <w:pPr>
+        <w:pStyle w:val="ListParagraph"/>
+        <w:numPr>
+          <w:ilvl w:val="0"/>
+          <w:numId w:val="22"/>
+        </w:numPr>
+        <w:rPr>
+          <w:lang w:val="en-US"/>
+        </w:rPr>
+      </w:pPr>
+      <w:r>
+        <w:rPr>
+          <w:lang w:val="en-US"/>
+        </w:rPr>
+        <w:t>Bounce on powerup appear. Bounce on reveal. Bounce on grab.</w:t>
       </w:r>
     </w:p>
     <w:p>
@@ -2322,7 +2390,7 @@
         <w:pStyle w:val="ListParagraph"/>
         <w:numPr>
           <w:ilvl w:val="1"/>
-          <w:numId w:val="35"/>
+          <w:numId w:val="22"/>
         </w:numPr>
         <w:rPr>
           <w:lang w:val="en-US"/>
@@ -2332,7 +2400,63 @@
         <w:rPr>
           <w:lang w:val="en-US"/>
         </w:rPr>
-        <w:t>Play a short “knife goes forward, knife goes backward” animation?</w:t>
+        <w:t>When possible, permanently show the effects of a powerup</w:t>
+      </w:r>
+    </w:p>
+    <w:p>
+      <w:pPr>
+        <w:rPr>
+          <w:lang w:val="en-US"/>
+        </w:rPr>
+      </w:pPr>
+    </w:p>
+    <w:p>
+      <w:pPr>
+        <w:rPr>
+          <w:lang w:val="en-US"/>
+        </w:rPr>
+      </w:pPr>
+      <w:r>
+        <w:rPr>
+          <w:b/>
+          <w:bCs/>
+          <w:lang w:val="en-US"/>
+        </w:rPr>
+        <w:t xml:space="preserve">Game </w:t>
+      </w:r>
+      <w:r>
+        <w:rPr>
+          <w:b/>
+          <w:bCs/>
+          <w:lang w:val="en-US"/>
+        </w:rPr>
+        <w:t>Modes</w:t>
+      </w:r>
+      <w:r>
+        <w:rPr>
+          <w:b/>
+          <w:bCs/>
+          <w:lang w:val="en-US"/>
+        </w:rPr>
+        <w:t>:</w:t>
+      </w:r>
+    </w:p>
+    <w:p>
+      <w:pPr>
+        <w:pStyle w:val="ListParagraph"/>
+        <w:numPr>
+          <w:ilvl w:val="0"/>
+          <w:numId w:val="23"/>
+        </w:numPr>
+        <w:rPr>
+          <w:lang w:val="en-US"/>
+        </w:rPr>
+      </w:pPr>
+      <w:r>
+        <w:rPr>
+          <w:lang w:val="en-US"/>
+        </w:rPr>
+        <w:t>“Frightening Feast”:</w:t>
       </w:r>
     </w:p>
     <w:p>
@@ -2340,7 +2464,7 @@
         <w:pStyle w:val="ListParagraph"/>
         <w:numPr>
           <w:ilvl w:val="1"/>
-          <w:numId w:val="35"/>
+          <w:numId w:val="23"/>
         </w:numPr>
         <w:rPr>
           <w:lang w:val="en-US"/>
@@ -2350,7 +2474,7 @@
         <w:rPr>
           <w:lang w:val="en-US"/>
         </w:rPr>
-        <w:t xml:space="preserve">Show a “slash” sprite, which also indicates how far we slashed. </w:t>
+        <w:t>Spawn dumplings. (Spawn multiple types, some worth more points, some poisonous.)</w:t>
       </w:r>
     </w:p>
     <w:p>
@@ -2358,7 +2482,7 @@
         <w:pStyle w:val="ListParagraph"/>
         <w:numPr>
           <w:ilvl w:val="1"/>
-          <w:numId w:val="35"/>
+          <w:numId w:val="23"/>
         </w:numPr>
         <w:rPr>
           <w:lang w:val="en-US"/>
@@ -2368,33 +2492,237 @@
         <w:rPr>
           <w:lang w:val="en-US"/>
         </w:rPr>
-        <w:t>(</w:t>
-      </w:r>
-      <w:r>
-        <w:rPr>
-          <w:lang w:val="en-US"/>
-        </w:rPr>
-        <w:t xml:space="preserve">If we hit a body with </w:t>
-      </w:r>
-      <w:r>
+        <w:t>When touched, grow (considerably), position dumpling randomly inside.</w:t>
+      </w:r>
+    </w:p>
+    <w:p>
+      <w:pPr>
+        <w:pStyle w:val="ListParagraph"/>
+        <w:numPr>
+          <w:ilvl w:val="1"/>
+          <w:numId w:val="23"/>
+        </w:numPr>
+        <w:rPr>
+          <w:lang w:val="en-US"/>
+        </w:rPr>
+      </w:pPr>
+      <w:r>
+        <w:rPr>
+          <w:lang w:val="en-US"/>
+        </w:rPr>
+        <w:t>When sliced, check if line intersects dumpling circle. (Should be easy algorithm for that.)</w:t>
+      </w:r>
+    </w:p>
+    <w:p>
+      <w:pPr>
+        <w:pStyle w:val="ListParagraph"/>
+        <w:numPr>
+          <w:ilvl w:val="1"/>
+          <w:numId w:val="23"/>
+        </w:numPr>
+        <w:rPr>
+          <w:lang w:val="en-US"/>
+        </w:rPr>
+      </w:pPr>
+      <w:r>
+        <w:rPr>
+          <w:lang w:val="en-US"/>
+        </w:rPr>
+        <w:t>If so, give dumpling to attacker.</w:t>
+      </w:r>
+    </w:p>
+    <w:p>
+      <w:pPr>
+        <w:pStyle w:val="ListParagraph"/>
+        <w:numPr>
+          <w:ilvl w:val="1"/>
+          <w:numId w:val="23"/>
+        </w:numPr>
         <w:rPr>
           <w:i/>
           <w:iCs/>
           <w:lang w:val="en-US"/>
         </w:rPr>
-        <w:t>one</w:t>
-      </w:r>
-      <w:r>
-        <w:rPr>
-          <w:lang w:val="en-US"/>
-        </w:rPr>
-        <w:t xml:space="preserve"> side, but not the other, give feedback “not quite enough!”</w:t>
-      </w:r>
-      <w:r>
-        <w:rPr>
-          <w:lang w:val="en-US"/>
-        </w:rPr>
-        <w:t>)</w:t>
+      </w:pPr>
+      <w:r>
+        <w:rPr>
+          <w:i/>
+          <w:iCs/>
+          <w:lang w:val="en-US"/>
+        </w:rPr>
+        <w:t>Question:</w:t>
+      </w:r>
+      <w:r>
+        <w:rPr>
+          <w:lang w:val="en-US"/>
+        </w:rPr>
+        <w:t xml:space="preserve"> do you lose the dumplings that came loose as well? Can you eat them again?</w:t>
+      </w:r>
+    </w:p>
+    <w:p>
+      <w:pPr>
+        <w:pStyle w:val="ListParagraph"/>
+        <w:numPr>
+          <w:ilvl w:val="0"/>
+          <w:numId w:val="23"/>
+        </w:numPr>
+        <w:rPr>
+          <w:i/>
+          <w:iCs/>
+          <w:lang w:val="en-US"/>
+        </w:rPr>
+      </w:pPr>
+      <w:r>
+        <w:rPr>
+          <w:lang w:val="en-US"/>
+        </w:rPr>
+        <w:t>“Dwarfing Dumplings”:</w:t>
+      </w:r>
+    </w:p>
+    <w:p>
+      <w:pPr>
+        <w:pStyle w:val="ListParagraph"/>
+        <w:numPr>
+          <w:ilvl w:val="1"/>
+          <w:numId w:val="23"/>
+        </w:numPr>
+        <w:rPr>
+          <w:i/>
+          <w:iCs/>
+          <w:lang w:val="en-US"/>
+        </w:rPr>
+      </w:pPr>
+      <w:r>
+        <w:rPr>
+          <w:lang w:val="en-US"/>
+        </w:rPr>
+        <w:t>Spawn one huge dumpling per team. (Predefined locations per arena?)</w:t>
+      </w:r>
+    </w:p>
+    <w:p>
+      <w:pPr>
+        <w:pStyle w:val="ListParagraph"/>
+        <w:numPr>
+          <w:ilvl w:val="1"/>
+          <w:numId w:val="23"/>
+        </w:numPr>
+        <w:rPr>
+          <w:i/>
+          <w:iCs/>
+          <w:lang w:val="en-US"/>
+        </w:rPr>
+      </w:pPr>
+      <w:r>
+        <w:rPr>
+          <w:lang w:val="en-US"/>
+        </w:rPr>
+        <w:t>Make it sliceable. After each slice, keep the biggest part, and recalculate its size.</w:t>
+      </w:r>
+    </w:p>
+    <w:p>
+      <w:pPr>
+        <w:pStyle w:val="ListParagraph"/>
+        <w:numPr>
+          <w:ilvl w:val="1"/>
+          <w:numId w:val="23"/>
+        </w:numPr>
+        <w:rPr>
+          <w:i/>
+          <w:iCs/>
+          <w:lang w:val="en-US"/>
+        </w:rPr>
+      </w:pPr>
+      <w:r>
+        <w:rPr>
+          <w:lang w:val="en-US"/>
+        </w:rPr>
+        <w:t>If below threshold, all players in team die.</w:t>
+      </w:r>
+    </w:p>
+    <w:p>
+      <w:pPr>
+        <w:pStyle w:val="ListParagraph"/>
+        <w:numPr>
+          <w:ilvl w:val="0"/>
+          <w:numId w:val="23"/>
+        </w:numPr>
+        <w:rPr>
+          <w:i/>
+          <w:iCs/>
+          <w:lang w:val="en-US"/>
+        </w:rPr>
+      </w:pPr>
+      <w:r>
+        <w:rPr>
+          <w:lang w:val="en-US"/>
+        </w:rPr>
+        <w:t>“Ropeless Race”:</w:t>
+      </w:r>
+    </w:p>
+    <w:p>
+      <w:pPr>
+        <w:pStyle w:val="ListParagraph"/>
+        <w:numPr>
+          <w:ilvl w:val="1"/>
+          <w:numId w:val="23"/>
+        </w:numPr>
+        <w:rPr>
+          <w:i/>
+          <w:iCs/>
+          <w:lang w:val="en-US"/>
+        </w:rPr>
+      </w:pPr>
+      <w:r>
+        <w:rPr>
+          <w:lang w:val="en-US"/>
+        </w:rPr>
+        <w:t>Figure out how to attach ropes to players.</w:t>
+      </w:r>
+    </w:p>
+    <w:p>
+      <w:pPr>
+        <w:pStyle w:val="ListParagraph"/>
+        <w:numPr>
+          <w:ilvl w:val="1"/>
+          <w:numId w:val="23"/>
+        </w:numPr>
+        <w:rPr>
+          <w:i/>
+          <w:iCs/>
+          <w:lang w:val="en-US"/>
+        </w:rPr>
+      </w:pPr>
+      <w:r>
+        <w:rPr>
+          <w:lang w:val="en-US"/>
+        </w:rPr>
+        <w:t>At start, attach ropes, then attach something valuable at the other end.</w:t>
+      </w:r>
+    </w:p>
+    <w:p>
+      <w:pPr>
+        <w:pStyle w:val="ListParagraph"/>
+        <w:numPr>
+          <w:ilvl w:val="1"/>
+          <w:numId w:val="23"/>
+        </w:numPr>
+        <w:rPr>
+          <w:i/>
+          <w:iCs/>
+          <w:lang w:val="en-US"/>
+        </w:rPr>
+      </w:pPr>
+      <w:r>
+        <w:rPr>
+          <w:lang w:val="en-US"/>
+        </w:rPr>
+        <w:t>When body is sliced from group “Ropes” =&gt; reconnect resulting bodies to the old PinJoints, remove this item from player.</w:t>
+      </w:r>
+      <w:r>
+        <w:rPr>
+          <w:lang w:val="en-US"/>
+        </w:rPr>
+        <w:t xml:space="preserve"> (Use collector for that.)</w:t>
       </w:r>
     </w:p>
     <w:p>
@@ -2416,7 +2744,270 @@
           <w:bCs/>
           <w:lang w:val="en-US"/>
         </w:rPr>
-        <w:t>General improvements:</w:t>
+        <w:t>Arena:</w:t>
+      </w:r>
+    </w:p>
+    <w:p>
+      <w:pPr>
+        <w:pStyle w:val="ListParagraph"/>
+        <w:numPr>
+          <w:ilvl w:val="0"/>
+          <w:numId w:val="24"/>
+        </w:numPr>
+        <w:rPr>
+          <w:lang w:val="en-US"/>
+        </w:rPr>
+      </w:pPr>
+      <w:r>
+        <w:rPr>
+          <w:lang w:val="en-US"/>
+        </w:rPr>
+        <w:t>Improve the graveyard</w:t>
+      </w:r>
+    </w:p>
+    <w:p>
+      <w:pPr>
+        <w:pStyle w:val="ListParagraph"/>
+        <w:numPr>
+          <w:ilvl w:val="0"/>
+          <w:numId w:val="24"/>
+        </w:numPr>
+        <w:rPr>
+          <w:lang w:val="en-US"/>
+        </w:rPr>
+      </w:pPr>
+      <w:r>
+        <w:rPr>
+          <w:lang w:val="en-US"/>
+        </w:rPr>
+        <w:t xml:space="preserve">Make sure I can </w:t>
+      </w:r>
+      <w:r>
+        <w:rPr>
+          <w:i/>
+          <w:iCs/>
+          <w:lang w:val="en-US"/>
+        </w:rPr>
+        <w:t>set</w:t>
+      </w:r>
+      <w:r>
+        <w:rPr>
+          <w:lang w:val="en-US"/>
+        </w:rPr>
+        <w:t xml:space="preserve"> different parameters for each map, so some arenas can be </w:t>
+      </w:r>
+      <w:r>
+        <w:rPr>
+          <w:i/>
+          <w:iCs/>
+          <w:lang w:val="en-US"/>
+        </w:rPr>
+        <w:t>bigger</w:t>
+      </w:r>
+      <w:r>
+        <w:rPr>
+          <w:lang w:val="en-US"/>
+        </w:rPr>
+        <w:t xml:space="preserve"> than others.</w:t>
+      </w:r>
+      <w:r>
+        <w:rPr>
+          <w:lang w:val="en-US"/>
+        </w:rPr>
+        <w:t xml:space="preserve"> (Smaller player starting size, smaller ranges, etc.)</w:t>
+      </w:r>
+    </w:p>
+    <w:p>
+      <w:pPr>
+        <w:rPr>
+          <w:lang w:val="en-US"/>
+        </w:rPr>
+      </w:pPr>
+    </w:p>
+    <w:p>
+      <w:pPr>
+        <w:rPr>
+          <w:lang w:val="en-US"/>
+        </w:rPr>
+      </w:pPr>
+      <w:r>
+        <w:rPr>
+          <w:b/>
+          <w:bCs/>
+          <w:lang w:val="en-US"/>
+        </w:rPr>
+        <w:lastRenderedPageBreak/>
+        <w:t>Nice features:</w:t>
+      </w:r>
+    </w:p>
+    <w:p>
+      <w:pPr>
+        <w:pStyle w:val="ListParagraph"/>
+        <w:numPr>
+          <w:ilvl w:val="0"/>
+          <w:numId w:val="24"/>
+        </w:numPr>
+        <w:rPr>
+          <w:lang w:val="en-US"/>
+        </w:rPr>
+      </w:pPr>
+      <w:r>
+        <w:rPr>
+          <w:lang w:val="en-US"/>
+        </w:rPr>
+        <w:t>Limit maximum/minimum size of players throw growing/shrinking.</w:t>
+      </w:r>
+    </w:p>
+    <w:p>
+      <w:pPr>
+        <w:pStyle w:val="ListParagraph"/>
+        <w:numPr>
+          <w:ilvl w:val="0"/>
+          <w:numId w:val="24"/>
+        </w:numPr>
+        <w:rPr>
+          <w:lang w:val="en-US"/>
+        </w:rPr>
+      </w:pPr>
+      <w:r>
+        <w:rPr>
+          <w:b/>
+          <w:bCs/>
+          <w:lang w:val="en-US"/>
+        </w:rPr>
+        <w:t>IDEA:</w:t>
+      </w:r>
+      <w:r>
+        <w:rPr>
+          <w:lang w:val="en-US"/>
+        </w:rPr>
+        <w:t xml:space="preserve"> Other things to throw? (Like the dumplings?)</w:t>
+      </w:r>
+    </w:p>
+    <w:p>
+      <w:pPr>
+        <w:pStyle w:val="ListParagraph"/>
+        <w:numPr>
+          <w:ilvl w:val="1"/>
+          <w:numId w:val="24"/>
+        </w:numPr>
+        <w:rPr>
+          <w:lang w:val="en-US"/>
+        </w:rPr>
+      </w:pPr>
+      <w:r>
+        <w:rPr>
+          <w:lang w:val="en-US"/>
+        </w:rPr>
+        <w:t xml:space="preserve">That might also simply </w:t>
+      </w:r>
+      <w:r>
+        <w:rPr>
+          <w:i/>
+          <w:iCs/>
+          <w:lang w:val="en-US"/>
+        </w:rPr>
+        <w:t>deflect/protect against</w:t>
+      </w:r>
+      <w:r>
+        <w:rPr>
+          <w:lang w:val="en-US"/>
+        </w:rPr>
+        <w:t xml:space="preserve"> knives, instead of slicing things themselves.</w:t>
+      </w:r>
+    </w:p>
+    <w:p>
+      <w:pPr>
+        <w:pStyle w:val="ListParagraph"/>
+        <w:numPr>
+          <w:ilvl w:val="1"/>
+          <w:numId w:val="24"/>
+        </w:numPr>
+        <w:rPr>
+          <w:lang w:val="en-US"/>
+        </w:rPr>
+      </w:pPr>
+      <w:r>
+        <w:rPr>
+          <w:b/>
+          <w:bCs/>
+          <w:lang w:val="en-US"/>
+        </w:rPr>
+        <w:t>EVEN BETTER:</w:t>
+      </w:r>
+      <w:r>
+        <w:rPr>
+          <w:lang w:val="en-US"/>
+        </w:rPr>
+        <w:t xml:space="preserve"> Those other trowables are </w:t>
+      </w:r>
+      <w:r>
+        <w:rPr>
+          <w:i/>
+          <w:iCs/>
+          <w:lang w:val="en-US"/>
+        </w:rPr>
+        <w:t>also</w:t>
+      </w:r>
+      <w:r>
+        <w:rPr>
+          <w:lang w:val="en-US"/>
+        </w:rPr>
+        <w:t xml:space="preserve"> positioned around you, as knives are. This means they can be a </w:t>
+      </w:r>
+      <w:r>
+        <w:rPr>
+          <w:b/>
+          <w:bCs/>
+          <w:lang w:val="en-US"/>
+        </w:rPr>
+        <w:t>shield</w:t>
+      </w:r>
+      <w:r>
+        <w:rPr>
+          <w:lang w:val="en-US"/>
+        </w:rPr>
+        <w:t xml:space="preserve"> for incoming stuff.</w:t>
+      </w:r>
+    </w:p>
+    <w:p>
+      <w:pPr>
+        <w:pStyle w:val="ListParagraph"/>
+        <w:numPr>
+          <w:ilvl w:val="0"/>
+          <w:numId w:val="24"/>
+        </w:numPr>
+        <w:rPr>
+          <w:lang w:val="en-US"/>
+        </w:rPr>
+      </w:pPr>
+      <w:r>
+        <w:rPr>
+          <w:b/>
+          <w:bCs/>
+          <w:lang w:val="en-US"/>
+        </w:rPr>
+        <w:t>IDEA:</w:t>
+      </w:r>
+      <w:r>
+        <w:rPr>
+          <w:lang w:val="en-US"/>
+        </w:rPr>
+        <w:t xml:space="preserve"> Different </w:t>
+      </w:r>
+      <w:r>
+        <w:rPr>
+          <w:i/>
+          <w:iCs/>
+          <w:lang w:val="en-US"/>
+        </w:rPr>
+        <w:t>ground terrains</w:t>
+      </w:r>
+      <w:r>
+        <w:rPr>
+          <w:lang w:val="en-US"/>
+        </w:rPr>
+        <w:t>. As long as you’re on that terrain, you are influenced by its special effect (whatever it is).</w:t>
       </w:r>
     </w:p>
     <w:p>
@@ -2432,699 +3023,29 @@
       </w:pPr>
       <w:r>
         <w:rPr>
-          <w:lang w:val="en-US"/>
-        </w:rPr>
-        <w:t>Make powerups a bit smaller + pickup radius smaller. (Now you accidentally pick them up way too often.</w:t>
-      </w:r>
-    </w:p>
-    <w:p>
-      <w:pPr>
-        <w:pStyle w:val="ListParagraph"/>
-        <w:numPr>
-          <w:ilvl w:val="0"/>
-          <w:numId w:val="36"/>
-        </w:numPr>
-        <w:rPr>
-          <w:lang w:val="en-US"/>
-        </w:rPr>
-      </w:pPr>
-      <w:r>
-        <w:rPr>
-          <w:lang w:val="en-US"/>
-        </w:rPr>
-        <w:t xml:space="preserve">Make it much </w:t>
-      </w:r>
-      <w:r>
-        <w:rPr>
-          <w:i/>
-          <w:iCs/>
-          <w:lang w:val="en-US"/>
-        </w:rPr>
-        <w:t>clearer</w:t>
-      </w:r>
-      <w:r>
-        <w:rPr>
-          <w:lang w:val="en-US"/>
-        </w:rPr>
-        <w:t xml:space="preserve"> what powerup you just grabbed. (Show it for longer.)</w:t>
-      </w:r>
-    </w:p>
-    <w:p>
-      <w:pPr>
-        <w:pStyle w:val="ListParagraph"/>
-        <w:numPr>
-          <w:ilvl w:val="0"/>
-          <w:numId w:val="36"/>
-        </w:numPr>
-        <w:rPr>
-          <w:lang w:val="en-US"/>
-        </w:rPr>
-      </w:pPr>
-      <w:r>
-        <w:rPr>
-          <w:lang w:val="en-US"/>
-        </w:rPr>
-        <w:t>Give powerups a bit of an outline + make them flicker</w:t>
-      </w:r>
-    </w:p>
-    <w:p>
-      <w:pPr>
-        <w:pStyle w:val="ListParagraph"/>
-        <w:numPr>
-          <w:ilvl w:val="0"/>
-          <w:numId w:val="36"/>
-        </w:numPr>
-        <w:rPr>
-          <w:lang w:val="en-US"/>
-        </w:rPr>
-      </w:pPr>
-      <w:r>
-        <w:rPr>
-          <w:lang w:val="en-US"/>
-        </w:rPr>
-        <w:t xml:space="preserve">Make the </w:t>
-      </w:r>
-      <w:r>
-        <w:rPr>
           <w:b/>
           <w:bCs/>
           <w:lang w:val="en-US"/>
         </w:rPr>
-        <w:t>most important powerups</w:t>
-      </w:r>
-      <w:r>
-        <w:rPr>
-          <w:lang w:val="en-US"/>
-        </w:rPr>
-        <w:t xml:space="preserve"> appear way more often.</w:t>
-      </w:r>
-      <w:r>
-        <w:rPr>
-          <w:lang w:val="en-US"/>
-        </w:rPr>
-        <w:t xml:space="preserve"> (Extra knifes, growing/shrinking, etcetera.)</w:t>
-      </w:r>
-    </w:p>
-    <w:p>
-      <w:pPr>
-        <w:pStyle w:val="ListParagraph"/>
-        <w:numPr>
-          <w:ilvl w:val="0"/>
-          <w:numId w:val="36"/>
-        </w:numPr>
-        <w:rPr>
-          <w:lang w:val="en-US"/>
-        </w:rPr>
-      </w:pPr>
-      <w:r>
-        <w:rPr>
-          <w:b/>
-          <w:bCs/>
-          <w:lang w:val="en-US"/>
-        </w:rPr>
-        <w:t>Don’t</w:t>
-      </w:r>
-      <w:r>
-        <w:rPr>
-          <w:lang w:val="en-US"/>
-        </w:rPr>
-        <w:t xml:space="preserve"> pickup powerups that aren’t unwrapped. (Make this an optional rule you can turn on. Or </w:t>
-      </w:r>
-      <w:r>
-        <w:rPr>
-          <w:i/>
-          <w:iCs/>
-          <w:lang w:val="en-US"/>
-        </w:rPr>
-        <w:t>another</w:t>
-      </w:r>
-      <w:r>
-        <w:rPr>
-          <w:lang w:val="en-US"/>
-        </w:rPr>
-        <w:t xml:space="preserve"> powerup.)</w:t>
-      </w:r>
-    </w:p>
-    <w:p>
-      <w:pPr>
-        <w:pStyle w:val="ListParagraph"/>
-        <w:numPr>
-          <w:ilvl w:val="1"/>
-          <w:numId w:val="36"/>
-        </w:numPr>
-        <w:rPr>
-          <w:lang w:val="en-US"/>
-        </w:rPr>
-      </w:pPr>
-      <w:r>
-        <w:rPr>
-          <w:b/>
-          <w:bCs/>
-          <w:lang w:val="en-US"/>
-        </w:rPr>
-        <w:t>Why?</w:t>
-      </w:r>
-      <w:r>
-        <w:rPr>
-          <w:lang w:val="en-US"/>
-        </w:rPr>
-        <w:t xml:space="preserve"> Players who don’t understand/need the powerups can ignore them safely.</w:t>
-      </w:r>
-    </w:p>
-    <w:p>
-      <w:pPr>
-        <w:pStyle w:val="ListParagraph"/>
-        <w:numPr>
-          <w:ilvl w:val="1"/>
-          <w:numId w:val="36"/>
-        </w:numPr>
-        <w:rPr>
-          <w:lang w:val="en-US"/>
-        </w:rPr>
-      </w:pPr>
-      <w:r>
-        <w:rPr>
-          <w:lang w:val="en-US"/>
-        </w:rPr>
-        <w:t>There is no “accidental” grabbing of powerups (where you don’t know what happened.)</w:t>
-      </w:r>
-    </w:p>
-    <w:p>
-      <w:pPr>
-        <w:pStyle w:val="ListParagraph"/>
-        <w:numPr>
-          <w:ilvl w:val="1"/>
-          <w:numId w:val="36"/>
-        </w:numPr>
-        <w:rPr>
-          <w:lang w:val="en-US"/>
-        </w:rPr>
-      </w:pPr>
-      <w:r>
-        <w:rPr>
-          <w:lang w:val="en-US"/>
-        </w:rPr>
-        <w:t>It forces you to know how to use a knife to get them.</w:t>
-      </w:r>
-    </w:p>
-    <w:p>
-      <w:pPr>
-        <w:rPr>
-          <w:lang w:val="en-US"/>
-        </w:rPr>
-      </w:pPr>
-    </w:p>
-    <w:p>
-      <w:pPr>
-        <w:rPr>
-          <w:lang w:val="en-US"/>
-        </w:rPr>
-      </w:pPr>
-      <w:r>
-        <w:rPr>
-          <w:b/>
-          <w:bCs/>
-          <w:lang w:val="en-US"/>
-        </w:rPr>
-        <w:t>Particles/Animations</w:t>
-      </w:r>
-    </w:p>
-    <w:p>
-      <w:pPr>
-        <w:pStyle w:val="ListParagraph"/>
-        <w:numPr>
-          <w:ilvl w:val="0"/>
-          <w:numId w:val="22"/>
-        </w:numPr>
-        <w:rPr>
-          <w:lang w:val="en-US"/>
-        </w:rPr>
-      </w:pPr>
-      <w:r>
-        <w:rPr>
-          <w:lang w:val="en-US"/>
-        </w:rPr>
-        <w:t>Move particles players</w:t>
-      </w:r>
-    </w:p>
-    <w:p>
-      <w:pPr>
-        <w:pStyle w:val="ListParagraph"/>
-        <w:numPr>
-          <w:ilvl w:val="0"/>
-          <w:numId w:val="22"/>
-        </w:numPr>
-        <w:rPr>
-          <w:lang w:val="en-US"/>
-        </w:rPr>
-      </w:pPr>
-      <w:r>
-        <w:rPr>
-          <w:lang w:val="en-US"/>
-        </w:rPr>
-        <w:t>Explosion particles on slice</w:t>
-      </w:r>
-    </w:p>
-    <w:p>
-      <w:pPr>
-        <w:pStyle w:val="ListParagraph"/>
-        <w:numPr>
-          <w:ilvl w:val="0"/>
-          <w:numId w:val="22"/>
-        </w:numPr>
-        <w:rPr>
-          <w:lang w:val="en-US"/>
-        </w:rPr>
-      </w:pPr>
-      <w:r>
-        <w:rPr>
-          <w:lang w:val="en-US"/>
-        </w:rPr>
-        <w:t>Trail particles knifes</w:t>
-      </w:r>
-    </w:p>
-    <w:p>
-      <w:pPr>
-        <w:pStyle w:val="ListParagraph"/>
-        <w:numPr>
-          <w:ilvl w:val="0"/>
-          <w:numId w:val="22"/>
-        </w:numPr>
-        <w:rPr>
-          <w:lang w:val="en-US"/>
-        </w:rPr>
-      </w:pPr>
-      <w:r>
-        <w:rPr>
-          <w:lang w:val="en-US"/>
-        </w:rPr>
-        <w:t>“Grab powerup” particles</w:t>
-      </w:r>
-    </w:p>
-    <w:p>
-      <w:pPr>
-        <w:pStyle w:val="ListParagraph"/>
-        <w:numPr>
-          <w:ilvl w:val="0"/>
-          <w:numId w:val="22"/>
-        </w:numPr>
-        <w:rPr>
-          <w:lang w:val="en-US"/>
-        </w:rPr>
-      </w:pPr>
-      <w:r>
-        <w:rPr>
-          <w:lang w:val="en-US"/>
-        </w:rPr>
-        <w:t>Bounce on powerup appear. Bounce on reveal. Bounce on grab.</w:t>
-      </w:r>
-    </w:p>
-    <w:p>
-      <w:pPr>
-        <w:pStyle w:val="ListParagraph"/>
-        <w:numPr>
-          <w:ilvl w:val="1"/>
-          <w:numId w:val="22"/>
-        </w:numPr>
-        <w:rPr>
-          <w:lang w:val="en-US"/>
-        </w:rPr>
-      </w:pPr>
-      <w:r>
-        <w:rPr>
-          <w:lang w:val="en-US"/>
-        </w:rPr>
-        <w:t>When possible, permanently show the effects of a powerup</w:t>
-      </w:r>
-    </w:p>
-    <w:p>
-      <w:pPr>
-        <w:pStyle w:val="ListParagraph"/>
-        <w:numPr>
-          <w:ilvl w:val="1"/>
-          <w:numId w:val="22"/>
-        </w:numPr>
-        <w:rPr>
-          <w:lang w:val="en-US"/>
-        </w:rPr>
-      </w:pPr>
-      <w:r>
-        <w:rPr>
-          <w:lang w:val="en-US"/>
-        </w:rPr>
-        <w:t>When an effect wears out, show another powerup icon, but now with a big CROSS through it.</w:t>
-      </w:r>
-    </w:p>
-    <w:p>
-      <w:pPr>
-        <w:rPr>
-          <w:lang w:val="en-US"/>
-        </w:rPr>
-      </w:pPr>
-    </w:p>
-    <w:p>
-      <w:pPr>
-        <w:rPr>
-          <w:lang w:val="en-US"/>
-        </w:rPr>
-      </w:pPr>
-      <w:r>
-        <w:rPr>
-          <w:b/>
-          <w:bCs/>
-          <w:lang w:val="en-US"/>
-        </w:rPr>
-        <w:t>Game loop:</w:t>
-      </w:r>
-    </w:p>
-    <w:p>
-      <w:pPr>
-        <w:pStyle w:val="ListParagraph"/>
-        <w:numPr>
-          <w:ilvl w:val="0"/>
-          <w:numId w:val="23"/>
-        </w:numPr>
-        <w:rPr>
-          <w:lang w:val="en-US"/>
-        </w:rPr>
-      </w:pPr>
-      <w:r>
-        <w:rPr>
-          <w:lang w:val="en-US"/>
-        </w:rPr>
-        <w:t>Implement other game modes =&gt; think about how they’d work + a general structure</w:t>
-      </w:r>
-    </w:p>
-    <w:p>
-      <w:pPr>
-        <w:rPr>
-          <w:lang w:val="en-US"/>
-        </w:rPr>
-      </w:pPr>
-    </w:p>
-    <w:p>
-      <w:pPr>
-        <w:rPr>
-          <w:lang w:val="en-US"/>
-        </w:rPr>
-      </w:pPr>
-      <w:r>
-        <w:rPr>
-          <w:b/>
-          <w:bCs/>
-          <w:lang w:val="en-US"/>
-        </w:rPr>
-        <w:t>Arena:</w:t>
-      </w:r>
-    </w:p>
-    <w:p>
-      <w:pPr>
-        <w:pStyle w:val="ListParagraph"/>
-        <w:numPr>
-          <w:ilvl w:val="0"/>
-          <w:numId w:val="24"/>
-        </w:numPr>
-        <w:rPr>
-          <w:lang w:val="en-US"/>
-        </w:rPr>
-      </w:pPr>
-      <w:r>
-        <w:rPr>
-          <w:lang w:val="en-US"/>
-        </w:rPr>
-        <w:t>Improve the graveyard</w:t>
-      </w:r>
-    </w:p>
-    <w:p>
-      <w:pPr>
-        <w:pStyle w:val="ListParagraph"/>
-        <w:numPr>
-          <w:ilvl w:val="0"/>
-          <w:numId w:val="24"/>
-        </w:numPr>
-        <w:rPr>
-          <w:lang w:val="en-US"/>
-        </w:rPr>
-      </w:pPr>
-      <w:r>
-        <w:rPr>
-          <w:lang w:val="en-US"/>
-        </w:rPr>
-        <w:t xml:space="preserve">Make sure I can </w:t>
-      </w:r>
-      <w:r>
-        <w:rPr>
-          <w:i/>
-          <w:iCs/>
-          <w:lang w:val="en-US"/>
-        </w:rPr>
-        <w:t>set</w:t>
-      </w:r>
-      <w:r>
-        <w:rPr>
-          <w:lang w:val="en-US"/>
-        </w:rPr>
-        <w:t xml:space="preserve"> different parameters for each map, so some arenas can be </w:t>
-      </w:r>
-      <w:r>
-        <w:rPr>
-          <w:i/>
-          <w:iCs/>
-          <w:lang w:val="en-US"/>
-        </w:rPr>
-        <w:t>bigger</w:t>
-      </w:r>
-      <w:r>
-        <w:rPr>
-          <w:lang w:val="en-US"/>
-        </w:rPr>
-        <w:t xml:space="preserve"> than others.</w:t>
-      </w:r>
-      <w:r>
-        <w:rPr>
-          <w:lang w:val="en-US"/>
-        </w:rPr>
-        <w:t xml:space="preserve"> (Smaller player starting size, smaller ranges, etc.)</w:t>
-      </w:r>
-    </w:p>
-    <w:p>
-      <w:pPr>
-        <w:rPr>
-          <w:lang w:val="en-US"/>
-        </w:rPr>
-      </w:pPr>
-    </w:p>
-    <w:p>
-      <w:pPr>
-        <w:rPr>
-          <w:lang w:val="en-US"/>
-        </w:rPr>
-      </w:pPr>
-      <w:r>
-        <w:rPr>
-          <w:b/>
-          <w:bCs/>
-          <w:lang w:val="en-US"/>
-        </w:rPr>
-        <w:t>Nice features:</w:t>
-      </w:r>
-    </w:p>
-    <w:p>
-      <w:pPr>
-        <w:pStyle w:val="ListParagraph"/>
-        <w:numPr>
-          <w:ilvl w:val="0"/>
-          <w:numId w:val="24"/>
-        </w:numPr>
-        <w:rPr>
-          <w:lang w:val="en-US"/>
-        </w:rPr>
-      </w:pPr>
-      <w:r>
-        <w:rPr>
-          <w:lang w:val="en-US"/>
-        </w:rPr>
-        <w:t>Also apply “shoot away vec” to the remaining player. (Use a “knockback force” approach on their kinematic body.)</w:t>
-      </w:r>
-    </w:p>
-    <w:p>
-      <w:pPr>
-        <w:pStyle w:val="ListParagraph"/>
-        <w:numPr>
-          <w:ilvl w:val="0"/>
-          <w:numId w:val="24"/>
-        </w:numPr>
-        <w:rPr>
-          <w:lang w:val="en-US"/>
-        </w:rPr>
-      </w:pPr>
-      <w:r>
-        <w:rPr>
-          <w:lang w:val="en-US"/>
-        </w:rPr>
-        <w:t xml:space="preserve">Slowly fade away the rubble (on game modes where we </w:t>
-      </w:r>
-      <w:r>
-        <w:rPr>
-          <w:i/>
-          <w:iCs/>
-          <w:lang w:val="en-US"/>
-        </w:rPr>
-        <w:t>don’t</w:t>
-      </w:r>
-      <w:r>
-        <w:rPr>
-          <w:lang w:val="en-US"/>
-        </w:rPr>
-        <w:t xml:space="preserve"> need it?)</w:t>
-      </w:r>
-    </w:p>
-    <w:p>
-      <w:pPr>
-        <w:pStyle w:val="ListParagraph"/>
-        <w:numPr>
-          <w:ilvl w:val="0"/>
-          <w:numId w:val="24"/>
-        </w:numPr>
-        <w:rPr>
-          <w:lang w:val="en-US"/>
-        </w:rPr>
-      </w:pPr>
-      <w:r>
-        <w:rPr>
-          <w:lang w:val="en-US"/>
-        </w:rPr>
-        <w:t xml:space="preserve">Give dead players </w:t>
-      </w:r>
-      <w:r>
-        <w:rPr>
-          <w:i/>
-          <w:iCs/>
-          <w:lang w:val="en-US"/>
-        </w:rPr>
-        <w:t>something</w:t>
-      </w:r>
-      <w:r>
-        <w:rPr>
-          <w:lang w:val="en-US"/>
-        </w:rPr>
-        <w:t xml:space="preserve"> to still do.</w:t>
-      </w:r>
-    </w:p>
-    <w:p>
-      <w:pPr>
-        <w:pStyle w:val="ListParagraph"/>
-        <w:numPr>
-          <w:ilvl w:val="0"/>
-          <w:numId w:val="24"/>
-        </w:numPr>
-        <w:rPr>
-          <w:lang w:val="en-US"/>
-        </w:rPr>
-      </w:pPr>
-      <w:r>
-        <w:rPr>
-          <w:b/>
-          <w:bCs/>
-          <w:lang w:val="en-US"/>
-        </w:rPr>
         <w:t>IDEA:</w:t>
       </w:r>
       <w:r>
         <w:rPr>
           <w:lang w:val="en-US"/>
         </w:rPr>
-        <w:t xml:space="preserve"> Other things to throw? (Like the dumplings?)</w:t>
-      </w:r>
-    </w:p>
-    <w:p>
-      <w:pPr>
-        <w:pStyle w:val="ListParagraph"/>
-        <w:numPr>
-          <w:ilvl w:val="1"/>
-          <w:numId w:val="24"/>
-        </w:numPr>
-        <w:rPr>
-          <w:lang w:val="en-US"/>
-        </w:rPr>
-      </w:pPr>
-      <w:r>
-        <w:rPr>
-          <w:lang w:val="en-US"/>
-        </w:rPr>
-        <w:t xml:space="preserve">That might also simply </w:t>
-      </w:r>
-      <w:r>
-        <w:rPr>
-          <w:i/>
-          <w:iCs/>
-          <w:lang w:val="en-US"/>
-        </w:rPr>
-        <w:t>deflect/protect against</w:t>
-      </w:r>
-      <w:r>
-        <w:rPr>
-          <w:lang w:val="en-US"/>
-        </w:rPr>
-        <w:t xml:space="preserve"> knives, instead of slicing things themselves.</w:t>
-      </w:r>
-    </w:p>
-    <w:p>
-      <w:pPr>
-        <w:pStyle w:val="ListParagraph"/>
-        <w:numPr>
-          <w:ilvl w:val="0"/>
-          <w:numId w:val="24"/>
-        </w:numPr>
-        <w:rPr>
-          <w:lang w:val="en-US"/>
-        </w:rPr>
-      </w:pPr>
-      <w:r>
-        <w:rPr>
-          <w:b/>
-          <w:bCs/>
-          <w:lang w:val="en-US"/>
-        </w:rPr>
-        <w:t>IDEA:</w:t>
-      </w:r>
-      <w:r>
-        <w:rPr>
-          <w:lang w:val="en-US"/>
-        </w:rPr>
-        <w:t xml:space="preserve"> Different </w:t>
-      </w:r>
-      <w:r>
-        <w:rPr>
-          <w:i/>
-          <w:iCs/>
-          <w:lang w:val="en-US"/>
-        </w:rPr>
-        <w:t>ground terrains</w:t>
-      </w:r>
-      <w:r>
-        <w:rPr>
-          <w:lang w:val="en-US"/>
-        </w:rPr>
-        <w:t>. As long as you’re on that terrain, you are influenced by its special effect (whatever it is).</w:t>
-      </w:r>
-    </w:p>
-    <w:p>
-      <w:pPr>
-        <w:pStyle w:val="ListParagraph"/>
-        <w:numPr>
-          <w:ilvl w:val="0"/>
-          <w:numId w:val="24"/>
-        </w:numPr>
-        <w:rPr>
-          <w:lang w:val="en-US"/>
-        </w:rPr>
-      </w:pPr>
-      <w:r>
-        <w:rPr>
-          <w:lang w:val="en-US"/>
-        </w:rPr>
-        <w:t>If teams are enabled (there is a team with more than 1 player), show player teams on them??</w:t>
+        <w:t xml:space="preserve"> </w:t>
+      </w:r>
+      <w:r>
+        <w:rPr>
+          <w:lang w:val="en-US"/>
+        </w:rPr>
+        <w:t>Make another powerup for “auto-unwrapping” powerups?</w:t>
+      </w:r>
+      <w:r>
+        <w:rPr>
+          <w:lang w:val="en-US"/>
+        </w:rPr>
+        <w:t xml:space="preserve"> (Or just keep it as an optional setting.)</w:t>
       </w:r>
     </w:p>
     <w:p>
@@ -5593,6 +5514,119 @@
     </w:lvl>
   </w:abstractNum>
   <w:abstractNum w:abstractNumId="19" w15:restartNumberingAfterBreak="0">
+    <w:nsid w:val="41511137"/>
+    <w:multiLevelType w:val="hybridMultilevel"/>
+    <w:tmpl w:val="59C66E6C"/>
+    <w:lvl w:ilvl="0" w:tplc="04130001">
+      <w:start w:val="1"/>
+      <w:numFmt w:val="bullet"/>
+      <w:lvlText w:val=""/>
+      <w:lvlJc w:val="left"/>
+      <w:pPr>
+        <w:ind w:left="720" w:hanging="360"/>
+      </w:pPr>
+      <w:rPr>
+        <w:rFonts w:ascii="Symbol" w:hAnsi="Symbol" w:hint="default"/>
+      </w:rPr>
+    </w:lvl>
+    <w:lvl w:ilvl="1" w:tplc="04130003" w:tentative="1">
+      <w:start w:val="1"/>
+      <w:numFmt w:val="bullet"/>
+      <w:lvlText w:val="o"/>
+      <w:lvlJc w:val="left"/>
+      <w:pPr>
+        <w:ind w:left="1440" w:hanging="360"/>
+      </w:pPr>
+      <w:rPr>
+        <w:rFonts w:ascii="Courier New" w:hAnsi="Courier New" w:cs="Courier New" w:hint="default"/>
+      </w:rPr>
+    </w:lvl>
+    <w:lvl w:ilvl="2" w:tplc="04130005" w:tentative="1">
+      <w:start w:val="1"/>
+      <w:numFmt w:val="bullet"/>
+      <w:lvlText w:val=""/>
+      <w:lvlJc w:val="left"/>
+      <w:pPr>
+        <w:ind w:left="2160" w:hanging="360"/>
+      </w:pPr>
+      <w:rPr>
+        <w:rFonts w:ascii="Wingdings" w:hAnsi="Wingdings" w:hint="default"/>
+      </w:rPr>
+    </w:lvl>
+    <w:lvl w:ilvl="3" w:tplc="04130001" w:tentative="1">
+      <w:start w:val="1"/>
+      <w:numFmt w:val="bullet"/>
+      <w:lvlText w:val=""/>
+      <w:lvlJc w:val="left"/>
+      <w:pPr>
+        <w:ind w:left="2880" w:hanging="360"/>
+      </w:pPr>
+      <w:rPr>
+        <w:rFonts w:ascii="Symbol" w:hAnsi="Symbol" w:hint="default"/>
+      </w:rPr>
+    </w:lvl>
+    <w:lvl w:ilvl="4" w:tplc="04130003" w:tentative="1">
+      <w:start w:val="1"/>
+      <w:numFmt w:val="bullet"/>
+      <w:lvlText w:val="o"/>
+      <w:lvlJc w:val="left"/>
+      <w:pPr>
+        <w:ind w:left="3600" w:hanging="360"/>
+      </w:pPr>
+      <w:rPr>
+        <w:rFonts w:ascii="Courier New" w:hAnsi="Courier New" w:cs="Courier New" w:hint="default"/>
+      </w:rPr>
+    </w:lvl>
+    <w:lvl w:ilvl="5" w:tplc="04130005" w:tentative="1">
+      <w:start w:val="1"/>
+      <w:numFmt w:val="bullet"/>
+      <w:lvlText w:val=""/>
+      <w:lvlJc w:val="left"/>
+      <w:pPr>
+        <w:ind w:left="4320" w:hanging="360"/>
+      </w:pPr>
+      <w:rPr>
+        <w:rFonts w:ascii="Wingdings" w:hAnsi="Wingdings" w:hint="default"/>
+      </w:rPr>
+    </w:lvl>
+    <w:lvl w:ilvl="6" w:tplc="04130001" w:tentative="1">
+      <w:start w:val="1"/>
+      <w:numFmt w:val="bullet"/>
+      <w:lvlText w:val=""/>
+      <w:lvlJc w:val="left"/>
+      <w:pPr>
+        <w:ind w:left="5040" w:hanging="360"/>
+      </w:pPr>
+      <w:rPr>
+        <w:rFonts w:ascii="Symbol" w:hAnsi="Symbol" w:hint="default"/>
+      </w:rPr>
+    </w:lvl>
+    <w:lvl w:ilvl="7" w:tplc="04130003" w:tentative="1">
+      <w:start w:val="1"/>
+      <w:numFmt w:val="bullet"/>
+      <w:lvlText w:val="o"/>
+      <w:lvlJc w:val="left"/>
+      <w:pPr>
+        <w:ind w:left="5760" w:hanging="360"/>
+      </w:pPr>
+      <w:rPr>
+        <w:rFonts w:ascii="Courier New" w:hAnsi="Courier New" w:cs="Courier New" w:hint="default"/>
+      </w:rPr>
+    </w:lvl>
+    <w:lvl w:ilvl="8" w:tplc="04130005" w:tentative="1">
+      <w:start w:val="1"/>
+      <w:numFmt w:val="bullet"/>
+      <w:lvlText w:val=""/>
+      <w:lvlJc w:val="left"/>
+      <w:pPr>
+        <w:ind w:left="6480" w:hanging="360"/>
+      </w:pPr>
+      <w:rPr>
+        <w:rFonts w:ascii="Wingdings" w:hAnsi="Wingdings" w:hint="default"/>
+      </w:rPr>
+    </w:lvl>
+  </w:abstractNum>
+  <w:abstractNum w:abstractNumId="20" w15:restartNumberingAfterBreak="0">
     <w:nsid w:val="435A0565"/>
     <w:multiLevelType w:val="hybridMultilevel"/>
     <w:tmpl w:val="46DCFADA"/>
@@ -5705,7 +5739,7 @@
       </w:rPr>
     </w:lvl>
   </w:abstractNum>
-  <w:abstractNum w:abstractNumId="20" w15:restartNumberingAfterBreak="0">
+  <w:abstractNum w:abstractNumId="21" w15:restartNumberingAfterBreak="0">
     <w:nsid w:val="47F6665F"/>
     <w:multiLevelType w:val="hybridMultilevel"/>
     <w:tmpl w:val="1E1EBAD0"/>
@@ -5818,7 +5852,7 @@
       </w:rPr>
     </w:lvl>
   </w:abstractNum>
-  <w:abstractNum w:abstractNumId="21" w15:restartNumberingAfterBreak="0">
+  <w:abstractNum w:abstractNumId="22" w15:restartNumberingAfterBreak="0">
     <w:nsid w:val="48727813"/>
     <w:multiLevelType w:val="hybridMultilevel"/>
     <w:tmpl w:val="C9DE06C6"/>
@@ -5931,7 +5965,7 @@
       </w:rPr>
     </w:lvl>
   </w:abstractNum>
-  <w:abstractNum w:abstractNumId="22" w15:restartNumberingAfterBreak="0">
+  <w:abstractNum w:abstractNumId="23" w15:restartNumberingAfterBreak="0">
     <w:nsid w:val="49DE1F03"/>
     <w:multiLevelType w:val="hybridMultilevel"/>
     <w:tmpl w:val="FA46E386"/>
@@ -6044,7 +6078,7 @@
       </w:rPr>
     </w:lvl>
   </w:abstractNum>
-  <w:abstractNum w:abstractNumId="23" w15:restartNumberingAfterBreak="0">
+  <w:abstractNum w:abstractNumId="24" w15:restartNumberingAfterBreak="0">
     <w:nsid w:val="4C564C4A"/>
     <w:multiLevelType w:val="hybridMultilevel"/>
     <w:tmpl w:val="0D44536C"/>
@@ -6157,7 +6191,7 @@
       </w:rPr>
     </w:lvl>
   </w:abstractNum>
-  <w:abstractNum w:abstractNumId="24" w15:restartNumberingAfterBreak="0">
+  <w:abstractNum w:abstractNumId="25" w15:restartNumberingAfterBreak="0">
     <w:nsid w:val="540B72B9"/>
     <w:multiLevelType w:val="hybridMultilevel"/>
     <w:tmpl w:val="A782C220"/>
@@ -6270,7 +6304,7 @@
       </w:rPr>
     </w:lvl>
   </w:abstractNum>
-  <w:abstractNum w:abstractNumId="25" w15:restartNumberingAfterBreak="0">
+  <w:abstractNum w:abstractNumId="26" w15:restartNumberingAfterBreak="0">
     <w:nsid w:val="5CFC6B33"/>
     <w:multiLevelType w:val="hybridMultilevel"/>
     <w:tmpl w:val="8280E354"/>
@@ -6383,7 +6417,7 @@
       </w:rPr>
     </w:lvl>
   </w:abstractNum>
-  <w:abstractNum w:abstractNumId="26" w15:restartNumberingAfterBreak="0">
+  <w:abstractNum w:abstractNumId="27" w15:restartNumberingAfterBreak="0">
     <w:nsid w:val="62D30B63"/>
     <w:multiLevelType w:val="hybridMultilevel"/>
     <w:tmpl w:val="1C809F20"/>
@@ -6496,7 +6530,7 @@
       </w:rPr>
     </w:lvl>
   </w:abstractNum>
-  <w:abstractNum w:abstractNumId="27" w15:restartNumberingAfterBreak="0">
+  <w:abstractNum w:abstractNumId="28" w15:restartNumberingAfterBreak="0">
     <w:nsid w:val="649454E1"/>
     <w:multiLevelType w:val="hybridMultilevel"/>
     <w:tmpl w:val="E232337C"/>
@@ -6609,7 +6643,7 @@
       </w:rPr>
     </w:lvl>
   </w:abstractNum>
-  <w:abstractNum w:abstractNumId="28" w15:restartNumberingAfterBreak="0">
+  <w:abstractNum w:abstractNumId="29" w15:restartNumberingAfterBreak="0">
     <w:nsid w:val="6B36501D"/>
     <w:multiLevelType w:val="hybridMultilevel"/>
     <w:tmpl w:val="65AC1544"/>
@@ -6722,7 +6756,7 @@
       </w:rPr>
     </w:lvl>
   </w:abstractNum>
-  <w:abstractNum w:abstractNumId="29" w15:restartNumberingAfterBreak="0">
+  <w:abstractNum w:abstractNumId="30" w15:restartNumberingAfterBreak="0">
     <w:nsid w:val="6C8440C4"/>
     <w:multiLevelType w:val="hybridMultilevel"/>
     <w:tmpl w:val="B3F66024"/>
@@ -6835,7 +6869,7 @@
       </w:rPr>
     </w:lvl>
   </w:abstractNum>
-  <w:abstractNum w:abstractNumId="30" w15:restartNumberingAfterBreak="0">
+  <w:abstractNum w:abstractNumId="31" w15:restartNumberingAfterBreak="0">
     <w:nsid w:val="73F560F7"/>
     <w:multiLevelType w:val="hybridMultilevel"/>
     <w:tmpl w:val="3B8A6618"/>
@@ -6948,7 +6982,7 @@
       </w:rPr>
     </w:lvl>
   </w:abstractNum>
-  <w:abstractNum w:abstractNumId="31" w15:restartNumberingAfterBreak="0">
+  <w:abstractNum w:abstractNumId="32" w15:restartNumberingAfterBreak="0">
     <w:nsid w:val="74A239A7"/>
     <w:multiLevelType w:val="hybridMultilevel"/>
     <w:tmpl w:val="0A748002"/>
@@ -7061,7 +7095,7 @@
       </w:rPr>
     </w:lvl>
   </w:abstractNum>
-  <w:abstractNum w:abstractNumId="32" w15:restartNumberingAfterBreak="0">
+  <w:abstractNum w:abstractNumId="33" w15:restartNumberingAfterBreak="0">
     <w:nsid w:val="76D049F6"/>
     <w:multiLevelType w:val="hybridMultilevel"/>
     <w:tmpl w:val="3C2CE8E6"/>
@@ -7174,7 +7208,7 @@
       </w:rPr>
     </w:lvl>
   </w:abstractNum>
-  <w:abstractNum w:abstractNumId="33" w15:restartNumberingAfterBreak="0">
+  <w:abstractNum w:abstractNumId="34" w15:restartNumberingAfterBreak="0">
     <w:nsid w:val="775A7B31"/>
     <w:multiLevelType w:val="hybridMultilevel"/>
     <w:tmpl w:val="B66009AE"/>
@@ -7287,7 +7321,7 @@
       </w:rPr>
     </w:lvl>
   </w:abstractNum>
-  <w:abstractNum w:abstractNumId="34" w15:restartNumberingAfterBreak="0">
+  <w:abstractNum w:abstractNumId="35" w15:restartNumberingAfterBreak="0">
     <w:nsid w:val="79BE3581"/>
     <w:multiLevelType w:val="hybridMultilevel"/>
     <w:tmpl w:val="A6A80EAC"/>
@@ -7303,7 +7337,7 @@
         <w:rFonts w:ascii="Symbol" w:hAnsi="Symbol" w:hint="default"/>
       </w:rPr>
     </w:lvl>
-    <w:lvl w:ilvl="1" w:tplc="04130003" w:tentative="1">
+    <w:lvl w:ilvl="1" w:tplc="04130003">
       <w:start w:val="1"/>
       <w:numFmt w:val="bullet"/>
       <w:lvlText w:val="o"/>
@@ -7400,7 +7434,7 @@
       </w:rPr>
     </w:lvl>
   </w:abstractNum>
-  <w:abstractNum w:abstractNumId="35" w15:restartNumberingAfterBreak="0">
+  <w:abstractNum w:abstractNumId="36" w15:restartNumberingAfterBreak="0">
     <w:nsid w:val="7D56287C"/>
     <w:multiLevelType w:val="hybridMultilevel"/>
     <w:tmpl w:val="0CEE7CF2"/>
@@ -7514,7 +7548,7 @@
     </w:lvl>
   </w:abstractNum>
   <w:num w:numId="1">
-    <w:abstractNumId w:val="24"/>
+    <w:abstractNumId w:val="25"/>
   </w:num>
   <w:num w:numId="2">
     <w:abstractNumId w:val="10"/>
@@ -7529,13 +7563,13 @@
     <w:abstractNumId w:val="9"/>
   </w:num>
   <w:num w:numId="6">
-    <w:abstractNumId w:val="31"/>
+    <w:abstractNumId w:val="32"/>
   </w:num>
   <w:num w:numId="7">
-    <w:abstractNumId w:val="33"/>
+    <w:abstractNumId w:val="34"/>
   </w:num>
   <w:num w:numId="8">
-    <w:abstractNumId w:val="26"/>
+    <w:abstractNumId w:val="27"/>
   </w:num>
   <w:num w:numId="9">
     <w:abstractNumId w:val="1"/>
@@ -7544,34 +7578,34 @@
     <w:abstractNumId w:val="16"/>
   </w:num>
   <w:num w:numId="11">
-    <w:abstractNumId w:val="20"/>
+    <w:abstractNumId w:val="21"/>
   </w:num>
   <w:num w:numId="12">
     <w:abstractNumId w:val="2"/>
   </w:num>
   <w:num w:numId="13">
-    <w:abstractNumId w:val="19"/>
+    <w:abstractNumId w:val="20"/>
   </w:num>
   <w:num w:numId="14">
-    <w:abstractNumId w:val="22"/>
+    <w:abstractNumId w:val="23"/>
   </w:num>
   <w:num w:numId="15">
     <w:abstractNumId w:val="17"/>
   </w:num>
   <w:num w:numId="16">
-    <w:abstractNumId w:val="30"/>
+    <w:abstractNumId w:val="31"/>
   </w:num>
   <w:num w:numId="17">
-    <w:abstractNumId w:val="35"/>
+    <w:abstractNumId w:val="36"/>
   </w:num>
   <w:num w:numId="18">
-    <w:abstractNumId w:val="28"/>
+    <w:abstractNumId w:val="29"/>
   </w:num>
   <w:num w:numId="19">
     <w:abstractNumId w:val="0"/>
   </w:num>
   <w:num w:numId="20">
-    <w:abstractNumId w:val="23"/>
+    <w:abstractNumId w:val="24"/>
   </w:num>
   <w:num w:numId="21">
     <w:abstractNumId w:val="3"/>
@@ -7580,22 +7614,22 @@
     <w:abstractNumId w:val="7"/>
   </w:num>
   <w:num w:numId="23">
-    <w:abstractNumId w:val="34"/>
+    <w:abstractNumId w:val="35"/>
   </w:num>
   <w:num w:numId="24">
-    <w:abstractNumId w:val="21"/>
+    <w:abstractNumId w:val="22"/>
   </w:num>
   <w:num w:numId="25">
-    <w:abstractNumId w:val="25"/>
+    <w:abstractNumId w:val="26"/>
   </w:num>
   <w:num w:numId="26">
     <w:abstractNumId w:val="15"/>
   </w:num>
   <w:num w:numId="27">
-    <w:abstractNumId w:val="32"/>
+    <w:abstractNumId w:val="33"/>
   </w:num>
   <w:num w:numId="28">
-    <w:abstractNumId w:val="27"/>
+    <w:abstractNumId w:val="28"/>
   </w:num>
   <w:num w:numId="29">
     <w:abstractNumId w:val="18"/>
@@ -7613,13 +7647,16 @@
     <w:abstractNumId w:val="11"/>
   </w:num>
   <w:num w:numId="34">
-    <w:abstractNumId w:val="29"/>
+    <w:abstractNumId w:val="30"/>
   </w:num>
   <w:num w:numId="35">
     <w:abstractNumId w:val="13"/>
   </w:num>
   <w:num w:numId="36">
     <w:abstractNumId w:val="12"/>
+  </w:num>
+  <w:num w:numId="37">
+    <w:abstractNumId w:val="19"/>
   </w:num>
   <w:numIdMacAtCleanup w:val="16"/>
 </w:numbering>

</xml_diff>

<commit_message>
Soundtrack + sound effects, particles, some bug fixes and QOL improvements
</commit_message>
<xml_diff>
--- a/non-game/[Spinoff] Carving Pumpkins.docx
+++ b/non-game/[Spinoff] Carving Pumpkins.docx
@@ -750,7 +750,21 @@
         <w:rPr>
           <w:lang w:val="en-US"/>
         </w:rPr>
-        <w:t>Instead, let’s keep it this way. Just add an item to the arenas like “curver”, which adds curve to any knife flying through it.</w:t>
+        <w:t>Instead, let’s keep it this way. Just add an item to the arenas like “</w:t>
+      </w:r>
+      <w:proofErr w:type="spellStart"/>
+      <w:r>
+        <w:rPr>
+          <w:lang w:val="en-US"/>
+        </w:rPr>
+        <w:t>curver</w:t>
+      </w:r>
+      <w:proofErr w:type="spellEnd"/>
+      <w:r>
+        <w:rPr>
+          <w:lang w:val="en-US"/>
+        </w:rPr>
+        <w:t>”, which adds curve to any knife flying through it.</w:t>
       </w:r>
     </w:p>
     <w:p>
@@ -1003,8 +1017,16 @@
         <w:rPr>
           <w:lang w:val="en-US"/>
         </w:rPr>
-        <w:t>=&gt; you are temporarily unslicable</w:t>
-      </w:r>
+        <w:t xml:space="preserve">=&gt; you are temporarily </w:t>
+      </w:r>
+      <w:proofErr w:type="spellStart"/>
+      <w:r>
+        <w:rPr>
+          <w:lang w:val="en-US"/>
+        </w:rPr>
+        <w:t>unslicable</w:t>
+      </w:r>
+      <w:proofErr w:type="spellEnd"/>
     </w:p>
     <w:p>
       <w:pPr>
@@ -1617,12 +1639,14 @@
           <w:lang w:val="en-US"/>
         </w:rPr>
       </w:pPr>
+      <w:proofErr w:type="spellStart"/>
       <w:r>
         <w:rPr>
           <w:lang w:val="en-US"/>
         </w:rPr>
         <w:t>Misc</w:t>
       </w:r>
+      <w:proofErr w:type="spellEnd"/>
     </w:p>
     <w:p>
       <w:pPr>
@@ -2386,11 +2410,19 @@
           <w:lang w:val="en-US"/>
         </w:rPr>
       </w:pPr>
-      <w:r>
-        <w:rPr>
-          <w:lang w:val="en-US"/>
-        </w:rPr>
-        <w:t>Stuckable =&gt; knifes get stuck in them</w:t>
+      <w:proofErr w:type="spellStart"/>
+      <w:r>
+        <w:rPr>
+          <w:lang w:val="en-US"/>
+        </w:rPr>
+        <w:t>Stuckable</w:t>
+      </w:r>
+      <w:proofErr w:type="spellEnd"/>
+      <w:r>
+        <w:rPr>
+          <w:lang w:val="en-US"/>
+        </w:rPr>
+        <w:t xml:space="preserve"> =&gt; knifes get stuck in them</w:t>
       </w:r>
     </w:p>
     <w:p>
@@ -2422,11 +2454,19 @@
           <w:lang w:val="en-US"/>
         </w:rPr>
       </w:pPr>
-      <w:r>
-        <w:rPr>
-          <w:lang w:val="en-US"/>
-        </w:rPr>
-        <w:t>Unpullable =&gt; can’t be moved by e.g. a magnet pulling on it</w:t>
+      <w:proofErr w:type="spellStart"/>
+      <w:r>
+        <w:rPr>
+          <w:lang w:val="en-US"/>
+        </w:rPr>
+        <w:t>Unpullable</w:t>
+      </w:r>
+      <w:proofErr w:type="spellEnd"/>
+      <w:r>
+        <w:rPr>
+          <w:lang w:val="en-US"/>
+        </w:rPr>
+        <w:t xml:space="preserve"> =&gt; can’t be moved by e.g. a magnet pulling on it</w:t>
       </w:r>
     </w:p>
     <w:p>
@@ -2458,12 +2498,14 @@
           <w:lang w:val="en-US"/>
         </w:rPr>
       </w:pPr>
+      <w:proofErr w:type="spellStart"/>
       <w:r>
         <w:rPr>
           <w:lang w:val="en-US"/>
         </w:rPr>
         <w:t>PowerupsRevealed</w:t>
       </w:r>
+      <w:proofErr w:type="spellEnd"/>
     </w:p>
     <w:p>
       <w:pPr>
@@ -2476,12 +2518,14 @@
           <w:lang w:val="en-US"/>
         </w:rPr>
       </w:pPr>
+      <w:proofErr w:type="spellStart"/>
       <w:r>
         <w:rPr>
           <w:lang w:val="en-US"/>
         </w:rPr>
         <w:t>PowerupsUnrevealed</w:t>
       </w:r>
+      <w:proofErr w:type="spellEnd"/>
     </w:p>
     <w:p>
       <w:pPr>
@@ -2494,11 +2538,19 @@
           <w:lang w:val="en-US"/>
         </w:rPr>
       </w:pPr>
-      <w:r>
-        <w:rPr>
-          <w:lang w:val="en-US"/>
-        </w:rPr>
-        <w:t>KeepAlive =&gt; TO DO</w:t>
+      <w:proofErr w:type="spellStart"/>
+      <w:r>
+        <w:rPr>
+          <w:lang w:val="en-US"/>
+        </w:rPr>
+        <w:t>KeepAlive</w:t>
+      </w:r>
+      <w:proofErr w:type="spellEnd"/>
+      <w:r>
+        <w:rPr>
+          <w:lang w:val="en-US"/>
+        </w:rPr>
+        <w:t xml:space="preserve"> =&gt; TO DO</w:t>
       </w:r>
     </w:p>
     <w:p>
@@ -2793,28 +2845,46 @@
           <w:bCs/>
           <w:lang w:val="en-US"/>
         </w:rPr>
-        <w:t>Take some devlog images, early on.</w:t>
-      </w:r>
-    </w:p>
-    <w:p>
-      <w:pPr>
-        <w:rPr>
-          <w:lang w:val="en-US"/>
-        </w:rPr>
-      </w:pPr>
-    </w:p>
-    <w:p>
-      <w:pPr>
-        <w:rPr>
-          <w:lang w:val="en-US"/>
-        </w:rPr>
-      </w:pPr>
+        <w:t xml:space="preserve">Take some </w:t>
+      </w:r>
+      <w:proofErr w:type="spellStart"/>
       <w:r>
         <w:rPr>
           <w:b/>
           <w:bCs/>
           <w:lang w:val="en-US"/>
         </w:rPr>
+        <w:t>devlog</w:t>
+      </w:r>
+      <w:proofErr w:type="spellEnd"/>
+      <w:r>
+        <w:rPr>
+          <w:b/>
+          <w:bCs/>
+          <w:lang w:val="en-US"/>
+        </w:rPr>
+        <w:t xml:space="preserve"> images, early on.</w:t>
+      </w:r>
+    </w:p>
+    <w:p>
+      <w:pPr>
+        <w:rPr>
+          <w:lang w:val="en-US"/>
+        </w:rPr>
+      </w:pPr>
+    </w:p>
+    <w:p>
+      <w:pPr>
+        <w:rPr>
+          <w:lang w:val="en-US"/>
+        </w:rPr>
+      </w:pPr>
+      <w:r>
+        <w:rPr>
+          <w:b/>
+          <w:bCs/>
+          <w:lang w:val="en-US"/>
+        </w:rPr>
         <w:t>Better bots</w:t>
       </w:r>
     </w:p>
@@ -2883,12 +2953,14 @@
           <w:lang w:val="en-US"/>
         </w:rPr>
       </w:pPr>
+      <w:proofErr w:type="spellStart"/>
       <w:r>
         <w:rPr>
           <w:lang w:val="en-US"/>
         </w:rPr>
         <w:t>Failsafes</w:t>
       </w:r>
+      <w:proofErr w:type="spellEnd"/>
     </w:p>
     <w:p>
       <w:pPr>
@@ -2905,7 +2977,21 @@
         <w:rPr>
           <w:lang w:val="en-US"/>
         </w:rPr>
-        <w:t>Create a generail fail-safe against flipflopping. (Check vector over X subsequent frames. If the average “dot product” between them is too low, we’re flip-flopping, so go to the “unstuck”-phase again.)</w:t>
+        <w:t xml:space="preserve">Create a </w:t>
+      </w:r>
+      <w:proofErr w:type="spellStart"/>
+      <w:r>
+        <w:rPr>
+          <w:lang w:val="en-US"/>
+        </w:rPr>
+        <w:t>generail</w:t>
+      </w:r>
+      <w:proofErr w:type="spellEnd"/>
+      <w:r>
+        <w:rPr>
+          <w:lang w:val="en-US"/>
+        </w:rPr>
+        <w:t xml:space="preserve"> fail-safe against flipflopping. (Check vector over X subsequent frames. If the average “dot product” between them is too low, we’re flip-flopping, so go to the “unstuck”-phase again.)</w:t>
       </w:r>
     </w:p>
     <w:p>
@@ -3019,69 +3105,432 @@
           <w:lang w:val="en-US"/>
         </w:rPr>
       </w:pPr>
-      <w:r>
-        <w:rPr>
-          <w:lang w:val="en-US"/>
-        </w:rPr>
-        <w:t xml:space="preserve">Make a group “KeepAlives” that has the behavior of “keep biggest shape group as object, the other becomes a </w:t>
-      </w:r>
-      <w:r>
+    </w:p>
+    <w:p>
+      <w:pPr>
+        <w:rPr>
+          <w:lang w:val="en-US"/>
+        </w:rPr>
+      </w:pPr>
+      <w:r>
+        <w:rPr>
+          <w:b/>
+          <w:bCs/>
+          <w:lang w:val="en-US"/>
+        </w:rPr>
+        <w:t xml:space="preserve">Game </w:t>
+      </w:r>
+      <w:r>
+        <w:rPr>
+          <w:b/>
+          <w:bCs/>
+          <w:lang w:val="en-US"/>
+        </w:rPr>
+        <w:t>Modes</w:t>
+      </w:r>
+      <w:r>
+        <w:rPr>
+          <w:b/>
+          <w:bCs/>
+          <w:lang w:val="en-US"/>
+        </w:rPr>
+        <w:t>:</w:t>
+      </w:r>
+    </w:p>
+    <w:p>
+      <w:pPr>
+        <w:pStyle w:val="ListParagraph"/>
+        <w:numPr>
+          <w:ilvl w:val="0"/>
+          <w:numId w:val="23"/>
+        </w:numPr>
+        <w:rPr>
+          <w:lang w:val="en-US"/>
+        </w:rPr>
+      </w:pPr>
+      <w:r>
+        <w:rPr>
+          <w:lang w:val="en-US"/>
+        </w:rPr>
+        <w:t>“Frightening Feast”:</w:t>
+      </w:r>
+    </w:p>
+    <w:p>
+      <w:pPr>
+        <w:pStyle w:val="ListParagraph"/>
+        <w:numPr>
+          <w:ilvl w:val="1"/>
+          <w:numId w:val="23"/>
+        </w:numPr>
+        <w:rPr>
+          <w:lang w:val="en-US"/>
+        </w:rPr>
+      </w:pPr>
+      <w:r>
+        <w:rPr>
+          <w:lang w:val="en-US"/>
+        </w:rPr>
+        <w:t>Spawn dumplings. (Spawn multiple types, some worth more points, some poisonous</w:t>
+      </w:r>
+      <w:r>
+        <w:rPr>
+          <w:lang w:val="en-US"/>
+        </w:rPr>
+        <w:t>??)</w:t>
+      </w:r>
+    </w:p>
+    <w:p>
+      <w:pPr>
+        <w:pStyle w:val="ListParagraph"/>
+        <w:numPr>
+          <w:ilvl w:val="1"/>
+          <w:numId w:val="23"/>
+        </w:numPr>
+        <w:rPr>
+          <w:lang w:val="en-US"/>
+        </w:rPr>
+      </w:pPr>
+      <w:r>
+        <w:rPr>
+          <w:lang w:val="en-US"/>
+        </w:rPr>
+        <w:t>When touched, grow (considerably), position dumpling randomly inside.</w:t>
+      </w:r>
+    </w:p>
+    <w:p>
+      <w:pPr>
+        <w:pStyle w:val="ListParagraph"/>
+        <w:numPr>
+          <w:ilvl w:val="1"/>
+          <w:numId w:val="23"/>
+        </w:numPr>
+        <w:rPr>
+          <w:lang w:val="en-US"/>
+        </w:rPr>
+      </w:pPr>
+      <w:r>
+        <w:rPr>
+          <w:lang w:val="en-US"/>
+        </w:rPr>
+        <w:t>When sliced, check if line intersects dumpling circle. (Should be easy algorithm for that.)</w:t>
+      </w:r>
+    </w:p>
+    <w:p>
+      <w:pPr>
+        <w:pStyle w:val="ListParagraph"/>
+        <w:numPr>
+          <w:ilvl w:val="1"/>
+          <w:numId w:val="23"/>
+        </w:numPr>
+        <w:rPr>
+          <w:lang w:val="en-US"/>
+        </w:rPr>
+      </w:pPr>
+      <w:r>
+        <w:rPr>
+          <w:lang w:val="en-US"/>
+        </w:rPr>
+        <w:t>If so, give dumpling to attacker.</w:t>
+      </w:r>
+    </w:p>
+    <w:p>
+      <w:pPr>
+        <w:pStyle w:val="ListParagraph"/>
+        <w:numPr>
+          <w:ilvl w:val="1"/>
+          <w:numId w:val="23"/>
+        </w:numPr>
         <w:rPr>
           <w:i/>
           <w:iCs/>
           <w:lang w:val="en-US"/>
         </w:rPr>
-        <w:t>part</w:t>
-      </w:r>
-      <w:r>
-        <w:rPr>
-          <w:lang w:val="en-US"/>
-        </w:rPr>
-        <w:t xml:space="preserve">” =&gt; then apply to </w:t>
-      </w:r>
+      </w:pPr>
       <w:r>
         <w:rPr>
           <w:i/>
           <w:iCs/>
           <w:lang w:val="en-US"/>
         </w:rPr>
-        <w:t>Players</w:t>
-      </w:r>
-      <w:r>
-        <w:rPr>
-          <w:lang w:val="en-US"/>
-        </w:rPr>
-        <w:t xml:space="preserve"> and to the </w:t>
-      </w:r>
-      <w:r>
+        <w:t>Question:</w:t>
+      </w:r>
+      <w:r>
+        <w:rPr>
+          <w:lang w:val="en-US"/>
+        </w:rPr>
+        <w:t xml:space="preserve"> do you lose the dumplings that came loose as well? Can you eat them again?</w:t>
+      </w:r>
+    </w:p>
+    <w:p>
+      <w:pPr>
+        <w:pStyle w:val="ListParagraph"/>
+        <w:numPr>
+          <w:ilvl w:val="0"/>
+          <w:numId w:val="23"/>
+        </w:numPr>
         <w:rPr>
           <w:i/>
           <w:iCs/>
           <w:lang w:val="en-US"/>
         </w:rPr>
-        <w:t>Huge Dumpling</w:t>
-      </w:r>
-      <w:r>
-        <w:rPr>
-          <w:lang w:val="en-US"/>
-        </w:rPr>
-        <w:t xml:space="preserve"> in that mode.</w:t>
-      </w:r>
-    </w:p>
-    <w:p>
-      <w:pPr>
-        <w:rPr>
-          <w:lang w:val="en-US"/>
-        </w:rPr>
-      </w:pPr>
-    </w:p>
-    <w:p>
-      <w:pPr>
+      </w:pPr>
+      <w:r>
+        <w:rPr>
+          <w:lang w:val="en-US"/>
+        </w:rPr>
+        <w:t>“Dwarfing Dumplings”:</w:t>
+      </w:r>
+    </w:p>
+    <w:p>
+      <w:pPr>
+        <w:pStyle w:val="ListParagraph"/>
+        <w:numPr>
+          <w:ilvl w:val="1"/>
+          <w:numId w:val="23"/>
+        </w:numPr>
+        <w:rPr>
+          <w:i/>
+          <w:iCs/>
+          <w:lang w:val="en-US"/>
+        </w:rPr>
+      </w:pPr>
+      <w:r>
+        <w:rPr>
+          <w:lang w:val="en-US"/>
+        </w:rPr>
+        <w:t xml:space="preserve">Spawn one </w:t>
+      </w:r>
+      <w:r>
+        <w:rPr>
+          <w:lang w:val="en-US"/>
+        </w:rPr>
+        <w:t>“</w:t>
+      </w:r>
+      <w:r>
+        <w:rPr>
+          <w:lang w:val="en-US"/>
+        </w:rPr>
+        <w:t>huge dumpling</w:t>
+      </w:r>
+      <w:r>
+        <w:rPr>
+          <w:lang w:val="en-US"/>
+        </w:rPr>
+        <w:t>”</w:t>
+      </w:r>
+      <w:r>
+        <w:rPr>
+          <w:lang w:val="en-US"/>
+        </w:rPr>
+        <w:t xml:space="preserve"> per team. (Predefined locations per arena?)</w:t>
+      </w:r>
+    </w:p>
+    <w:p>
+      <w:pPr>
+        <w:pStyle w:val="ListParagraph"/>
+        <w:numPr>
+          <w:ilvl w:val="1"/>
+          <w:numId w:val="23"/>
+        </w:numPr>
+        <w:rPr>
+          <w:i/>
+          <w:iCs/>
+          <w:lang w:val="en-US"/>
+        </w:rPr>
+      </w:pPr>
+      <w:r>
+        <w:rPr>
+          <w:lang w:val="en-US"/>
+        </w:rPr>
+        <w:t>Players themselves are super small</w:t>
+      </w:r>
+      <w:r>
+        <w:rPr>
+          <w:lang w:val="en-US"/>
+        </w:rPr>
+        <w:t xml:space="preserve"> (to make space)</w:t>
+      </w:r>
+    </w:p>
+    <w:p>
+      <w:pPr>
+        <w:pStyle w:val="ListParagraph"/>
+        <w:numPr>
+          <w:ilvl w:val="1"/>
+          <w:numId w:val="23"/>
+        </w:numPr>
+        <w:rPr>
+          <w:i/>
+          <w:iCs/>
+          <w:lang w:val="en-US"/>
+        </w:rPr>
+      </w:pPr>
+      <w:r>
+        <w:rPr>
+          <w:lang w:val="en-US"/>
+        </w:rPr>
+        <w:t xml:space="preserve">Also, can only play with </w:t>
+      </w:r>
+      <w:r>
+        <w:rPr>
+          <w:i/>
+          <w:iCs/>
+          <w:lang w:val="en-US"/>
+        </w:rPr>
+        <w:t>at most</w:t>
+      </w:r>
+      <w:r>
+        <w:rPr>
+          <w:lang w:val="en-US"/>
+        </w:rPr>
+        <w:t xml:space="preserve"> 3 or 4 teams?</w:t>
+      </w:r>
+    </w:p>
+    <w:p>
+      <w:pPr>
+        <w:pStyle w:val="ListParagraph"/>
+        <w:numPr>
+          <w:ilvl w:val="0"/>
+          <w:numId w:val="23"/>
+        </w:numPr>
+        <w:rPr>
+          <w:i/>
+          <w:iCs/>
+          <w:lang w:val="en-US"/>
+        </w:rPr>
+      </w:pPr>
+      <w:r>
+        <w:rPr>
+          <w:lang w:val="en-US"/>
+        </w:rPr>
+        <w:t>“</w:t>
+      </w:r>
+      <w:proofErr w:type="spellStart"/>
+      <w:r>
+        <w:rPr>
+          <w:lang w:val="en-US"/>
+        </w:rPr>
+        <w:t>Ropeless</w:t>
+      </w:r>
+      <w:proofErr w:type="spellEnd"/>
+      <w:r>
+        <w:rPr>
+          <w:lang w:val="en-US"/>
+        </w:rPr>
+        <w:t xml:space="preserve"> Race”:</w:t>
+      </w:r>
+    </w:p>
+    <w:p>
+      <w:pPr>
+        <w:pStyle w:val="ListParagraph"/>
+        <w:numPr>
+          <w:ilvl w:val="1"/>
+          <w:numId w:val="23"/>
+        </w:numPr>
+        <w:rPr>
+          <w:i/>
+          <w:iCs/>
+          <w:lang w:val="en-US"/>
+        </w:rPr>
+      </w:pPr>
+      <w:r>
+        <w:rPr>
+          <w:lang w:val="en-US"/>
+        </w:rPr>
+        <w:t>Figure out how to attach ropes to players.</w:t>
+      </w:r>
+    </w:p>
+    <w:p>
+      <w:pPr>
+        <w:pStyle w:val="ListParagraph"/>
+        <w:numPr>
+          <w:ilvl w:val="1"/>
+          <w:numId w:val="23"/>
+        </w:numPr>
+        <w:rPr>
+          <w:i/>
+          <w:iCs/>
+          <w:lang w:val="en-US"/>
+        </w:rPr>
+      </w:pPr>
+      <w:r>
+        <w:rPr>
+          <w:lang w:val="en-US"/>
+        </w:rPr>
+        <w:t>At start, attach ropes, then attach something valuable at the other end.</w:t>
+      </w:r>
+    </w:p>
+    <w:p>
+      <w:pPr>
+        <w:pStyle w:val="ListParagraph"/>
+        <w:numPr>
+          <w:ilvl w:val="1"/>
+          <w:numId w:val="23"/>
+        </w:numPr>
+        <w:rPr>
+          <w:i/>
+          <w:iCs/>
+          <w:lang w:val="en-US"/>
+        </w:rPr>
+      </w:pPr>
+      <w:r>
+        <w:rPr>
+          <w:lang w:val="en-US"/>
+        </w:rPr>
+        <w:t xml:space="preserve">When body is sliced from group “Ropes” =&gt; reconnect resulting bodies to the old </w:t>
+      </w:r>
+      <w:proofErr w:type="spellStart"/>
+      <w:r>
+        <w:rPr>
+          <w:lang w:val="en-US"/>
+        </w:rPr>
+        <w:t>PinJoints</w:t>
+      </w:r>
+      <w:proofErr w:type="spellEnd"/>
+      <w:r>
+        <w:rPr>
+          <w:lang w:val="en-US"/>
+        </w:rPr>
+        <w:t>, remove this item from player.</w:t>
+      </w:r>
+      <w:r>
+        <w:rPr>
+          <w:lang w:val="en-US"/>
+        </w:rPr>
+        <w:t xml:space="preserve"> (Use collector for that.)</w:t>
+      </w:r>
+    </w:p>
+    <w:p>
+      <w:pPr>
+        <w:rPr>
+          <w:lang w:val="en-US"/>
+        </w:rPr>
+      </w:pPr>
+    </w:p>
+    <w:p>
+      <w:pPr>
+        <w:rPr>
+          <w:lang w:val="en-US"/>
+        </w:rPr>
+      </w:pPr>
+      <w:r>
         <w:rPr>
           <w:b/>
           <w:bCs/>
           <w:lang w:val="en-US"/>
         </w:rPr>
+        <w:t>Nice features:</w:t>
+      </w:r>
+    </w:p>
+    <w:p>
+      <w:pPr>
+        <w:pStyle w:val="ListParagraph"/>
+        <w:numPr>
+          <w:ilvl w:val="0"/>
+          <w:numId w:val="24"/>
+        </w:numPr>
+        <w:rPr>
+          <w:lang w:val="en-US"/>
+        </w:rPr>
       </w:pPr>
       <w:r>
         <w:rPr>
@@ -3089,25 +3538,13 @@
           <w:bCs/>
           <w:lang w:val="en-US"/>
         </w:rPr>
-        <w:t>Sound effects</w:t>
-      </w:r>
-    </w:p>
-    <w:p>
-      <w:pPr>
-        <w:pStyle w:val="ListParagraph"/>
-        <w:numPr>
-          <w:ilvl w:val="0"/>
-          <w:numId w:val="40"/>
-        </w:numPr>
-        <w:rPr>
-          <w:lang w:val="en-US"/>
-        </w:rPr>
-      </w:pPr>
-      <w:r>
-        <w:rPr>
-          <w:lang w:val="en-US"/>
-        </w:rPr>
-        <w:t>Knife</w:t>
+        <w:t>IDEA:</w:t>
+      </w:r>
+      <w:r>
+        <w:rPr>
+          <w:lang w:val="en-US"/>
+        </w:rPr>
+        <w:t xml:space="preserve"> Other things to throw? (Like the dumplings?)</w:t>
       </w:r>
     </w:p>
     <w:p>
@@ -3115,17 +3552,31 @@
         <w:pStyle w:val="ListParagraph"/>
         <w:numPr>
           <w:ilvl w:val="1"/>
-          <w:numId w:val="40"/>
-        </w:numPr>
-        <w:rPr>
-          <w:lang w:val="en-US"/>
-        </w:rPr>
-      </w:pPr>
-      <w:r>
-        <w:rPr>
-          <w:lang w:val="en-US"/>
-        </w:rPr>
-        <w:t>Slice</w:t>
+          <w:numId w:val="24"/>
+        </w:numPr>
+        <w:rPr>
+          <w:lang w:val="en-US"/>
+        </w:rPr>
+      </w:pPr>
+      <w:r>
+        <w:rPr>
+          <w:lang w:val="en-US"/>
+        </w:rPr>
+        <w:t xml:space="preserve">That might also simply </w:t>
+      </w:r>
+      <w:r>
+        <w:rPr>
+          <w:i/>
+          <w:iCs/>
+          <w:lang w:val="en-US"/>
+        </w:rPr>
+        <w:t>deflect/protect against</w:t>
+      </w:r>
+      <w:r>
+        <w:rPr>
+          <w:lang w:val="en-US"/>
+        </w:rPr>
+        <w:t xml:space="preserve"> knives, instead of slicing things themselves.</w:t>
       </w:r>
     </w:p>
     <w:p>
@@ -3133,331 +3584,8 @@
         <w:pStyle w:val="ListParagraph"/>
         <w:numPr>
           <w:ilvl w:val="1"/>
-          <w:numId w:val="40"/>
-        </w:numPr>
-        <w:rPr>
-          <w:lang w:val="en-US"/>
-        </w:rPr>
-      </w:pPr>
-      <w:r>
-        <w:rPr>
-          <w:lang w:val="en-US"/>
-        </w:rPr>
-        <w:t>Throw/Move through air</w:t>
-      </w:r>
-    </w:p>
-    <w:p>
-      <w:pPr>
-        <w:pStyle w:val="ListParagraph"/>
-        <w:numPr>
-          <w:ilvl w:val="1"/>
-          <w:numId w:val="40"/>
-        </w:numPr>
-        <w:rPr>
-          <w:lang w:val="en-US"/>
-        </w:rPr>
-      </w:pPr>
-      <w:r>
-        <w:rPr>
-          <w:lang w:val="en-US"/>
-        </w:rPr>
-        <w:t>Deflect</w:t>
-      </w:r>
-    </w:p>
-    <w:p>
-      <w:pPr>
-        <w:pStyle w:val="ListParagraph"/>
-        <w:numPr>
-          <w:ilvl w:val="1"/>
-          <w:numId w:val="40"/>
-        </w:numPr>
-        <w:rPr>
-          <w:lang w:val="en-US"/>
-        </w:rPr>
-      </w:pPr>
-      <w:r>
-        <w:rPr>
-          <w:lang w:val="en-US"/>
-        </w:rPr>
-        <w:t>Get stuck</w:t>
-      </w:r>
-    </w:p>
-    <w:p>
-      <w:pPr>
-        <w:pStyle w:val="ListParagraph"/>
-        <w:numPr>
-          <w:ilvl w:val="1"/>
-          <w:numId w:val="40"/>
-        </w:numPr>
-        <w:rPr>
-          <w:lang w:val="en-US"/>
-        </w:rPr>
-      </w:pPr>
-      <w:r>
-        <w:rPr>
-          <w:lang w:val="en-US"/>
-        </w:rPr>
-        <w:t>(Grab?)</w:t>
-      </w:r>
-    </w:p>
-    <w:p>
-      <w:pPr>
-        <w:pStyle w:val="ListParagraph"/>
-        <w:numPr>
-          <w:ilvl w:val="0"/>
-          <w:numId w:val="40"/>
-        </w:numPr>
-        <w:rPr>
-          <w:lang w:val="en-US"/>
-        </w:rPr>
-      </w:pPr>
-      <w:r>
-        <w:rPr>
-          <w:lang w:val="en-US"/>
-        </w:rPr>
-        <w:t>Players</w:t>
-      </w:r>
-    </w:p>
-    <w:p>
-      <w:pPr>
-        <w:pStyle w:val="ListParagraph"/>
-        <w:numPr>
-          <w:ilvl w:val="1"/>
-          <w:numId w:val="40"/>
-        </w:numPr>
-        <w:rPr>
-          <w:lang w:val="en-US"/>
-        </w:rPr>
-      </w:pPr>
-      <w:r>
-        <w:rPr>
-          <w:lang w:val="en-US"/>
-        </w:rPr>
-        <w:t>Move</w:t>
-      </w:r>
-    </w:p>
-    <w:p>
-      <w:pPr>
-        <w:pStyle w:val="ListParagraph"/>
-        <w:numPr>
-          <w:ilvl w:val="1"/>
-          <w:numId w:val="40"/>
-        </w:numPr>
-        <w:rPr>
-          <w:lang w:val="en-US"/>
-        </w:rPr>
-      </w:pPr>
-      <w:r>
-        <w:rPr>
-          <w:lang w:val="en-US"/>
-        </w:rPr>
-        <w:t>Wind up throw</w:t>
-      </w:r>
-    </w:p>
-    <w:p>
-      <w:pPr>
-        <w:pStyle w:val="ListParagraph"/>
-        <w:numPr>
-          <w:ilvl w:val="1"/>
-          <w:numId w:val="40"/>
-        </w:numPr>
-        <w:rPr>
-          <w:lang w:val="en-US"/>
-        </w:rPr>
-      </w:pPr>
-      <w:r>
-        <w:rPr>
-          <w:lang w:val="en-US"/>
-        </w:rPr>
-        <w:t>Die</w:t>
-      </w:r>
-    </w:p>
-    <w:p>
-      <w:pPr>
-        <w:pStyle w:val="ListParagraph"/>
-        <w:numPr>
-          <w:ilvl w:val="0"/>
-          <w:numId w:val="40"/>
-        </w:numPr>
-        <w:rPr>
-          <w:lang w:val="en-US"/>
-        </w:rPr>
-      </w:pPr>
-      <w:r>
-        <w:rPr>
-          <w:lang w:val="en-US"/>
-        </w:rPr>
-        <w:t>Powerups</w:t>
-      </w:r>
-    </w:p>
-    <w:p>
-      <w:pPr>
-        <w:pStyle w:val="ListParagraph"/>
-        <w:numPr>
-          <w:ilvl w:val="1"/>
-          <w:numId w:val="40"/>
-        </w:numPr>
-        <w:rPr>
-          <w:lang w:val="en-US"/>
-        </w:rPr>
-      </w:pPr>
-      <w:r>
-        <w:rPr>
-          <w:lang w:val="en-US"/>
-        </w:rPr>
-        <w:t>Collect</w:t>
-      </w:r>
-    </w:p>
-    <w:p>
-      <w:pPr>
-        <w:pStyle w:val="ListParagraph"/>
-        <w:numPr>
-          <w:ilvl w:val="1"/>
-          <w:numId w:val="40"/>
-        </w:numPr>
-        <w:rPr>
-          <w:lang w:val="en-US"/>
-        </w:rPr>
-      </w:pPr>
-      <w:r>
-        <w:rPr>
-          <w:lang w:val="en-US"/>
-        </w:rPr>
-        <w:t>Wear off</w:t>
-      </w:r>
-    </w:p>
-    <w:p>
-      <w:pPr>
-        <w:pStyle w:val="ListParagraph"/>
-        <w:numPr>
-          <w:ilvl w:val="0"/>
-          <w:numId w:val="40"/>
-        </w:numPr>
-        <w:rPr>
-          <w:lang w:val="en-US"/>
-        </w:rPr>
-      </w:pPr>
-      <w:r>
-        <w:rPr>
-          <w:lang w:val="en-US"/>
-        </w:rPr>
-        <w:t>Collectible</w:t>
-      </w:r>
-    </w:p>
-    <w:p>
-      <w:pPr>
-        <w:pStyle w:val="ListParagraph"/>
-        <w:numPr>
-          <w:ilvl w:val="1"/>
-          <w:numId w:val="40"/>
-        </w:numPr>
-        <w:rPr>
-          <w:lang w:val="en-US"/>
-        </w:rPr>
-      </w:pPr>
-      <w:r>
-        <w:rPr>
-          <w:lang w:val="en-US"/>
-        </w:rPr>
-        <w:t>Collect</w:t>
-      </w:r>
-    </w:p>
-    <w:p>
-      <w:pPr>
-        <w:pStyle w:val="ListParagraph"/>
-        <w:numPr>
-          <w:ilvl w:val="0"/>
-          <w:numId w:val="40"/>
-        </w:numPr>
-        <w:rPr>
-          <w:lang w:val="en-US"/>
-        </w:rPr>
-      </w:pPr>
-      <w:r>
-        <w:rPr>
-          <w:lang w:val="en-US"/>
-        </w:rPr>
-        <w:t>General</w:t>
-      </w:r>
-    </w:p>
-    <w:p>
-      <w:pPr>
-        <w:pStyle w:val="ListParagraph"/>
-        <w:numPr>
-          <w:ilvl w:val="1"/>
-          <w:numId w:val="40"/>
-        </w:numPr>
-        <w:rPr>
-          <w:lang w:val="en-US"/>
-        </w:rPr>
-      </w:pPr>
-      <w:r>
-        <w:rPr>
-          <w:lang w:val="en-US"/>
-        </w:rPr>
-        <w:t xml:space="preserve">Menu </w:t>
-      </w:r>
-      <w:r>
-        <w:rPr>
-          <w:lang w:val="en-US"/>
-        </w:rPr>
-        <w:t>(go to next screen/load screen/add player)</w:t>
-      </w:r>
-    </w:p>
-    <w:p>
-      <w:pPr>
-        <w:pStyle w:val="ListParagraph"/>
-        <w:numPr>
-          <w:ilvl w:val="1"/>
-          <w:numId w:val="40"/>
-        </w:numPr>
-        <w:rPr>
-          <w:lang w:val="en-US"/>
-        </w:rPr>
-      </w:pPr>
-      <w:r>
-        <w:rPr>
-          <w:lang w:val="en-US"/>
-        </w:rPr>
-        <w:t>Game over/Game start</w:t>
-      </w:r>
-    </w:p>
-    <w:p>
-      <w:pPr>
-        <w:rPr>
-          <w:lang w:val="en-US"/>
-        </w:rPr>
-      </w:pPr>
-    </w:p>
-    <w:p>
-      <w:pPr>
-        <w:rPr>
-          <w:lang w:val="en-US"/>
-        </w:rPr>
-      </w:pPr>
-      <w:r>
-        <w:rPr>
-          <w:lang w:val="en-US"/>
-        </w:rPr>
-        <w:t>And, of course, the soundtrack as a whole.</w:t>
-      </w:r>
-    </w:p>
-    <w:p>
-      <w:pPr>
-        <w:rPr>
-          <w:lang w:val="en-US"/>
-        </w:rPr>
-      </w:pPr>
-    </w:p>
-    <w:p>
-      <w:pPr>
-        <w:rPr>
-          <w:lang w:val="en-US"/>
-        </w:rPr>
-      </w:pPr>
-    </w:p>
-    <w:p>
-      <w:pPr>
+          <w:numId w:val="24"/>
+        </w:numPr>
         <w:rPr>
           <w:lang w:val="en-US"/>
         </w:rPr>
@@ -3468,8 +3596,96 @@
           <w:bCs/>
           <w:lang w:val="en-US"/>
         </w:rPr>
+        <w:t>EVEN BETTER:</w:t>
+      </w:r>
+      <w:r>
+        <w:rPr>
+          <w:lang w:val="en-US"/>
+        </w:rPr>
+        <w:t xml:space="preserve"> Those other </w:t>
+      </w:r>
+      <w:proofErr w:type="spellStart"/>
+      <w:r>
+        <w:rPr>
+          <w:lang w:val="en-US"/>
+        </w:rPr>
+        <w:t>trowables</w:t>
+      </w:r>
+      <w:proofErr w:type="spellEnd"/>
+      <w:r>
+        <w:rPr>
+          <w:lang w:val="en-US"/>
+        </w:rPr>
+        <w:t xml:space="preserve"> are </w:t>
+      </w:r>
+      <w:r>
+        <w:rPr>
+          <w:i/>
+          <w:iCs/>
+          <w:lang w:val="en-US"/>
+        </w:rPr>
+        <w:t>also</w:t>
+      </w:r>
+      <w:r>
+        <w:rPr>
+          <w:lang w:val="en-US"/>
+        </w:rPr>
+        <w:t xml:space="preserve"> positioned around you, as knives are. This means they can be a </w:t>
+      </w:r>
+      <w:r>
+        <w:rPr>
+          <w:b/>
+          <w:bCs/>
+          <w:lang w:val="en-US"/>
+        </w:rPr>
+        <w:t>shield</w:t>
+      </w:r>
+      <w:r>
+        <w:rPr>
+          <w:lang w:val="en-US"/>
+        </w:rPr>
+        <w:t xml:space="preserve"> for incoming stuff.</w:t>
+      </w:r>
+    </w:p>
+    <w:p>
+      <w:pPr>
+        <w:pStyle w:val="ListParagraph"/>
+        <w:numPr>
+          <w:ilvl w:val="0"/>
+          <w:numId w:val="24"/>
+        </w:numPr>
+        <w:rPr>
+          <w:lang w:val="en-US"/>
+        </w:rPr>
+      </w:pPr>
+      <w:r>
+        <w:rPr>
+          <w:lang w:val="en-US"/>
+        </w:rPr>
         <w:lastRenderedPageBreak/>
-        <w:t>Particles/Animations</w:t>
+        <w:t>All extra rules are untested …</w:t>
+      </w:r>
+    </w:p>
+    <w:p>
+      <w:pPr>
+        <w:rPr>
+          <w:lang w:val="en-US"/>
+        </w:rPr>
+      </w:pPr>
+    </w:p>
+    <w:p>
+      <w:pPr>
+        <w:rPr>
+          <w:lang w:val="en-US"/>
+        </w:rPr>
+      </w:pPr>
+      <w:r>
+        <w:rPr>
+          <w:b/>
+          <w:bCs/>
+          <w:lang w:val="en-US"/>
+        </w:rPr>
+        <w:t>Future To-Do:</w:t>
       </w:r>
     </w:p>
     <w:p>
@@ -3487,7 +3703,19 @@
         <w:rPr>
           <w:lang w:val="en-US"/>
         </w:rPr>
-        <w:t>Explosion particles on slice</w:t>
+        <w:t>When possible, permanently show the effects of a powerup</w:t>
+      </w:r>
+      <w:r>
+        <w:rPr>
+          <w:lang w:val="en-US"/>
+        </w:rPr>
+        <w:t xml:space="preserve"> (in a unique, clear way, like a “magnet” shape</w:t>
+      </w:r>
+      <w:r>
+        <w:rPr>
+          <w:lang w:val="en-US"/>
+        </w:rPr>
+        <w:t xml:space="preserve"> or particle effect for the magnet)</w:t>
       </w:r>
     </w:p>
     <w:p>
@@ -3503,9 +3731,17 @@
       </w:pPr>
       <w:r>
         <w:rPr>
-          <w:lang w:val="en-US"/>
-        </w:rPr>
-        <w:t>Trail particles knifes</w:t>
+          <w:b/>
+          <w:bCs/>
+          <w:lang w:val="en-US"/>
+        </w:rPr>
+        <w:t>Auto-</w:t>
+      </w:r>
+      <w:r>
+        <w:rPr>
+          <w:lang w:val="en-US"/>
+        </w:rPr>
+        <w:t>throwing: automatically use quick-slash when something is near</w:t>
       </w:r>
     </w:p>
     <w:p>
@@ -3523,7 +3759,115 @@
         <w:rPr>
           <w:lang w:val="en-US"/>
         </w:rPr>
-        <w:t>“Grab powerup” particles</w:t>
+        <w:t>Extra buttons in menus:</w:t>
+      </w:r>
+    </w:p>
+    <w:p>
+      <w:pPr>
+        <w:pStyle w:val="ListParagraph"/>
+        <w:numPr>
+          <w:ilvl w:val="1"/>
+          <w:numId w:val="22"/>
+        </w:numPr>
+        <w:rPr>
+          <w:lang w:val="en-US"/>
+        </w:rPr>
+      </w:pPr>
+      <w:r>
+        <w:rPr>
+          <w:lang w:val="en-US"/>
+        </w:rPr>
+        <w:t>C</w:t>
+      </w:r>
+      <w:r>
+        <w:rPr>
+          <w:lang w:val="en-US"/>
+        </w:rPr>
+        <w:t xml:space="preserve">ontroller button for </w:t>
+      </w:r>
+      <w:r>
+        <w:rPr>
+          <w:i/>
+          <w:iCs/>
+          <w:lang w:val="en-US"/>
+        </w:rPr>
+        <w:t>removing</w:t>
+      </w:r>
+      <w:r>
+        <w:rPr>
+          <w:lang w:val="en-US"/>
+        </w:rPr>
+        <w:t xml:space="preserve"> </w:t>
+      </w:r>
+      <w:r>
+        <w:rPr>
+          <w:lang w:val="en-US"/>
+        </w:rPr>
+        <w:t>bots</w:t>
+      </w:r>
+    </w:p>
+    <w:p>
+      <w:pPr>
+        <w:pStyle w:val="ListParagraph"/>
+        <w:numPr>
+          <w:ilvl w:val="1"/>
+          <w:numId w:val="22"/>
+        </w:numPr>
+        <w:rPr>
+          <w:lang w:val="en-US"/>
+        </w:rPr>
+      </w:pPr>
+      <w:r>
+        <w:rPr>
+          <w:lang w:val="en-US"/>
+        </w:rPr>
+        <w:t xml:space="preserve">Controller button for </w:t>
+      </w:r>
+      <w:r>
+        <w:rPr>
+          <w:i/>
+          <w:iCs/>
+          <w:lang w:val="en-US"/>
+        </w:rPr>
+        <w:t>exiting</w:t>
+      </w:r>
+      <w:r>
+        <w:rPr>
+          <w:lang w:val="en-US"/>
+        </w:rPr>
+        <w:t xml:space="preserve"> (completely)</w:t>
+      </w:r>
+    </w:p>
+    <w:p>
+      <w:pPr>
+        <w:pStyle w:val="ListParagraph"/>
+        <w:numPr>
+          <w:ilvl w:val="1"/>
+          <w:numId w:val="22"/>
+        </w:numPr>
+        <w:rPr>
+          <w:lang w:val="en-US"/>
+        </w:rPr>
+      </w:pPr>
+      <w:r>
+        <w:rPr>
+          <w:lang w:val="en-US"/>
+        </w:rPr>
+        <w:t xml:space="preserve">Button for </w:t>
+      </w:r>
+      <w:r>
+        <w:rPr>
+          <w:i/>
+          <w:iCs/>
+          <w:lang w:val="en-US"/>
+        </w:rPr>
+        <w:t>changing bot teams</w:t>
+      </w:r>
+      <w:r>
+        <w:rPr>
+          <w:lang w:val="en-US"/>
+        </w:rPr>
+        <w:t xml:space="preserve"> (if they ever learn about teams.</w:t>
       </w:r>
     </w:p>
     <w:p>
@@ -3541,7 +3885,13 @@
         <w:rPr>
           <w:lang w:val="en-US"/>
         </w:rPr>
-        <w:t>“Eat slice” particles/effect</w:t>
+        <w:t xml:space="preserve">Menus: </w:t>
+      </w:r>
+      <w:r>
+        <w:rPr>
+          <w:lang w:val="en-US"/>
+        </w:rPr>
+        <w:t>Create Human/Bot version for all player colors, pick correct one.</w:t>
       </w:r>
     </w:p>
     <w:p>
@@ -3559,36 +3909,16 @@
         <w:rPr>
           <w:lang w:val="en-US"/>
         </w:rPr>
-        <w:t>Bounce on powerup appear. Bounce on reveal. Bounce on grab.</w:t>
-      </w:r>
-    </w:p>
-    <w:p>
-      <w:pPr>
-        <w:pStyle w:val="ListParagraph"/>
-        <w:numPr>
-          <w:ilvl w:val="1"/>
+        <w:t>Mobile version as well?</w:t>
+      </w:r>
+    </w:p>
+    <w:p>
+      <w:pPr>
+        <w:pStyle w:val="ListParagraph"/>
+        <w:numPr>
+          <w:ilvl w:val="0"/>
           <w:numId w:val="22"/>
         </w:numPr>
-        <w:rPr>
-          <w:lang w:val="en-US"/>
-        </w:rPr>
-      </w:pPr>
-      <w:r>
-        <w:rPr>
-          <w:lang w:val="en-US"/>
-        </w:rPr>
-        <w:t>When possible, permanently show the effects of a powerup</w:t>
-      </w:r>
-    </w:p>
-    <w:p>
-      <w:pPr>
-        <w:rPr>
-          <w:lang w:val="en-US"/>
-        </w:rPr>
-      </w:pPr>
-    </w:p>
-    <w:p>
-      <w:pPr>
         <w:rPr>
           <w:lang w:val="en-US"/>
         </w:rPr>
@@ -3599,558 +3929,20 @@
           <w:bCs/>
           <w:lang w:val="en-US"/>
         </w:rPr>
-        <w:t xml:space="preserve">Game </w:t>
-      </w:r>
-      <w:r>
-        <w:rPr>
-          <w:b/>
-          <w:bCs/>
-          <w:lang w:val="en-US"/>
-        </w:rPr>
-        <w:t>Modes</w:t>
-      </w:r>
-      <w:r>
-        <w:rPr>
-          <w:b/>
-          <w:bCs/>
-          <w:lang w:val="en-US"/>
-        </w:rPr>
-        <w:t>:</w:t>
-      </w:r>
-    </w:p>
-    <w:p>
-      <w:pPr>
-        <w:pStyle w:val="ListParagraph"/>
-        <w:numPr>
-          <w:ilvl w:val="0"/>
-          <w:numId w:val="23"/>
-        </w:numPr>
-        <w:rPr>
-          <w:lang w:val="en-US"/>
-        </w:rPr>
-      </w:pPr>
-      <w:r>
-        <w:rPr>
-          <w:lang w:val="en-US"/>
-        </w:rPr>
-        <w:t>“Bullseye”: how to get back your knives, if you can’t get close to it?</w:t>
-      </w:r>
-      <w:r>
-        <w:rPr>
-          <w:lang w:val="en-US"/>
-        </w:rPr>
-        <w:t xml:space="preserve"> =&gt; start with more knives, and use (auto unpackaging) powerups</w:t>
-      </w:r>
-    </w:p>
-    <w:p>
-      <w:pPr>
-        <w:pStyle w:val="ListParagraph"/>
-        <w:numPr>
-          <w:ilvl w:val="0"/>
-          <w:numId w:val="23"/>
-        </w:numPr>
-        <w:rPr>
-          <w:lang w:val="en-US"/>
-        </w:rPr>
-      </w:pPr>
-      <w:r>
-        <w:rPr>
-          <w:lang w:val="en-US"/>
-        </w:rPr>
-        <w:t>“Frightening Feast”:</w:t>
-      </w:r>
-    </w:p>
-    <w:p>
-      <w:pPr>
-        <w:pStyle w:val="ListParagraph"/>
-        <w:numPr>
-          <w:ilvl w:val="1"/>
-          <w:numId w:val="23"/>
-        </w:numPr>
-        <w:rPr>
-          <w:lang w:val="en-US"/>
-        </w:rPr>
-      </w:pPr>
-      <w:r>
-        <w:rPr>
-          <w:lang w:val="en-US"/>
-        </w:rPr>
-        <w:t>Spawn dumplings. (Spawn multiple types, some worth more points, some poisonous</w:t>
-      </w:r>
-      <w:r>
-        <w:rPr>
-          <w:lang w:val="en-US"/>
-        </w:rPr>
-        <w:t>??)</w:t>
-      </w:r>
-    </w:p>
-    <w:p>
-      <w:pPr>
-        <w:pStyle w:val="ListParagraph"/>
-        <w:numPr>
-          <w:ilvl w:val="1"/>
-          <w:numId w:val="23"/>
-        </w:numPr>
-        <w:rPr>
-          <w:lang w:val="en-US"/>
-        </w:rPr>
-      </w:pPr>
-      <w:r>
-        <w:rPr>
-          <w:lang w:val="en-US"/>
-        </w:rPr>
-        <w:t>When touched, grow (considerably), position dumpling randomly inside.</w:t>
-      </w:r>
-    </w:p>
-    <w:p>
-      <w:pPr>
-        <w:pStyle w:val="ListParagraph"/>
-        <w:numPr>
-          <w:ilvl w:val="1"/>
-          <w:numId w:val="23"/>
-        </w:numPr>
-        <w:rPr>
-          <w:lang w:val="en-US"/>
-        </w:rPr>
-      </w:pPr>
-      <w:r>
-        <w:rPr>
-          <w:lang w:val="en-US"/>
-        </w:rPr>
-        <w:t>When sliced, check if line intersects dumpling circle. (Should be easy algorithm for that.)</w:t>
-      </w:r>
-    </w:p>
-    <w:p>
-      <w:pPr>
-        <w:pStyle w:val="ListParagraph"/>
-        <w:numPr>
-          <w:ilvl w:val="1"/>
-          <w:numId w:val="23"/>
-        </w:numPr>
-        <w:rPr>
-          <w:lang w:val="en-US"/>
-        </w:rPr>
-      </w:pPr>
-      <w:r>
-        <w:rPr>
-          <w:lang w:val="en-US"/>
-        </w:rPr>
-        <w:t>If so, give dumpling to attacker.</w:t>
-      </w:r>
-    </w:p>
-    <w:p>
-      <w:pPr>
-        <w:pStyle w:val="ListParagraph"/>
-        <w:numPr>
-          <w:ilvl w:val="1"/>
-          <w:numId w:val="23"/>
-        </w:numPr>
+        <w:t>IDEA:</w:t>
+      </w:r>
+      <w:r>
+        <w:rPr>
+          <w:lang w:val="en-US"/>
+        </w:rPr>
+        <w:t xml:space="preserve"> Different </w:t>
+      </w:r>
+      <w:r>
         <w:rPr>
           <w:i/>
           <w:iCs/>
           <w:lang w:val="en-US"/>
         </w:rPr>
-      </w:pPr>
-      <w:r>
-        <w:rPr>
-          <w:i/>
-          <w:iCs/>
-          <w:lang w:val="en-US"/>
-        </w:rPr>
-        <w:t>Question:</w:t>
-      </w:r>
-      <w:r>
-        <w:rPr>
-          <w:lang w:val="en-US"/>
-        </w:rPr>
-        <w:t xml:space="preserve"> do you lose the dumplings that came loose as well? Can you eat them again?</w:t>
-      </w:r>
-    </w:p>
-    <w:p>
-      <w:pPr>
-        <w:pStyle w:val="ListParagraph"/>
-        <w:numPr>
-          <w:ilvl w:val="0"/>
-          <w:numId w:val="23"/>
-        </w:numPr>
-        <w:rPr>
-          <w:i/>
-          <w:iCs/>
-          <w:lang w:val="en-US"/>
-        </w:rPr>
-      </w:pPr>
-      <w:r>
-        <w:rPr>
-          <w:lang w:val="en-US"/>
-        </w:rPr>
-        <w:t>“Dwarfing Dumplings”:</w:t>
-      </w:r>
-    </w:p>
-    <w:p>
-      <w:pPr>
-        <w:pStyle w:val="ListParagraph"/>
-        <w:numPr>
-          <w:ilvl w:val="1"/>
-          <w:numId w:val="23"/>
-        </w:numPr>
-        <w:rPr>
-          <w:i/>
-          <w:iCs/>
-          <w:lang w:val="en-US"/>
-        </w:rPr>
-      </w:pPr>
-      <w:r>
-        <w:rPr>
-          <w:lang w:val="en-US"/>
-        </w:rPr>
-        <w:t>Spawn one huge dumpling per team. (Predefined locations per arena?)</w:t>
-      </w:r>
-    </w:p>
-    <w:p>
-      <w:pPr>
-        <w:pStyle w:val="ListParagraph"/>
-        <w:numPr>
-          <w:ilvl w:val="1"/>
-          <w:numId w:val="23"/>
-        </w:numPr>
-        <w:rPr>
-          <w:i/>
-          <w:iCs/>
-          <w:lang w:val="en-US"/>
-        </w:rPr>
-      </w:pPr>
-      <w:r>
-        <w:rPr>
-          <w:lang w:val="en-US"/>
-        </w:rPr>
-        <w:t>Make it sliceable. After each slice, keep the biggest part, and recalculate its size.</w:t>
-      </w:r>
-    </w:p>
-    <w:p>
-      <w:pPr>
-        <w:pStyle w:val="ListParagraph"/>
-        <w:numPr>
-          <w:ilvl w:val="1"/>
-          <w:numId w:val="23"/>
-        </w:numPr>
-        <w:rPr>
-          <w:i/>
-          <w:iCs/>
-          <w:lang w:val="en-US"/>
-        </w:rPr>
-      </w:pPr>
-      <w:r>
-        <w:rPr>
-          <w:lang w:val="en-US"/>
-        </w:rPr>
-        <w:t>If below threshold, all players in team die.</w:t>
-      </w:r>
-    </w:p>
-    <w:p>
-      <w:pPr>
-        <w:pStyle w:val="ListParagraph"/>
-        <w:numPr>
-          <w:ilvl w:val="1"/>
-          <w:numId w:val="23"/>
-        </w:numPr>
-        <w:rPr>
-          <w:i/>
-          <w:iCs/>
-          <w:lang w:val="en-US"/>
-        </w:rPr>
-      </w:pPr>
-      <w:r>
-        <w:rPr>
-          <w:lang w:val="en-US"/>
-        </w:rPr>
-        <w:t>(Players themselves are super small.)</w:t>
-      </w:r>
-    </w:p>
-    <w:p>
-      <w:pPr>
-        <w:pStyle w:val="ListParagraph"/>
-        <w:numPr>
-          <w:ilvl w:val="1"/>
-          <w:numId w:val="23"/>
-        </w:numPr>
-        <w:rPr>
-          <w:i/>
-          <w:iCs/>
-          <w:lang w:val="en-US"/>
-        </w:rPr>
-      </w:pPr>
-      <w:r>
-        <w:rPr>
-          <w:lang w:val="en-US"/>
-        </w:rPr>
-        <w:t xml:space="preserve">(Players need some way to actually </w:t>
-      </w:r>
-      <w:r>
-        <w:rPr>
-          <w:i/>
-          <w:iCs/>
-          <w:lang w:val="en-US"/>
-        </w:rPr>
-        <w:t>protect</w:t>
-      </w:r>
-      <w:r>
-        <w:rPr>
-          <w:lang w:val="en-US"/>
-        </w:rPr>
-        <w:t xml:space="preserve"> the dumpling. Maybe a knife automatically dies if it hits a player? This is where the “dumpling catches knife” system comes in?)</w:t>
-      </w:r>
-    </w:p>
-    <w:p>
-      <w:pPr>
-        <w:pStyle w:val="ListParagraph"/>
-        <w:numPr>
-          <w:ilvl w:val="0"/>
-          <w:numId w:val="23"/>
-        </w:numPr>
-        <w:rPr>
-          <w:i/>
-          <w:iCs/>
-          <w:lang w:val="en-US"/>
-        </w:rPr>
-      </w:pPr>
-      <w:r>
-        <w:rPr>
-          <w:lang w:val="en-US"/>
-        </w:rPr>
-        <w:t>“Ropeless Race”:</w:t>
-      </w:r>
-    </w:p>
-    <w:p>
-      <w:pPr>
-        <w:pStyle w:val="ListParagraph"/>
-        <w:numPr>
-          <w:ilvl w:val="1"/>
-          <w:numId w:val="23"/>
-        </w:numPr>
-        <w:rPr>
-          <w:i/>
-          <w:iCs/>
-          <w:lang w:val="en-US"/>
-        </w:rPr>
-      </w:pPr>
-      <w:r>
-        <w:rPr>
-          <w:lang w:val="en-US"/>
-        </w:rPr>
-        <w:t>Figure out how to attach ropes to players.</w:t>
-      </w:r>
-    </w:p>
-    <w:p>
-      <w:pPr>
-        <w:pStyle w:val="ListParagraph"/>
-        <w:numPr>
-          <w:ilvl w:val="1"/>
-          <w:numId w:val="23"/>
-        </w:numPr>
-        <w:rPr>
-          <w:i/>
-          <w:iCs/>
-          <w:lang w:val="en-US"/>
-        </w:rPr>
-      </w:pPr>
-      <w:r>
-        <w:rPr>
-          <w:lang w:val="en-US"/>
-        </w:rPr>
-        <w:t>At start, attach ropes, then attach something valuable at the other end.</w:t>
-      </w:r>
-    </w:p>
-    <w:p>
-      <w:pPr>
-        <w:pStyle w:val="ListParagraph"/>
-        <w:numPr>
-          <w:ilvl w:val="1"/>
-          <w:numId w:val="23"/>
-        </w:numPr>
-        <w:rPr>
-          <w:i/>
-          <w:iCs/>
-          <w:lang w:val="en-US"/>
-        </w:rPr>
-      </w:pPr>
-      <w:r>
-        <w:rPr>
-          <w:lang w:val="en-US"/>
-        </w:rPr>
-        <w:t>When body is sliced from group “Ropes” =&gt; reconnect resulting bodies to the old PinJoints, remove this item from player.</w:t>
-      </w:r>
-      <w:r>
-        <w:rPr>
-          <w:lang w:val="en-US"/>
-        </w:rPr>
-        <w:t xml:space="preserve"> (Use collector for that.)</w:t>
-      </w:r>
-    </w:p>
-    <w:p>
-      <w:pPr>
-        <w:rPr>
-          <w:lang w:val="en-US"/>
-        </w:rPr>
-      </w:pPr>
-    </w:p>
-    <w:p>
-      <w:pPr>
-        <w:rPr>
-          <w:lang w:val="en-US"/>
-        </w:rPr>
-      </w:pPr>
-      <w:r>
-        <w:rPr>
-          <w:b/>
-          <w:bCs/>
-          <w:lang w:val="en-US"/>
-        </w:rPr>
-        <w:t>Nice features:</w:t>
-      </w:r>
-    </w:p>
-    <w:p>
-      <w:pPr>
-        <w:pStyle w:val="ListParagraph"/>
-        <w:numPr>
-          <w:ilvl w:val="0"/>
-          <w:numId w:val="24"/>
-        </w:numPr>
-        <w:rPr>
-          <w:lang w:val="en-US"/>
-        </w:rPr>
-      </w:pPr>
-      <w:r>
-        <w:rPr>
-          <w:b/>
-          <w:bCs/>
-          <w:lang w:val="en-US"/>
-        </w:rPr>
-        <w:t>IDEA:</w:t>
-      </w:r>
-      <w:r>
-        <w:rPr>
-          <w:lang w:val="en-US"/>
-        </w:rPr>
-        <w:t xml:space="preserve"> Other things to throw? (Like the dumplings?)</w:t>
-      </w:r>
-    </w:p>
-    <w:p>
-      <w:pPr>
-        <w:pStyle w:val="ListParagraph"/>
-        <w:numPr>
-          <w:ilvl w:val="1"/>
-          <w:numId w:val="24"/>
-        </w:numPr>
-        <w:rPr>
-          <w:lang w:val="en-US"/>
-        </w:rPr>
-      </w:pPr>
-      <w:r>
-        <w:rPr>
-          <w:lang w:val="en-US"/>
-        </w:rPr>
-        <w:t xml:space="preserve">That might also simply </w:t>
-      </w:r>
-      <w:r>
-        <w:rPr>
-          <w:i/>
-          <w:iCs/>
-          <w:lang w:val="en-US"/>
-        </w:rPr>
-        <w:t>deflect/protect against</w:t>
-      </w:r>
-      <w:r>
-        <w:rPr>
-          <w:lang w:val="en-US"/>
-        </w:rPr>
-        <w:t xml:space="preserve"> knives, instead of slicing things themselves.</w:t>
-      </w:r>
-    </w:p>
-    <w:p>
-      <w:pPr>
-        <w:pStyle w:val="ListParagraph"/>
-        <w:numPr>
-          <w:ilvl w:val="1"/>
-          <w:numId w:val="24"/>
-        </w:numPr>
-        <w:rPr>
-          <w:lang w:val="en-US"/>
-        </w:rPr>
-      </w:pPr>
-      <w:r>
-        <w:rPr>
-          <w:b/>
-          <w:bCs/>
-          <w:lang w:val="en-US"/>
-        </w:rPr>
-        <w:t>EVEN BETTER:</w:t>
-      </w:r>
-      <w:r>
-        <w:rPr>
-          <w:lang w:val="en-US"/>
-        </w:rPr>
-        <w:t xml:space="preserve"> Those other trowables are </w:t>
-      </w:r>
-      <w:r>
-        <w:rPr>
-          <w:i/>
-          <w:iCs/>
-          <w:lang w:val="en-US"/>
-        </w:rPr>
-        <w:t>also</w:t>
-      </w:r>
-      <w:r>
-        <w:rPr>
-          <w:lang w:val="en-US"/>
-        </w:rPr>
-        <w:t xml:space="preserve"> positioned around you, as knives are. This means they can be a </w:t>
-      </w:r>
-      <w:r>
-        <w:rPr>
-          <w:b/>
-          <w:bCs/>
-          <w:lang w:val="en-US"/>
-        </w:rPr>
-        <w:t>shield</w:t>
-      </w:r>
-      <w:r>
-        <w:rPr>
-          <w:lang w:val="en-US"/>
-        </w:rPr>
-        <w:t xml:space="preserve"> for incoming stuff.</w:t>
-      </w:r>
-    </w:p>
-    <w:p>
-      <w:pPr>
-        <w:pStyle w:val="ListParagraph"/>
-        <w:numPr>
-          <w:ilvl w:val="0"/>
-          <w:numId w:val="24"/>
-        </w:numPr>
-        <w:rPr>
-          <w:lang w:val="en-US"/>
-        </w:rPr>
-      </w:pPr>
-      <w:r>
-        <w:rPr>
-          <w:b/>
-          <w:bCs/>
-          <w:lang w:val="en-US"/>
-        </w:rPr>
-        <w:t>IDEA:</w:t>
-      </w:r>
-      <w:r>
-        <w:rPr>
-          <w:lang w:val="en-US"/>
-        </w:rPr>
-        <w:t xml:space="preserve"> Different </w:t>
-      </w:r>
-      <w:r>
-        <w:rPr>
-          <w:i/>
-          <w:iCs/>
-          <w:lang w:val="en-US"/>
-        </w:rPr>
         <w:t>ground terrains</w:t>
       </w:r>
       <w:r>
@@ -4158,195 +3950,6 @@
           <w:lang w:val="en-US"/>
         </w:rPr>
         <w:t>. As long as you’re on that terrain, you are influenced by its special effect (whatever it is).</w:t>
-      </w:r>
-    </w:p>
-    <w:p>
-      <w:pPr>
-        <w:pStyle w:val="ListParagraph"/>
-        <w:numPr>
-          <w:ilvl w:val="0"/>
-          <w:numId w:val="36"/>
-        </w:numPr>
-        <w:rPr>
-          <w:lang w:val="en-US"/>
-        </w:rPr>
-      </w:pPr>
-      <w:r>
-        <w:rPr>
-          <w:b/>
-          <w:bCs/>
-          <w:lang w:val="en-US"/>
-        </w:rPr>
-        <w:t>IDEA:</w:t>
-      </w:r>
-      <w:r>
-        <w:rPr>
-          <w:lang w:val="en-US"/>
-        </w:rPr>
-        <w:t xml:space="preserve"> Make another powerup for “auto-unwrapping” powerups? (Or just keep it as an optional setting.)</w:t>
-      </w:r>
-    </w:p>
-    <w:p>
-      <w:pPr>
-        <w:pStyle w:val="ListParagraph"/>
-        <w:numPr>
-          <w:ilvl w:val="0"/>
-          <w:numId w:val="41"/>
-        </w:numPr>
-        <w:rPr>
-          <w:lang w:val="en-US"/>
-        </w:rPr>
-      </w:pPr>
-      <w:r>
-        <w:rPr>
-          <w:b/>
-          <w:bCs/>
-          <w:lang w:val="en-US"/>
-        </w:rPr>
-        <w:t>Auto-</w:t>
-      </w:r>
-      <w:r>
-        <w:rPr>
-          <w:lang w:val="en-US"/>
-        </w:rPr>
-        <w:t>throwing: automatically u</w:t>
-      </w:r>
-      <w:r>
-        <w:rPr>
-          <w:lang w:val="en-US"/>
-        </w:rPr>
-        <w:t>se quick-slash when something is near</w:t>
-      </w:r>
-    </w:p>
-    <w:p>
-      <w:pPr>
-        <w:pStyle w:val="ListParagraph"/>
-        <w:numPr>
-          <w:ilvl w:val="0"/>
-          <w:numId w:val="36"/>
-        </w:numPr>
-        <w:rPr>
-          <w:lang w:val="en-US"/>
-        </w:rPr>
-      </w:pPr>
-      <w:r>
-        <w:rPr>
-          <w:lang w:val="en-US"/>
-        </w:rPr>
-        <w:lastRenderedPageBreak/>
-        <w:t>Add thicker outlines to players? (Use a</w:t>
-      </w:r>
-      <w:r>
-        <w:rPr>
-          <w:i/>
-          <w:iCs/>
-          <w:lang w:val="en-US"/>
-        </w:rPr>
-        <w:t xml:space="preserve"> shader</w:t>
-      </w:r>
-      <w:r>
-        <w:rPr>
-          <w:lang w:val="en-US"/>
-        </w:rPr>
-        <w:t xml:space="preserve"> for that, as any other algorithm is most likely to be bad, complex, and annoying.)</w:t>
-      </w:r>
-    </w:p>
-    <w:p>
-      <w:pPr>
-        <w:pStyle w:val="ListParagraph"/>
-        <w:numPr>
-          <w:ilvl w:val="0"/>
-          <w:numId w:val="24"/>
-        </w:numPr>
-        <w:rPr>
-          <w:lang w:val="en-US"/>
-        </w:rPr>
-      </w:pPr>
-      <w:r>
-        <w:rPr>
-          <w:lang w:val="en-US"/>
-        </w:rPr>
-        <w:t>AI bots</w:t>
-      </w:r>
-      <w:r>
-        <w:rPr>
-          <w:lang w:val="en-US"/>
-        </w:rPr>
-        <w:t xml:space="preserve"> =&gt;</w:t>
-      </w:r>
-      <w:r>
-        <w:rPr>
-          <w:lang w:val="en-US"/>
-        </w:rPr>
-        <w:t xml:space="preserve"> controller button for </w:t>
-      </w:r>
-      <w:r>
-        <w:rPr>
-          <w:i/>
-          <w:iCs/>
-          <w:lang w:val="en-US"/>
-        </w:rPr>
-        <w:t>removing</w:t>
-      </w:r>
-      <w:r>
-        <w:rPr>
-          <w:lang w:val="en-US"/>
-        </w:rPr>
-        <w:t xml:space="preserve"> them??</w:t>
-      </w:r>
-    </w:p>
-    <w:p>
-      <w:pPr>
-        <w:pStyle w:val="ListParagraph"/>
-        <w:numPr>
-          <w:ilvl w:val="1"/>
-          <w:numId w:val="24"/>
-        </w:numPr>
-        <w:rPr>
-          <w:lang w:val="en-US"/>
-        </w:rPr>
-      </w:pPr>
-      <w:r>
-        <w:rPr>
-          <w:lang w:val="en-US"/>
-        </w:rPr>
-        <w:t>Create Human/Bot version for all player colors, pick correct one.</w:t>
-      </w:r>
-    </w:p>
-    <w:p>
-      <w:pPr>
-        <w:pStyle w:val="ListParagraph"/>
-        <w:numPr>
-          <w:ilvl w:val="0"/>
-          <w:numId w:val="24"/>
-        </w:numPr>
-        <w:rPr>
-          <w:lang w:val="en-US"/>
-        </w:rPr>
-      </w:pPr>
-      <w:r>
-        <w:rPr>
-          <w:lang w:val="en-US"/>
-        </w:rPr>
-        <w:t>Mobile version as well?</w:t>
-      </w:r>
-    </w:p>
-    <w:p>
-      <w:pPr>
-        <w:pStyle w:val="ListParagraph"/>
-        <w:numPr>
-          <w:ilvl w:val="0"/>
-          <w:numId w:val="24"/>
-        </w:numPr>
-        <w:rPr>
-          <w:lang w:val="en-US"/>
-        </w:rPr>
-      </w:pPr>
-      <w:r>
-        <w:rPr>
-          <w:lang w:val="en-US"/>
-        </w:rPr>
-        <w:t>All extra rules are untested …</w:t>
       </w:r>
     </w:p>
     <w:sectPr>
@@ -7650,6 +7253,119 @@
     </w:lvl>
   </w:abstractNum>
   <w:abstractNum w:abstractNumId="29" w15:restartNumberingAfterBreak="0">
+    <w:nsid w:val="4BB94256"/>
+    <w:multiLevelType w:val="hybridMultilevel"/>
+    <w:tmpl w:val="3D58CDA2"/>
+    <w:lvl w:ilvl="0" w:tplc="04130001">
+      <w:start w:val="1"/>
+      <w:numFmt w:val="bullet"/>
+      <w:lvlText w:val=""/>
+      <w:lvlJc w:val="left"/>
+      <w:pPr>
+        <w:ind w:left="720" w:hanging="360"/>
+      </w:pPr>
+      <w:rPr>
+        <w:rFonts w:ascii="Symbol" w:hAnsi="Symbol" w:hint="default"/>
+      </w:rPr>
+    </w:lvl>
+    <w:lvl w:ilvl="1" w:tplc="04130003" w:tentative="1">
+      <w:start w:val="1"/>
+      <w:numFmt w:val="bullet"/>
+      <w:lvlText w:val="o"/>
+      <w:lvlJc w:val="left"/>
+      <w:pPr>
+        <w:ind w:left="1440" w:hanging="360"/>
+      </w:pPr>
+      <w:rPr>
+        <w:rFonts w:ascii="Courier New" w:hAnsi="Courier New" w:cs="Courier New" w:hint="default"/>
+      </w:rPr>
+    </w:lvl>
+    <w:lvl w:ilvl="2" w:tplc="04130005" w:tentative="1">
+      <w:start w:val="1"/>
+      <w:numFmt w:val="bullet"/>
+      <w:lvlText w:val=""/>
+      <w:lvlJc w:val="left"/>
+      <w:pPr>
+        <w:ind w:left="2160" w:hanging="360"/>
+      </w:pPr>
+      <w:rPr>
+        <w:rFonts w:ascii="Wingdings" w:hAnsi="Wingdings" w:hint="default"/>
+      </w:rPr>
+    </w:lvl>
+    <w:lvl w:ilvl="3" w:tplc="04130001" w:tentative="1">
+      <w:start w:val="1"/>
+      <w:numFmt w:val="bullet"/>
+      <w:lvlText w:val=""/>
+      <w:lvlJc w:val="left"/>
+      <w:pPr>
+        <w:ind w:left="2880" w:hanging="360"/>
+      </w:pPr>
+      <w:rPr>
+        <w:rFonts w:ascii="Symbol" w:hAnsi="Symbol" w:hint="default"/>
+      </w:rPr>
+    </w:lvl>
+    <w:lvl w:ilvl="4" w:tplc="04130003" w:tentative="1">
+      <w:start w:val="1"/>
+      <w:numFmt w:val="bullet"/>
+      <w:lvlText w:val="o"/>
+      <w:lvlJc w:val="left"/>
+      <w:pPr>
+        <w:ind w:left="3600" w:hanging="360"/>
+      </w:pPr>
+      <w:rPr>
+        <w:rFonts w:ascii="Courier New" w:hAnsi="Courier New" w:cs="Courier New" w:hint="default"/>
+      </w:rPr>
+    </w:lvl>
+    <w:lvl w:ilvl="5" w:tplc="04130005" w:tentative="1">
+      <w:start w:val="1"/>
+      <w:numFmt w:val="bullet"/>
+      <w:lvlText w:val=""/>
+      <w:lvlJc w:val="left"/>
+      <w:pPr>
+        <w:ind w:left="4320" w:hanging="360"/>
+      </w:pPr>
+      <w:rPr>
+        <w:rFonts w:ascii="Wingdings" w:hAnsi="Wingdings" w:hint="default"/>
+      </w:rPr>
+    </w:lvl>
+    <w:lvl w:ilvl="6" w:tplc="04130001" w:tentative="1">
+      <w:start w:val="1"/>
+      <w:numFmt w:val="bullet"/>
+      <w:lvlText w:val=""/>
+      <w:lvlJc w:val="left"/>
+      <w:pPr>
+        <w:ind w:left="5040" w:hanging="360"/>
+      </w:pPr>
+      <w:rPr>
+        <w:rFonts w:ascii="Symbol" w:hAnsi="Symbol" w:hint="default"/>
+      </w:rPr>
+    </w:lvl>
+    <w:lvl w:ilvl="7" w:tplc="04130003" w:tentative="1">
+      <w:start w:val="1"/>
+      <w:numFmt w:val="bullet"/>
+      <w:lvlText w:val="o"/>
+      <w:lvlJc w:val="left"/>
+      <w:pPr>
+        <w:ind w:left="5760" w:hanging="360"/>
+      </w:pPr>
+      <w:rPr>
+        <w:rFonts w:ascii="Courier New" w:hAnsi="Courier New" w:cs="Courier New" w:hint="default"/>
+      </w:rPr>
+    </w:lvl>
+    <w:lvl w:ilvl="8" w:tplc="04130005" w:tentative="1">
+      <w:start w:val="1"/>
+      <w:numFmt w:val="bullet"/>
+      <w:lvlText w:val=""/>
+      <w:lvlJc w:val="left"/>
+      <w:pPr>
+        <w:ind w:left="6480" w:hanging="360"/>
+      </w:pPr>
+      <w:rPr>
+        <w:rFonts w:ascii="Wingdings" w:hAnsi="Wingdings" w:hint="default"/>
+      </w:rPr>
+    </w:lvl>
+  </w:abstractNum>
+  <w:abstractNum w:abstractNumId="30" w15:restartNumberingAfterBreak="0">
     <w:nsid w:val="4BC6306F"/>
     <w:multiLevelType w:val="hybridMultilevel"/>
     <w:tmpl w:val="BD32AC5E"/>
@@ -7762,7 +7478,7 @@
       </w:rPr>
     </w:lvl>
   </w:abstractNum>
-  <w:abstractNum w:abstractNumId="30" w15:restartNumberingAfterBreak="0">
+  <w:abstractNum w:abstractNumId="31" w15:restartNumberingAfterBreak="0">
     <w:nsid w:val="4C564C4A"/>
     <w:multiLevelType w:val="hybridMultilevel"/>
     <w:tmpl w:val="0D44536C"/>
@@ -7875,7 +7591,7 @@
       </w:rPr>
     </w:lvl>
   </w:abstractNum>
-  <w:abstractNum w:abstractNumId="31" w15:restartNumberingAfterBreak="0">
+  <w:abstractNum w:abstractNumId="32" w15:restartNumberingAfterBreak="0">
     <w:nsid w:val="540B72B9"/>
     <w:multiLevelType w:val="hybridMultilevel"/>
     <w:tmpl w:val="A782C220"/>
@@ -7988,7 +7704,7 @@
       </w:rPr>
     </w:lvl>
   </w:abstractNum>
-  <w:abstractNum w:abstractNumId="32" w15:restartNumberingAfterBreak="0">
+  <w:abstractNum w:abstractNumId="33" w15:restartNumberingAfterBreak="0">
     <w:nsid w:val="5CDD541D"/>
     <w:multiLevelType w:val="hybridMultilevel"/>
     <w:tmpl w:val="5944E68C"/>
@@ -8101,7 +7817,7 @@
       </w:rPr>
     </w:lvl>
   </w:abstractNum>
-  <w:abstractNum w:abstractNumId="33" w15:restartNumberingAfterBreak="0">
+  <w:abstractNum w:abstractNumId="34" w15:restartNumberingAfterBreak="0">
     <w:nsid w:val="5CFC6B33"/>
     <w:multiLevelType w:val="hybridMultilevel"/>
     <w:tmpl w:val="8280E354"/>
@@ -8214,7 +7930,7 @@
       </w:rPr>
     </w:lvl>
   </w:abstractNum>
-  <w:abstractNum w:abstractNumId="34" w15:restartNumberingAfterBreak="0">
+  <w:abstractNum w:abstractNumId="35" w15:restartNumberingAfterBreak="0">
     <w:nsid w:val="62D30B63"/>
     <w:multiLevelType w:val="hybridMultilevel"/>
     <w:tmpl w:val="1C809F20"/>
@@ -8327,7 +8043,7 @@
       </w:rPr>
     </w:lvl>
   </w:abstractNum>
-  <w:abstractNum w:abstractNumId="35" w15:restartNumberingAfterBreak="0">
+  <w:abstractNum w:abstractNumId="36" w15:restartNumberingAfterBreak="0">
     <w:nsid w:val="649454E1"/>
     <w:multiLevelType w:val="hybridMultilevel"/>
     <w:tmpl w:val="E232337C"/>
@@ -8440,7 +8156,7 @@
       </w:rPr>
     </w:lvl>
   </w:abstractNum>
-  <w:abstractNum w:abstractNumId="36" w15:restartNumberingAfterBreak="0">
+  <w:abstractNum w:abstractNumId="37" w15:restartNumberingAfterBreak="0">
     <w:nsid w:val="6B36501D"/>
     <w:multiLevelType w:val="hybridMultilevel"/>
     <w:tmpl w:val="65AC1544"/>
@@ -8553,7 +8269,7 @@
       </w:rPr>
     </w:lvl>
   </w:abstractNum>
-  <w:abstractNum w:abstractNumId="37" w15:restartNumberingAfterBreak="0">
+  <w:abstractNum w:abstractNumId="38" w15:restartNumberingAfterBreak="0">
     <w:nsid w:val="6C8440C4"/>
     <w:multiLevelType w:val="hybridMultilevel"/>
     <w:tmpl w:val="B3F66024"/>
@@ -8666,7 +8382,7 @@
       </w:rPr>
     </w:lvl>
   </w:abstractNum>
-  <w:abstractNum w:abstractNumId="38" w15:restartNumberingAfterBreak="0">
+  <w:abstractNum w:abstractNumId="39" w15:restartNumberingAfterBreak="0">
     <w:nsid w:val="729B7D13"/>
     <w:multiLevelType w:val="hybridMultilevel"/>
     <w:tmpl w:val="2FC6220E"/>
@@ -8779,7 +8495,7 @@
       </w:rPr>
     </w:lvl>
   </w:abstractNum>
-  <w:abstractNum w:abstractNumId="39" w15:restartNumberingAfterBreak="0">
+  <w:abstractNum w:abstractNumId="40" w15:restartNumberingAfterBreak="0">
     <w:nsid w:val="73F560F7"/>
     <w:multiLevelType w:val="hybridMultilevel"/>
     <w:tmpl w:val="3B8A6618"/>
@@ -8892,7 +8608,7 @@
       </w:rPr>
     </w:lvl>
   </w:abstractNum>
-  <w:abstractNum w:abstractNumId="40" w15:restartNumberingAfterBreak="0">
+  <w:abstractNum w:abstractNumId="41" w15:restartNumberingAfterBreak="0">
     <w:nsid w:val="74A239A7"/>
     <w:multiLevelType w:val="hybridMultilevel"/>
     <w:tmpl w:val="0A748002"/>
@@ -9005,7 +8721,7 @@
       </w:rPr>
     </w:lvl>
   </w:abstractNum>
-  <w:abstractNum w:abstractNumId="41" w15:restartNumberingAfterBreak="0">
+  <w:abstractNum w:abstractNumId="42" w15:restartNumberingAfterBreak="0">
     <w:nsid w:val="76D049F6"/>
     <w:multiLevelType w:val="hybridMultilevel"/>
     <w:tmpl w:val="3C2CE8E6"/>
@@ -9118,7 +8834,7 @@
       </w:rPr>
     </w:lvl>
   </w:abstractNum>
-  <w:abstractNum w:abstractNumId="42" w15:restartNumberingAfterBreak="0">
+  <w:abstractNum w:abstractNumId="43" w15:restartNumberingAfterBreak="0">
     <w:nsid w:val="775A7B31"/>
     <w:multiLevelType w:val="hybridMultilevel"/>
     <w:tmpl w:val="B66009AE"/>
@@ -9231,7 +8947,7 @@
       </w:rPr>
     </w:lvl>
   </w:abstractNum>
-  <w:abstractNum w:abstractNumId="43" w15:restartNumberingAfterBreak="0">
+  <w:abstractNum w:abstractNumId="44" w15:restartNumberingAfterBreak="0">
     <w:nsid w:val="79BE3581"/>
     <w:multiLevelType w:val="hybridMultilevel"/>
     <w:tmpl w:val="A6A80EAC"/>
@@ -9344,7 +9060,7 @@
       </w:rPr>
     </w:lvl>
   </w:abstractNum>
-  <w:abstractNum w:abstractNumId="44" w15:restartNumberingAfterBreak="0">
+  <w:abstractNum w:abstractNumId="45" w15:restartNumberingAfterBreak="0">
     <w:nsid w:val="7D56287C"/>
     <w:multiLevelType w:val="hybridMultilevel"/>
     <w:tmpl w:val="0CEE7CF2"/>
@@ -9457,7 +9173,7 @@
       </w:rPr>
     </w:lvl>
   </w:abstractNum>
-  <w:abstractNum w:abstractNumId="45" w15:restartNumberingAfterBreak="0">
+  <w:abstractNum w:abstractNumId="46" w15:restartNumberingAfterBreak="0">
     <w:nsid w:val="7F047FAA"/>
     <w:multiLevelType w:val="hybridMultilevel"/>
     <w:tmpl w:val="C58AD302"/>
@@ -9571,7 +9287,7 @@
     </w:lvl>
   </w:abstractNum>
   <w:num w:numId="1">
-    <w:abstractNumId w:val="31"/>
+    <w:abstractNumId w:val="32"/>
   </w:num>
   <w:num w:numId="2">
     <w:abstractNumId w:val="12"/>
@@ -9586,13 +9302,13 @@
     <w:abstractNumId w:val="10"/>
   </w:num>
   <w:num w:numId="6">
-    <w:abstractNumId w:val="40"/>
+    <w:abstractNumId w:val="41"/>
   </w:num>
   <w:num w:numId="7">
-    <w:abstractNumId w:val="42"/>
+    <w:abstractNumId w:val="43"/>
   </w:num>
   <w:num w:numId="8">
-    <w:abstractNumId w:val="34"/>
+    <w:abstractNumId w:val="35"/>
   </w:num>
   <w:num w:numId="9">
     <w:abstractNumId w:val="1"/>
@@ -9616,19 +9332,19 @@
     <w:abstractNumId w:val="22"/>
   </w:num>
   <w:num w:numId="16">
-    <w:abstractNumId w:val="39"/>
+    <w:abstractNumId w:val="40"/>
   </w:num>
   <w:num w:numId="17">
-    <w:abstractNumId w:val="44"/>
+    <w:abstractNumId w:val="45"/>
   </w:num>
   <w:num w:numId="18">
-    <w:abstractNumId w:val="36"/>
+    <w:abstractNumId w:val="37"/>
   </w:num>
   <w:num w:numId="19">
     <w:abstractNumId w:val="0"/>
   </w:num>
   <w:num w:numId="20">
-    <w:abstractNumId w:val="30"/>
+    <w:abstractNumId w:val="31"/>
   </w:num>
   <w:num w:numId="21">
     <w:abstractNumId w:val="4"/>
@@ -9637,22 +9353,22 @@
     <w:abstractNumId w:val="8"/>
   </w:num>
   <w:num w:numId="23">
-    <w:abstractNumId w:val="43"/>
+    <w:abstractNumId w:val="44"/>
   </w:num>
   <w:num w:numId="24">
     <w:abstractNumId w:val="27"/>
   </w:num>
   <w:num w:numId="25">
-    <w:abstractNumId w:val="33"/>
+    <w:abstractNumId w:val="34"/>
   </w:num>
   <w:num w:numId="26">
     <w:abstractNumId w:val="20"/>
   </w:num>
   <w:num w:numId="27">
-    <w:abstractNumId w:val="41"/>
+    <w:abstractNumId w:val="42"/>
   </w:num>
   <w:num w:numId="28">
-    <w:abstractNumId w:val="35"/>
+    <w:abstractNumId w:val="36"/>
   </w:num>
   <w:num w:numId="29">
     <w:abstractNumId w:val="23"/>
@@ -9670,7 +9386,7 @@
     <w:abstractNumId w:val="13"/>
   </w:num>
   <w:num w:numId="34">
-    <w:abstractNumId w:val="37"/>
+    <w:abstractNumId w:val="38"/>
   </w:num>
   <w:num w:numId="35">
     <w:abstractNumId w:val="15"/>
@@ -9682,16 +9398,16 @@
     <w:abstractNumId w:val="24"/>
   </w:num>
   <w:num w:numId="38">
-    <w:abstractNumId w:val="32"/>
+    <w:abstractNumId w:val="33"/>
   </w:num>
   <w:num w:numId="39">
     <w:abstractNumId w:val="16"/>
   </w:num>
   <w:num w:numId="40">
-    <w:abstractNumId w:val="29"/>
+    <w:abstractNumId w:val="30"/>
   </w:num>
   <w:num w:numId="41">
-    <w:abstractNumId w:val="38"/>
+    <w:abstractNumId w:val="39"/>
   </w:num>
   <w:num w:numId="42">
     <w:abstractNumId w:val="18"/>
@@ -9706,7 +9422,10 @@
     <w:abstractNumId w:val="3"/>
   </w:num>
   <w:num w:numId="46">
-    <w:abstractNumId w:val="45"/>
+    <w:abstractNumId w:val="46"/>
+  </w:num>
+  <w:num w:numId="47">
+    <w:abstractNumId w:val="29"/>
   </w:num>
   <w:numIdMacAtCleanup w:val="16"/>
 </w:numbering>

</xml_diff>

<commit_message>
Reworked throwables, adds extra arena, some minor fixes and ideas
</commit_message>
<xml_diff>
--- a/non-game/[Spinoff] Carving Pumpkins.docx
+++ b/non-game/[Spinoff] Carving Pumpkins.docx
@@ -700,6 +700,88 @@
       </w:pPr>
       <w:r>
         <w:rPr>
+          <w:b/>
+          <w:bCs/>
+          <w:lang w:val="en-US"/>
+        </w:rPr>
+        <w:t xml:space="preserve">NOTE: </w:t>
+      </w:r>
+      <w:r>
+        <w:rPr>
+          <w:lang w:val="en-US"/>
+        </w:rPr>
+        <w:t>Aiming is different between keyboard and controller</w:t>
+      </w:r>
+    </w:p>
+    <w:p>
+      <w:pPr>
+        <w:pStyle w:val="ListParagraph"/>
+        <w:numPr>
+          <w:ilvl w:val="0"/>
+          <w:numId w:val="48"/>
+        </w:numPr>
+        <w:rPr>
+          <w:lang w:val="en-US"/>
+        </w:rPr>
+      </w:pPr>
+      <w:r>
+        <w:rPr>
+          <w:lang w:val="en-US"/>
+        </w:rPr>
+        <w:t>Keyboard has “turn left” and “turn right”. (Because just using arrow keys only allows 8 directions for aiming, which isn’t enough.)</w:t>
+      </w:r>
+    </w:p>
+    <w:p>
+      <w:pPr>
+        <w:pStyle w:val="ListParagraph"/>
+        <w:numPr>
+          <w:ilvl w:val="0"/>
+          <w:numId w:val="48"/>
+        </w:numPr>
+        <w:rPr>
+          <w:lang w:val="en-US"/>
+        </w:rPr>
+      </w:pPr>
+      <w:r>
+        <w:rPr>
+          <w:lang w:val="en-US"/>
+        </w:rPr>
+        <w:t>Controller just follows your joystick.</w:t>
+      </w:r>
+    </w:p>
+    <w:p>
+      <w:pPr>
+        <w:pStyle w:val="ListParagraph"/>
+        <w:numPr>
+          <w:ilvl w:val="0"/>
+          <w:numId w:val="48"/>
+        </w:numPr>
+        <w:rPr>
+          <w:lang w:val="en-US"/>
+        </w:rPr>
+      </w:pPr>
+      <w:r>
+        <w:rPr>
+          <w:lang w:val="en-US"/>
+        </w:rPr>
+        <w:t>In both cases, if you hold it long enough, it slows down. (To get even more precise, but also force you to release quite quickly.)</w:t>
+      </w:r>
+    </w:p>
+    <w:p>
+      <w:pPr>
+        <w:rPr>
+          <w:lang w:val="en-US"/>
+        </w:rPr>
+      </w:pPr>
+    </w:p>
+    <w:p>
+      <w:pPr>
+        <w:rPr>
+          <w:lang w:val="en-US"/>
+        </w:rPr>
+      </w:pPr>
+      <w:r>
+        <w:rPr>
           <w:lang w:val="en-US"/>
         </w:rPr>
         <w:t xml:space="preserve">I could add the “Totems of Tag” rule where </w:t>
@@ -750,21 +832,7 @@
         <w:rPr>
           <w:lang w:val="en-US"/>
         </w:rPr>
-        <w:t>Instead, let’s keep it this way. Just add an item to the arenas like “</w:t>
-      </w:r>
-      <w:proofErr w:type="spellStart"/>
-      <w:r>
-        <w:rPr>
-          <w:lang w:val="en-US"/>
-        </w:rPr>
-        <w:t>curver</w:t>
-      </w:r>
-      <w:proofErr w:type="spellEnd"/>
-      <w:r>
-        <w:rPr>
-          <w:lang w:val="en-US"/>
-        </w:rPr>
-        <w:t>”, which adds curve to any knife flying through it.</w:t>
+        <w:t>Instead, let’s keep it this way. Just add an item to the arenas like “curver”, which adds curve to any knife flying through it.</w:t>
       </w:r>
     </w:p>
     <w:p>
@@ -1017,16 +1085,8 @@
         <w:rPr>
           <w:lang w:val="en-US"/>
         </w:rPr>
-        <w:t xml:space="preserve">=&gt; you are temporarily </w:t>
-      </w:r>
-      <w:proofErr w:type="spellStart"/>
-      <w:r>
-        <w:rPr>
-          <w:lang w:val="en-US"/>
-        </w:rPr>
-        <w:t>unslicable</w:t>
-      </w:r>
-      <w:proofErr w:type="spellEnd"/>
+        <w:t>=&gt; you are temporarily unslicable</w:t>
+      </w:r>
     </w:p>
     <w:p>
       <w:pPr>
@@ -1261,6 +1321,7 @@
         <w:rPr>
           <w:lang w:val="en-US"/>
         </w:rPr>
+        <w:lastRenderedPageBreak/>
         <w:t>Slower throw speed</w:t>
       </w:r>
     </w:p>
@@ -1407,7 +1468,6 @@
         <w:rPr>
           <w:lang w:val="en-US"/>
         </w:rPr>
-        <w:lastRenderedPageBreak/>
         <w:t>Reversed controls</w:t>
       </w:r>
       <w:r>
@@ -1639,14 +1699,12 @@
           <w:lang w:val="en-US"/>
         </w:rPr>
       </w:pPr>
-      <w:proofErr w:type="spellStart"/>
       <w:r>
         <w:rPr>
           <w:lang w:val="en-US"/>
         </w:rPr>
         <w:t>Misc</w:t>
       </w:r>
-      <w:proofErr w:type="spellEnd"/>
     </w:p>
     <w:p>
       <w:pPr>
@@ -1807,7 +1865,7 @@
         <w:rPr>
           <w:lang w:val="en-US"/>
         </w:rPr>
-        <w:t>Spooky Forest</w:t>
+        <w:t>Ghost Town</w:t>
       </w:r>
     </w:p>
     <w:p>
@@ -1825,13 +1883,7 @@
         <w:rPr>
           <w:lang w:val="en-US"/>
         </w:rPr>
-        <w:t>S</w:t>
-      </w:r>
-      <w:r>
-        <w:rPr>
-          <w:lang w:val="en-US"/>
-        </w:rPr>
-        <w:t>ome trees deflect, others get your knife stuck.</w:t>
+        <w:t>Mostly open grass field, with a few bits of rubble and leftover stone walls</w:t>
       </w:r>
     </w:p>
     <w:p>
@@ -1849,7 +1901,79 @@
         <w:rPr>
           <w:lang w:val="en-US"/>
         </w:rPr>
-        <w:t xml:space="preserve">Some trees can be </w:t>
+        <w:t>Switch between day and night?</w:t>
+      </w:r>
+    </w:p>
+    <w:p>
+      <w:pPr>
+        <w:pStyle w:val="ListParagraph"/>
+        <w:numPr>
+          <w:ilvl w:val="2"/>
+          <w:numId w:val="43"/>
+        </w:numPr>
+        <w:rPr>
+          <w:lang w:val="en-US"/>
+        </w:rPr>
+      </w:pPr>
+      <w:r>
+        <w:rPr>
+          <w:lang w:val="en-US"/>
+        </w:rPr>
+        <w:t>At night, one of two things can happen.</w:t>
+      </w:r>
+    </w:p>
+    <w:p>
+      <w:pPr>
+        <w:pStyle w:val="ListParagraph"/>
+        <w:numPr>
+          <w:ilvl w:val="2"/>
+          <w:numId w:val="43"/>
+        </w:numPr>
+        <w:rPr>
+          <w:lang w:val="en-US"/>
+        </w:rPr>
+      </w:pPr>
+      <w:r>
+        <w:rPr>
+          <w:lang w:val="en-US"/>
+        </w:rPr>
+        <w:t>Either all players become ghosts …</w:t>
+      </w:r>
+    </w:p>
+    <w:p>
+      <w:pPr>
+        <w:pStyle w:val="ListParagraph"/>
+        <w:numPr>
+          <w:ilvl w:val="2"/>
+          <w:numId w:val="43"/>
+        </w:numPr>
+        <w:rPr>
+          <w:lang w:val="en-US"/>
+        </w:rPr>
+      </w:pPr>
+      <w:r>
+        <w:rPr>
+          <w:lang w:val="en-US"/>
+        </w:rPr>
+        <w:t xml:space="preserve">… or </w:t>
+      </w:r>
+      <w:r>
+        <w:rPr>
+          <w:lang w:val="en-US"/>
+        </w:rPr>
+        <w:t>a big “ghost knife” appears.</w:t>
+      </w:r>
+      <w:r>
+        <w:rPr>
+          <w:lang w:val="en-US"/>
+        </w:rPr>
+        <w:t xml:space="preserve"> </w:t>
+      </w:r>
+      <w:r>
+        <w:rPr>
+          <w:lang w:val="en-US"/>
+        </w:rPr>
+        <w:t xml:space="preserve">The ghost knife moves slowly, but will slice </w:t>
       </w:r>
       <w:r>
         <w:rPr>
@@ -1857,13 +1981,13 @@
           <w:iCs/>
           <w:lang w:val="en-US"/>
         </w:rPr>
-        <w:t>cut down</w:t>
-      </w:r>
-      <w:r>
-        <w:rPr>
-          <w:lang w:val="en-US"/>
-        </w:rPr>
-        <w:t xml:space="preserve"> by throwing a knife (with considerable force?)</w:t>
+        <w:t>anyone</w:t>
+      </w:r>
+      <w:r>
+        <w:rPr>
+          <w:lang w:val="en-US"/>
+        </w:rPr>
+        <w:t xml:space="preserve"> it touches and has a “homing missile” movement</w:t>
       </w:r>
     </w:p>
     <w:p>
@@ -1879,9 +2003,35 @@
       </w:pPr>
       <w:r>
         <w:rPr>
-          <w:lang w:val="en-US"/>
-        </w:rPr>
-        <w:t>It has a layer “above” the players, so you’re actually walking underneath branches.</w:t>
+          <w:b/>
+          <w:bCs/>
+          <w:lang w:val="en-US"/>
+        </w:rPr>
+        <w:t xml:space="preserve">Meant as a training ground, </w:t>
+      </w:r>
+      <w:r>
+        <w:rPr>
+          <w:lang w:val="en-US"/>
+        </w:rPr>
+        <w:t>so keep mostly open and free.</w:t>
+      </w:r>
+    </w:p>
+    <w:p>
+      <w:pPr>
+        <w:pStyle w:val="ListParagraph"/>
+        <w:numPr>
+          <w:ilvl w:val="0"/>
+          <w:numId w:val="43"/>
+        </w:numPr>
+        <w:rPr>
+          <w:lang w:val="en-US"/>
+        </w:rPr>
+      </w:pPr>
+      <w:r>
+        <w:rPr>
+          <w:lang w:val="en-US"/>
+        </w:rPr>
+        <w:t>Spooky Forest</w:t>
       </w:r>
     </w:p>
     <w:p>
@@ -1899,6 +2049,81 @@
         <w:rPr>
           <w:lang w:val="en-US"/>
         </w:rPr>
+        <w:t>S</w:t>
+      </w:r>
+      <w:r>
+        <w:rPr>
+          <w:lang w:val="en-US"/>
+        </w:rPr>
+        <w:t>ome trees deflect, others get your knife stuck.</w:t>
+      </w:r>
+    </w:p>
+    <w:p>
+      <w:pPr>
+        <w:pStyle w:val="ListParagraph"/>
+        <w:numPr>
+          <w:ilvl w:val="1"/>
+          <w:numId w:val="43"/>
+        </w:numPr>
+        <w:rPr>
+          <w:lang w:val="en-US"/>
+        </w:rPr>
+      </w:pPr>
+      <w:r>
+        <w:rPr>
+          <w:lang w:val="en-US"/>
+        </w:rPr>
+        <w:t xml:space="preserve">Some trees can be </w:t>
+      </w:r>
+      <w:r>
+        <w:rPr>
+          <w:i/>
+          <w:iCs/>
+          <w:lang w:val="en-US"/>
+        </w:rPr>
+        <w:t>cut down</w:t>
+      </w:r>
+      <w:r>
+        <w:rPr>
+          <w:lang w:val="en-US"/>
+        </w:rPr>
+        <w:t xml:space="preserve"> by throwing a knife (with considerable force?)</w:t>
+      </w:r>
+    </w:p>
+    <w:p>
+      <w:pPr>
+        <w:pStyle w:val="ListParagraph"/>
+        <w:numPr>
+          <w:ilvl w:val="1"/>
+          <w:numId w:val="43"/>
+        </w:numPr>
+        <w:rPr>
+          <w:lang w:val="en-US"/>
+        </w:rPr>
+      </w:pPr>
+      <w:r>
+        <w:rPr>
+          <w:lang w:val="en-US"/>
+        </w:rPr>
+        <w:t>It has a layer “above” the players, so you’re actually walking underneath branches.</w:t>
+      </w:r>
+    </w:p>
+    <w:p>
+      <w:pPr>
+        <w:pStyle w:val="ListParagraph"/>
+        <w:numPr>
+          <w:ilvl w:val="1"/>
+          <w:numId w:val="43"/>
+        </w:numPr>
+        <w:rPr>
+          <w:lang w:val="en-US"/>
+        </w:rPr>
+      </w:pPr>
+      <w:r>
+        <w:rPr>
+          <w:lang w:val="en-US"/>
+        </w:rPr>
+        <w:lastRenderedPageBreak/>
         <w:t>One tree in the center grows knives around it. After a while, it “explodes” and shoots those knives away.</w:t>
       </w:r>
     </w:p>
@@ -2189,7 +2414,6 @@
         <w:rPr>
           <w:lang w:val="en-US"/>
         </w:rPr>
-        <w:lastRenderedPageBreak/>
         <w:t>Once in a while, the light in a room goes completely off. (You can also trigger this by throwing your knife against it?)</w:t>
       </w:r>
     </w:p>
@@ -2410,19 +2634,11 @@
           <w:lang w:val="en-US"/>
         </w:rPr>
       </w:pPr>
-      <w:proofErr w:type="spellStart"/>
-      <w:r>
-        <w:rPr>
-          <w:lang w:val="en-US"/>
-        </w:rPr>
-        <w:t>Stuckable</w:t>
-      </w:r>
-      <w:proofErr w:type="spellEnd"/>
-      <w:r>
-        <w:rPr>
-          <w:lang w:val="en-US"/>
-        </w:rPr>
-        <w:t xml:space="preserve"> =&gt; knifes get stuck in them</w:t>
+      <w:r>
+        <w:rPr>
+          <w:lang w:val="en-US"/>
+        </w:rPr>
+        <w:t>Stuckable =&gt; knifes get stuck in them</w:t>
       </w:r>
     </w:p>
     <w:p>
@@ -2454,19 +2670,11 @@
           <w:lang w:val="en-US"/>
         </w:rPr>
       </w:pPr>
-      <w:proofErr w:type="spellStart"/>
-      <w:r>
-        <w:rPr>
-          <w:lang w:val="en-US"/>
-        </w:rPr>
-        <w:t>Unpullable</w:t>
-      </w:r>
-      <w:proofErr w:type="spellEnd"/>
-      <w:r>
-        <w:rPr>
-          <w:lang w:val="en-US"/>
-        </w:rPr>
-        <w:t xml:space="preserve"> =&gt; can’t be moved by e.g. a magnet pulling on it</w:t>
+      <w:r>
+        <w:rPr>
+          <w:lang w:val="en-US"/>
+        </w:rPr>
+        <w:t>Unpullable =&gt; can’t be moved by e.g. a magnet pulling on it</w:t>
       </w:r>
     </w:p>
     <w:p>
@@ -2498,14 +2706,12 @@
           <w:lang w:val="en-US"/>
         </w:rPr>
       </w:pPr>
-      <w:proofErr w:type="spellStart"/>
       <w:r>
         <w:rPr>
           <w:lang w:val="en-US"/>
         </w:rPr>
         <w:t>PowerupsRevealed</w:t>
       </w:r>
-      <w:proofErr w:type="spellEnd"/>
     </w:p>
     <w:p>
       <w:pPr>
@@ -2518,14 +2724,12 @@
           <w:lang w:val="en-US"/>
         </w:rPr>
       </w:pPr>
-      <w:proofErr w:type="spellStart"/>
       <w:r>
         <w:rPr>
           <w:lang w:val="en-US"/>
         </w:rPr>
         <w:t>PowerupsUnrevealed</w:t>
       </w:r>
-      <w:proofErr w:type="spellEnd"/>
     </w:p>
     <w:p>
       <w:pPr>
@@ -2538,19 +2742,11 @@
           <w:lang w:val="en-US"/>
         </w:rPr>
       </w:pPr>
-      <w:proofErr w:type="spellStart"/>
-      <w:r>
-        <w:rPr>
-          <w:lang w:val="en-US"/>
-        </w:rPr>
-        <w:t>KeepAlive</w:t>
-      </w:r>
-      <w:proofErr w:type="spellEnd"/>
-      <w:r>
-        <w:rPr>
-          <w:lang w:val="en-US"/>
-        </w:rPr>
-        <w:t xml:space="preserve"> =&gt; TO DO</w:t>
+      <w:r>
+        <w:rPr>
+          <w:lang w:val="en-US"/>
+        </w:rPr>
+        <w:t>KeepAlive =&gt; TO DO</w:t>
       </w:r>
     </w:p>
     <w:p>
@@ -2671,6 +2867,7 @@
           <w:bCs/>
           <w:lang w:val="en-US"/>
         </w:rPr>
+        <w:lastRenderedPageBreak/>
         <w:t xml:space="preserve">Bat </w:t>
       </w:r>
       <w:r>
@@ -2845,46 +3042,630 @@
           <w:bCs/>
           <w:lang w:val="en-US"/>
         </w:rPr>
-        <w:t xml:space="preserve">Take some </w:t>
-      </w:r>
-      <w:proofErr w:type="spellStart"/>
-      <w:r>
+        <w:t>Take some devlog images, early on.</w:t>
+      </w:r>
+    </w:p>
+    <w:p>
+      <w:pPr>
+        <w:rPr>
+          <w:lang w:val="en-US"/>
+        </w:rPr>
+      </w:pPr>
+    </w:p>
+    <w:p>
+      <w:pPr>
         <w:rPr>
           <w:b/>
           <w:bCs/>
           <w:lang w:val="en-US"/>
         </w:rPr>
-        <w:t>devlog</w:t>
-      </w:r>
-      <w:proofErr w:type="spellEnd"/>
+      </w:pPr>
       <w:r>
         <w:rPr>
           <w:b/>
           <w:bCs/>
           <w:lang w:val="en-US"/>
         </w:rPr>
-        <w:t xml:space="preserve"> images, early on.</w:t>
-      </w:r>
-    </w:p>
-    <w:p>
-      <w:pPr>
-        <w:rPr>
-          <w:lang w:val="en-US"/>
-        </w:rPr>
-      </w:pPr>
-    </w:p>
-    <w:p>
-      <w:pPr>
-        <w:rPr>
-          <w:lang w:val="en-US"/>
-        </w:rPr>
-      </w:pPr>
-      <w:r>
+        <w:t>Throwables:</w:t>
+      </w:r>
+    </w:p>
+    <w:p>
+      <w:pPr>
+        <w:pStyle w:val="ListParagraph"/>
+        <w:numPr>
+          <w:ilvl w:val="0"/>
+          <w:numId w:val="46"/>
+        </w:numPr>
         <w:rPr>
           <w:b/>
           <w:bCs/>
           <w:lang w:val="en-US"/>
         </w:rPr>
+      </w:pPr>
+      <w:r>
+        <w:rPr>
+          <w:b/>
+          <w:bCs/>
+          <w:lang w:val="en-US"/>
+        </w:rPr>
+        <w:t>General</w:t>
+      </w:r>
+      <w:r>
+        <w:rPr>
+          <w:b/>
+          <w:bCs/>
+          <w:lang w:val="en-US"/>
+        </w:rPr>
+        <w:t xml:space="preserve"> =&gt;</w:t>
+      </w:r>
+      <w:r>
+        <w:rPr>
+          <w:lang w:val="en-US"/>
+        </w:rPr>
+        <w:t xml:space="preserve"> create “Throwable(Manager)” that can spawn them and set the correct type</w:t>
+      </w:r>
+    </w:p>
+    <w:p>
+      <w:pPr>
+        <w:pStyle w:val="ListParagraph"/>
+        <w:numPr>
+          <w:ilvl w:val="1"/>
+          <w:numId w:val="46"/>
+        </w:numPr>
+        <w:rPr>
+          <w:b/>
+          <w:bCs/>
+          <w:lang w:val="en-US"/>
+        </w:rPr>
+      </w:pPr>
+      <w:r>
+        <w:rPr>
+          <w:lang w:val="en-US"/>
+        </w:rPr>
+        <w:t>Make distinction between “owner/no owner”, “body/no body”</w:t>
+      </w:r>
+      <w:r>
+        <w:rPr>
+          <w:lang w:val="en-US"/>
+        </w:rPr>
+        <w:t xml:space="preserve"> through settings.</w:t>
+      </w:r>
+    </w:p>
+    <w:p>
+      <w:pPr>
+        <w:pStyle w:val="ListParagraph"/>
+        <w:numPr>
+          <w:ilvl w:val="1"/>
+          <w:numId w:val="46"/>
+        </w:numPr>
+        <w:rPr>
+          <w:b/>
+          <w:bCs/>
+          <w:lang w:val="en-US"/>
+        </w:rPr>
+      </w:pPr>
+      <w:r>
+        <w:rPr>
+          <w:lang w:val="en-US"/>
+        </w:rPr>
+        <w:t xml:space="preserve">If throwable has a body, it should be </w:t>
+      </w:r>
+      <w:r>
+        <w:rPr>
+          <w:i/>
+          <w:iCs/>
+          <w:lang w:val="en-US"/>
+        </w:rPr>
+        <w:t>excluded</w:t>
+      </w:r>
+      <w:r>
+        <w:rPr>
+          <w:lang w:val="en-US"/>
+        </w:rPr>
+        <w:t xml:space="preserve"> from its own raycasts. (As knives have no body, </w:t>
+      </w:r>
+      <w:r>
+        <w:rPr>
+          <w:i/>
+          <w:iCs/>
+          <w:lang w:val="en-US"/>
+        </w:rPr>
+        <w:t>they</w:t>
+      </w:r>
+      <w:r>
+        <w:rPr>
+          <w:lang w:val="en-US"/>
+        </w:rPr>
+        <w:t xml:space="preserve"> should pick up other throwables with their raycasts.)</w:t>
+      </w:r>
+    </w:p>
+    <w:p>
+      <w:pPr>
+        <w:pStyle w:val="ListParagraph"/>
+        <w:numPr>
+          <w:ilvl w:val="1"/>
+          <w:numId w:val="46"/>
+        </w:numPr>
+        <w:rPr>
+          <w:b/>
+          <w:bCs/>
+          <w:lang w:val="en-US"/>
+        </w:rPr>
+      </w:pPr>
+      <w:r>
+        <w:rPr>
+          <w:lang w:val="en-US"/>
+        </w:rPr>
+        <w:t xml:space="preserve">Extend spritesheet to be </w:t>
+      </w:r>
+      <w:r>
+        <w:rPr>
+          <w:i/>
+          <w:iCs/>
+          <w:lang w:val="en-US"/>
+        </w:rPr>
+        <w:t>9 wide</w:t>
+      </w:r>
+      <w:r>
+        <w:rPr>
+          <w:lang w:val="en-US"/>
+        </w:rPr>
+        <w:t>, so “owners + no owner” fits in a row.</w:t>
+      </w:r>
+    </w:p>
+    <w:p>
+      <w:pPr>
+        <w:pStyle w:val="ListParagraph"/>
+        <w:numPr>
+          <w:ilvl w:val="0"/>
+          <w:numId w:val="46"/>
+        </w:numPr>
+        <w:rPr>
+          <w:lang w:val="en-US"/>
+        </w:rPr>
+      </w:pPr>
+      <w:r>
+        <w:rPr>
+          <w:lang w:val="en-US"/>
+        </w:rPr>
+        <w:t>Boomerang powerup =&gt; simply give you a single boomerang knife</w:t>
+      </w:r>
+      <w:r>
+        <w:rPr>
+          <w:lang w:val="en-US"/>
+        </w:rPr>
+        <w:t xml:space="preserve"> (</w:t>
+      </w:r>
+      <w:r>
+        <w:rPr>
+          <w:lang w:val="en-US"/>
+        </w:rPr>
+        <w:t>owner)</w:t>
+      </w:r>
+    </w:p>
+    <w:p>
+      <w:pPr>
+        <w:pStyle w:val="ListParagraph"/>
+        <w:numPr>
+          <w:ilvl w:val="0"/>
+          <w:numId w:val="46"/>
+        </w:numPr>
+        <w:rPr>
+          <w:lang w:val="en-US"/>
+        </w:rPr>
+      </w:pPr>
+      <w:r>
+        <w:rPr>
+          <w:lang w:val="en-US"/>
+        </w:rPr>
+        <w:t>Curve powerup =&gt; simply give you a single curved knife</w:t>
+      </w:r>
+      <w:r>
+        <w:rPr>
+          <w:lang w:val="en-US"/>
+        </w:rPr>
+        <w:t xml:space="preserve"> (owner)</w:t>
+      </w:r>
+    </w:p>
+    <w:p>
+      <w:pPr>
+        <w:pStyle w:val="ListParagraph"/>
+        <w:numPr>
+          <w:ilvl w:val="0"/>
+          <w:numId w:val="46"/>
+        </w:numPr>
+        <w:rPr>
+          <w:lang w:val="en-US"/>
+        </w:rPr>
+      </w:pPr>
+      <w:r>
+        <w:rPr>
+          <w:lang w:val="en-US"/>
+        </w:rPr>
+        <w:t>Dumpling =&gt; add sprite</w:t>
+      </w:r>
+      <w:r>
+        <w:rPr>
+          <w:lang w:val="en-US"/>
+        </w:rPr>
+        <w:t>, add body, add functionality</w:t>
+      </w:r>
+    </w:p>
+    <w:p>
+      <w:pPr>
+        <w:pStyle w:val="ListParagraph"/>
+        <w:numPr>
+          <w:ilvl w:val="0"/>
+          <w:numId w:val="46"/>
+        </w:numPr>
+        <w:rPr>
+          <w:lang w:val="en-US"/>
+        </w:rPr>
+      </w:pPr>
+      <w:r>
+        <w:rPr>
+          <w:lang w:val="en-US"/>
+        </w:rPr>
+        <w:t xml:space="preserve">Ghost knife =&gt; a grey knife that </w:t>
+      </w:r>
+      <w:r>
+        <w:rPr>
+          <w:i/>
+          <w:iCs/>
+          <w:lang w:val="en-US"/>
+        </w:rPr>
+        <w:t>ignores anything but players</w:t>
+      </w:r>
+      <w:r>
+        <w:rPr>
+          <w:lang w:val="en-US"/>
+        </w:rPr>
+        <w:t xml:space="preserve">, </w:t>
+      </w:r>
+      <w:r>
+        <w:rPr>
+          <w:i/>
+          <w:iCs/>
+          <w:lang w:val="en-US"/>
+        </w:rPr>
+        <w:t>moves at a slow constant speed</w:t>
+      </w:r>
+      <w:r>
+        <w:rPr>
+          <w:lang w:val="en-US"/>
+        </w:rPr>
+        <w:t xml:space="preserve">, and </w:t>
+      </w:r>
+      <w:r>
+        <w:rPr>
+          <w:i/>
+          <w:iCs/>
+          <w:lang w:val="en-US"/>
+        </w:rPr>
+        <w:t>acts as a homing miss</w:t>
+      </w:r>
+      <w:r>
+        <w:rPr>
+          <w:i/>
+          <w:iCs/>
+          <w:lang w:val="en-US"/>
+        </w:rPr>
+        <w:t>i</w:t>
+      </w:r>
+      <w:r>
+        <w:rPr>
+          <w:i/>
+          <w:iCs/>
+          <w:lang w:val="en-US"/>
+        </w:rPr>
+        <w:t>le</w:t>
+      </w:r>
+    </w:p>
+    <w:p>
+      <w:pPr>
+        <w:rPr>
+          <w:lang w:val="en-US"/>
+        </w:rPr>
+      </w:pPr>
+    </w:p>
+    <w:p>
+      <w:pPr>
+        <w:rPr>
+          <w:lang w:val="en-US"/>
+        </w:rPr>
+      </w:pPr>
+      <w:r>
+        <w:rPr>
+          <w:b/>
+          <w:bCs/>
+          <w:lang w:val="en-US"/>
+        </w:rPr>
+        <w:t>Fixes:</w:t>
+      </w:r>
+    </w:p>
+    <w:p>
+      <w:pPr>
+        <w:pStyle w:val="ListParagraph"/>
+        <w:numPr>
+          <w:ilvl w:val="0"/>
+          <w:numId w:val="49"/>
+        </w:numPr>
+        <w:rPr>
+          <w:lang w:val="en-US"/>
+        </w:rPr>
+      </w:pPr>
+      <w:r>
+        <w:rPr>
+          <w:lang w:val="en-US"/>
+        </w:rPr>
+        <w:t xml:space="preserve">Ghost Town: </w:t>
+      </w:r>
+    </w:p>
+    <w:p>
+      <w:pPr>
+        <w:pStyle w:val="ListParagraph"/>
+        <w:numPr>
+          <w:ilvl w:val="1"/>
+          <w:numId w:val="49"/>
+        </w:numPr>
+        <w:rPr>
+          <w:lang w:val="en-US"/>
+        </w:rPr>
+      </w:pPr>
+      <w:r>
+        <w:rPr>
+          <w:lang w:val="en-US"/>
+        </w:rPr>
+        <w:t>E</w:t>
+      </w:r>
+      <w:r>
+        <w:rPr>
+          <w:lang w:val="en-US"/>
+        </w:rPr>
+        <w:t>ach night, make a “Ghost Knife” appear from a cave</w:t>
+      </w:r>
+    </w:p>
+    <w:p>
+      <w:pPr>
+        <w:pStyle w:val="ListParagraph"/>
+        <w:numPr>
+          <w:ilvl w:val="1"/>
+          <w:numId w:val="49"/>
+        </w:numPr>
+        <w:rPr>
+          <w:lang w:val="en-US"/>
+        </w:rPr>
+      </w:pPr>
+      <w:r>
+        <w:rPr>
+          <w:lang w:val="en-US"/>
+        </w:rPr>
+        <w:t>D</w:t>
+      </w:r>
+      <w:r>
+        <w:rPr>
+          <w:lang w:val="en-US"/>
+        </w:rPr>
+        <w:t xml:space="preserve">on’t turn </w:t>
+      </w:r>
+      <w:r>
+        <w:rPr>
+          <w:i/>
+          <w:iCs/>
+          <w:lang w:val="en-US"/>
+        </w:rPr>
+        <w:t>everyone</w:t>
+      </w:r>
+      <w:r>
+        <w:rPr>
+          <w:lang w:val="en-US"/>
+        </w:rPr>
+        <w:t xml:space="preserve"> into ghosts, just one player? The one closest to the cave? The one who did the best?</w:t>
+      </w:r>
+    </w:p>
+    <w:p>
+      <w:pPr>
+        <w:pStyle w:val="ListParagraph"/>
+        <w:numPr>
+          <w:ilvl w:val="1"/>
+          <w:numId w:val="49"/>
+        </w:numPr>
+        <w:rPr>
+          <w:lang w:val="en-US"/>
+        </w:rPr>
+      </w:pPr>
+      <w:r>
+        <w:rPr>
+          <w:lang w:val="en-US"/>
+        </w:rPr>
+        <w:t>Make transition night &lt;=&gt; day gradual.</w:t>
+      </w:r>
+    </w:p>
+    <w:p>
+      <w:pPr>
+        <w:pStyle w:val="ListParagraph"/>
+        <w:numPr>
+          <w:ilvl w:val="0"/>
+          <w:numId w:val="49"/>
+        </w:numPr>
+        <w:rPr>
+          <w:lang w:val="en-US"/>
+        </w:rPr>
+      </w:pPr>
+      <w:r>
+        <w:rPr>
+          <w:lang w:val="en-US"/>
+        </w:rPr>
+        <w:t>Spooky Forest:</w:t>
+      </w:r>
+    </w:p>
+    <w:p>
+      <w:pPr>
+        <w:pStyle w:val="ListParagraph"/>
+        <w:numPr>
+          <w:ilvl w:val="1"/>
+          <w:numId w:val="49"/>
+        </w:numPr>
+        <w:rPr>
+          <w:lang w:val="en-US"/>
+        </w:rPr>
+      </w:pPr>
+      <w:r>
+        <w:rPr>
+          <w:lang w:val="en-US"/>
+        </w:rPr>
+        <w:t>Flickering lights</w:t>
+      </w:r>
+    </w:p>
+    <w:p>
+      <w:pPr>
+        <w:pStyle w:val="ListParagraph"/>
+        <w:numPr>
+          <w:ilvl w:val="1"/>
+          <w:numId w:val="49"/>
+        </w:numPr>
+        <w:rPr>
+          <w:lang w:val="en-US"/>
+        </w:rPr>
+      </w:pPr>
+      <w:r>
+        <w:rPr>
+          <w:lang w:val="en-US"/>
+        </w:rPr>
+        <w:t>Allow removing/slicing some trees</w:t>
+      </w:r>
+    </w:p>
+    <w:p>
+      <w:pPr>
+        <w:pStyle w:val="ListParagraph"/>
+        <w:numPr>
+          <w:ilvl w:val="1"/>
+          <w:numId w:val="49"/>
+        </w:numPr>
+        <w:rPr>
+          <w:lang w:val="en-US"/>
+        </w:rPr>
+      </w:pPr>
+      <w:r>
+        <w:rPr>
+          <w:lang w:val="en-US"/>
+        </w:rPr>
+        <w:t>Light Occluders</w:t>
+      </w:r>
+    </w:p>
+    <w:p>
+      <w:pPr>
+        <w:pStyle w:val="ListParagraph"/>
+        <w:numPr>
+          <w:ilvl w:val="1"/>
+          <w:numId w:val="49"/>
+        </w:numPr>
+        <w:rPr>
+          <w:lang w:val="en-US"/>
+        </w:rPr>
+      </w:pPr>
+      <w:r>
+        <w:rPr>
+          <w:lang w:val="en-US"/>
+        </w:rPr>
+        <w:t>FURY =&gt; auto-throws knives once in a while (make it a central tree, make it predictable/visible)</w:t>
+      </w:r>
+    </w:p>
+    <w:p>
+      <w:pPr>
+        <w:pStyle w:val="ListParagraph"/>
+        <w:numPr>
+          <w:ilvl w:val="0"/>
+          <w:numId w:val="49"/>
+        </w:numPr>
+        <w:rPr>
+          <w:lang w:val="en-US"/>
+        </w:rPr>
+      </w:pPr>
+      <w:r>
+        <w:rPr>
+          <w:lang w:val="en-US"/>
+        </w:rPr>
+        <w:t xml:space="preserve">Do we need a </w:t>
+      </w:r>
+      <w:r>
+        <w:rPr>
+          <w:i/>
+          <w:iCs/>
+          <w:lang w:val="en-US"/>
+        </w:rPr>
+        <w:t>settings</w:t>
+      </w:r>
+      <w:r>
+        <w:rPr>
+          <w:lang w:val="en-US"/>
+        </w:rPr>
+        <w:t xml:space="preserve"> menu? Meh, just add “fx, bg, ui, fullscreen” to the </w:t>
+      </w:r>
+      <w:r>
+        <w:rPr>
+          <w:i/>
+          <w:iCs/>
+          <w:lang w:val="en-US"/>
+        </w:rPr>
+        <w:t>configurable settings</w:t>
+      </w:r>
+      <w:r>
+        <w:rPr>
+          <w:lang w:val="en-US"/>
+        </w:rPr>
+        <w:t>.</w:t>
+      </w:r>
+    </w:p>
+    <w:p>
+      <w:pPr>
+        <w:pStyle w:val="ListParagraph"/>
+        <w:numPr>
+          <w:ilvl w:val="0"/>
+          <w:numId w:val="49"/>
+        </w:numPr>
+        <w:rPr>
+          <w:lang w:val="en-US"/>
+        </w:rPr>
+      </w:pPr>
+      <w:r>
+        <w:rPr>
+          <w:lang w:val="en-US"/>
+        </w:rPr>
+        <w:t>Add feedback, mostly on the main menu. (“Can’t play solo – add a bot.”, “</w:t>
+      </w:r>
+      <w:r>
+        <w:rPr>
+          <w:lang w:val="en-US"/>
+        </w:rPr>
+        <w:t>Current m</w:t>
+      </w:r>
+      <w:r>
+        <w:rPr>
+          <w:lang w:val="en-US"/>
+        </w:rPr>
+        <w:t>ode allows max 4 teams”, …)</w:t>
+      </w:r>
+    </w:p>
+    <w:p>
+      <w:pPr>
+        <w:rPr>
+          <w:lang w:val="en-US"/>
+        </w:rPr>
+      </w:pPr>
+    </w:p>
+    <w:p>
+      <w:pPr>
+        <w:rPr>
+          <w:lang w:val="en-US"/>
+        </w:rPr>
+      </w:pPr>
+      <w:r>
+        <w:rPr>
+          <w:b/>
+          <w:bCs/>
+          <w:lang w:val="en-US"/>
+        </w:rPr>
         <w:t>Better bots</w:t>
       </w:r>
     </w:p>
@@ -2953,14 +3734,12 @@
           <w:lang w:val="en-US"/>
         </w:rPr>
       </w:pPr>
-      <w:proofErr w:type="spellStart"/>
       <w:r>
         <w:rPr>
           <w:lang w:val="en-US"/>
         </w:rPr>
         <w:t>Failsafes</w:t>
       </w:r>
-      <w:proofErr w:type="spellEnd"/>
     </w:p>
     <w:p>
       <w:pPr>
@@ -2977,21 +3756,7 @@
         <w:rPr>
           <w:lang w:val="en-US"/>
         </w:rPr>
-        <w:t xml:space="preserve">Create a </w:t>
-      </w:r>
-      <w:proofErr w:type="spellStart"/>
-      <w:r>
-        <w:rPr>
-          <w:lang w:val="en-US"/>
-        </w:rPr>
-        <w:t>generail</w:t>
-      </w:r>
-      <w:proofErr w:type="spellEnd"/>
-      <w:r>
-        <w:rPr>
-          <w:lang w:val="en-US"/>
-        </w:rPr>
-        <w:t xml:space="preserve"> fail-safe against flipflopping. (Check vector over X subsequent frames. If the average “dot product” between them is too low, we’re flip-flopping, so go to the “unstuck”-phase again.)</w:t>
+        <w:t>Create a generail fail-safe against flipflopping. (Check vector over X subsequent frames. If the average “dot product” between them is too low, we’re flip-flopping, so go to the “unstuck”-phase again.)</w:t>
       </w:r>
     </w:p>
     <w:p>
@@ -3009,6 +3774,7 @@
         <w:rPr>
           <w:lang w:val="en-US"/>
         </w:rPr>
+        <w:lastRenderedPageBreak/>
         <w:t>Niceties:</w:t>
       </w:r>
     </w:p>
@@ -3402,21 +4168,7 @@
         <w:rPr>
           <w:lang w:val="en-US"/>
         </w:rPr>
-        <w:t>“</w:t>
-      </w:r>
-      <w:proofErr w:type="spellStart"/>
-      <w:r>
-        <w:rPr>
-          <w:lang w:val="en-US"/>
-        </w:rPr>
-        <w:t>Ropeless</w:t>
-      </w:r>
-      <w:proofErr w:type="spellEnd"/>
-      <w:r>
-        <w:rPr>
-          <w:lang w:val="en-US"/>
-        </w:rPr>
-        <w:t xml:space="preserve"> Race”:</w:t>
+        <w:t>“Ropeless Race”:</w:t>
       </w:r>
     </w:p>
     <w:p>
@@ -3476,21 +4228,7 @@
         <w:rPr>
           <w:lang w:val="en-US"/>
         </w:rPr>
-        <w:t xml:space="preserve">When body is sliced from group “Ropes” =&gt; reconnect resulting bodies to the old </w:t>
-      </w:r>
-      <w:proofErr w:type="spellStart"/>
-      <w:r>
-        <w:rPr>
-          <w:lang w:val="en-US"/>
-        </w:rPr>
-        <w:t>PinJoints</w:t>
-      </w:r>
-      <w:proofErr w:type="spellEnd"/>
-      <w:r>
-        <w:rPr>
-          <w:lang w:val="en-US"/>
-        </w:rPr>
-        <w:t>, remove this item from player.</w:t>
+        <w:t>When body is sliced from group “Ropes” =&gt; reconnect resulting bodies to the old PinJoints, remove this item from player.</w:t>
       </w:r>
       <w:r>
         <w:rPr>
@@ -3518,7 +4256,7 @@
           <w:bCs/>
           <w:lang w:val="en-US"/>
         </w:rPr>
-        <w:t>Nice features:</w:t>
+        <w:t>Future To-Do:</w:t>
       </w:r>
     </w:p>
     <w:p>
@@ -3526,43 +4264,17 @@
         <w:pStyle w:val="ListParagraph"/>
         <w:numPr>
           <w:ilvl w:val="0"/>
-          <w:numId w:val="24"/>
-        </w:numPr>
-        <w:rPr>
-          <w:lang w:val="en-US"/>
-        </w:rPr>
-      </w:pPr>
-      <w:r>
-        <w:rPr>
-          <w:b/>
-          <w:bCs/>
-          <w:lang w:val="en-US"/>
-        </w:rPr>
-        <w:t>IDEA:</w:t>
-      </w:r>
-      <w:r>
-        <w:rPr>
-          <w:lang w:val="en-US"/>
-        </w:rPr>
-        <w:t xml:space="preserve"> Other things to throw? (Like the dumplings?)</w:t>
-      </w:r>
-    </w:p>
-    <w:p>
-      <w:pPr>
-        <w:pStyle w:val="ListParagraph"/>
-        <w:numPr>
-          <w:ilvl w:val="1"/>
-          <w:numId w:val="24"/>
-        </w:numPr>
-        <w:rPr>
-          <w:lang w:val="en-US"/>
-        </w:rPr>
-      </w:pPr>
-      <w:r>
-        <w:rPr>
-          <w:lang w:val="en-US"/>
-        </w:rPr>
-        <w:t xml:space="preserve">That might also simply </w:t>
+          <w:numId w:val="22"/>
+        </w:numPr>
+        <w:rPr>
+          <w:lang w:val="en-US"/>
+        </w:rPr>
+      </w:pPr>
+      <w:r>
+        <w:rPr>
+          <w:lang w:val="en-US"/>
+        </w:rPr>
+        <w:t xml:space="preserve">Make collectors look better. Also allow placing them in </w:t>
       </w:r>
       <w:r>
         <w:rPr>
@@ -3570,122 +4282,13 @@
           <w:iCs/>
           <w:lang w:val="en-US"/>
         </w:rPr>
-        <w:t>deflect/protect against</w:t>
-      </w:r>
-      <w:r>
-        <w:rPr>
-          <w:lang w:val="en-US"/>
-        </w:rPr>
-        <w:t xml:space="preserve"> knives, instead of slicing things themselves.</w:t>
-      </w:r>
-    </w:p>
-    <w:p>
-      <w:pPr>
-        <w:pStyle w:val="ListParagraph"/>
-        <w:numPr>
-          <w:ilvl w:val="1"/>
-          <w:numId w:val="24"/>
-        </w:numPr>
-        <w:rPr>
-          <w:lang w:val="en-US"/>
-        </w:rPr>
-      </w:pPr>
-      <w:r>
-        <w:rPr>
-          <w:b/>
-          <w:bCs/>
-          <w:lang w:val="en-US"/>
-        </w:rPr>
-        <w:t>EVEN BETTER:</w:t>
-      </w:r>
-      <w:r>
-        <w:rPr>
-          <w:lang w:val="en-US"/>
-        </w:rPr>
-        <w:t xml:space="preserve"> Those other </w:t>
-      </w:r>
-      <w:proofErr w:type="spellStart"/>
-      <w:r>
-        <w:rPr>
-          <w:lang w:val="en-US"/>
-        </w:rPr>
-        <w:t>trowables</w:t>
-      </w:r>
-      <w:proofErr w:type="spellEnd"/>
-      <w:r>
-        <w:rPr>
-          <w:lang w:val="en-US"/>
-        </w:rPr>
-        <w:t xml:space="preserve"> are </w:t>
-      </w:r>
-      <w:r>
-        <w:rPr>
-          <w:i/>
-          <w:iCs/>
-          <w:lang w:val="en-US"/>
-        </w:rPr>
-        <w:t>also</w:t>
-      </w:r>
-      <w:r>
-        <w:rPr>
-          <w:lang w:val="en-US"/>
-        </w:rPr>
-        <w:t xml:space="preserve"> positioned around you, as knives are. This means they can be a </w:t>
-      </w:r>
-      <w:r>
-        <w:rPr>
-          <w:b/>
-          <w:bCs/>
-          <w:lang w:val="en-US"/>
-        </w:rPr>
-        <w:t>shield</w:t>
-      </w:r>
-      <w:r>
-        <w:rPr>
-          <w:lang w:val="en-US"/>
-        </w:rPr>
-        <w:t xml:space="preserve"> for incoming stuff.</w:t>
-      </w:r>
-    </w:p>
-    <w:p>
-      <w:pPr>
-        <w:pStyle w:val="ListParagraph"/>
-        <w:numPr>
-          <w:ilvl w:val="0"/>
-          <w:numId w:val="24"/>
-        </w:numPr>
-        <w:rPr>
-          <w:lang w:val="en-US"/>
-        </w:rPr>
-      </w:pPr>
-      <w:r>
-        <w:rPr>
-          <w:lang w:val="en-US"/>
-        </w:rPr>
-        <w:lastRenderedPageBreak/>
-        <w:t>All extra rules are untested …</w:t>
-      </w:r>
-    </w:p>
-    <w:p>
-      <w:pPr>
-        <w:rPr>
-          <w:lang w:val="en-US"/>
-        </w:rPr>
-      </w:pPr>
-    </w:p>
-    <w:p>
-      <w:pPr>
-        <w:rPr>
-          <w:lang w:val="en-US"/>
-        </w:rPr>
-      </w:pPr>
-      <w:r>
-        <w:rPr>
-          <w:b/>
-          <w:bCs/>
-          <w:lang w:val="en-US"/>
-        </w:rPr>
-        <w:t>Future To-Do:</w:t>
+        <w:t>any</w:t>
+      </w:r>
+      <w:r>
+        <w:rPr>
+          <w:lang w:val="en-US"/>
+        </w:rPr>
+        <w:t xml:space="preserve"> map layer. (Sometimes they should overlay, sometimes they should be ground.)</w:t>
       </w:r>
     </w:p>
     <w:p>
@@ -3703,13 +4306,25 @@
         <w:rPr>
           <w:lang w:val="en-US"/>
         </w:rPr>
-        <w:t>When possible, permanently show the effects of a powerup</w:t>
-      </w:r>
-      <w:r>
-        <w:rPr>
-          <w:lang w:val="en-US"/>
-        </w:rPr>
-        <w:t xml:space="preserve"> (in a unique, clear way, like a “magnet” shape</w:t>
+        <w:t>All extra rules are untested …</w:t>
+      </w:r>
+    </w:p>
+    <w:p>
+      <w:pPr>
+        <w:pStyle w:val="ListParagraph"/>
+        <w:numPr>
+          <w:ilvl w:val="0"/>
+          <w:numId w:val="22"/>
+        </w:numPr>
+        <w:rPr>
+          <w:lang w:val="en-US"/>
+        </w:rPr>
+      </w:pPr>
+      <w:r>
+        <w:rPr>
+          <w:lang w:val="en-US"/>
+        </w:rPr>
+        <w:t>When possible, permanently show the effects of a powerup (in a unique, clear way, like a “magnet” shape</w:t>
       </w:r>
       <w:r>
         <w:rPr>
@@ -4907,6 +5522,119 @@
     </w:lvl>
   </w:abstractNum>
   <w:abstractNum w:abstractNumId="8" w15:restartNumberingAfterBreak="0">
+    <w:nsid w:val="1AA42E6F"/>
+    <w:multiLevelType w:val="hybridMultilevel"/>
+    <w:tmpl w:val="2F8C9EB2"/>
+    <w:lvl w:ilvl="0" w:tplc="04130001">
+      <w:start w:val="1"/>
+      <w:numFmt w:val="bullet"/>
+      <w:lvlText w:val=""/>
+      <w:lvlJc w:val="left"/>
+      <w:pPr>
+        <w:ind w:left="720" w:hanging="360"/>
+      </w:pPr>
+      <w:rPr>
+        <w:rFonts w:ascii="Symbol" w:hAnsi="Symbol" w:hint="default"/>
+      </w:rPr>
+    </w:lvl>
+    <w:lvl w:ilvl="1" w:tplc="04130003">
+      <w:start w:val="1"/>
+      <w:numFmt w:val="bullet"/>
+      <w:lvlText w:val="o"/>
+      <w:lvlJc w:val="left"/>
+      <w:pPr>
+        <w:ind w:left="1440" w:hanging="360"/>
+      </w:pPr>
+      <w:rPr>
+        <w:rFonts w:ascii="Courier New" w:hAnsi="Courier New" w:cs="Courier New" w:hint="default"/>
+      </w:rPr>
+    </w:lvl>
+    <w:lvl w:ilvl="2" w:tplc="04130005" w:tentative="1">
+      <w:start w:val="1"/>
+      <w:numFmt w:val="bullet"/>
+      <w:lvlText w:val=""/>
+      <w:lvlJc w:val="left"/>
+      <w:pPr>
+        <w:ind w:left="2160" w:hanging="360"/>
+      </w:pPr>
+      <w:rPr>
+        <w:rFonts w:ascii="Wingdings" w:hAnsi="Wingdings" w:hint="default"/>
+      </w:rPr>
+    </w:lvl>
+    <w:lvl w:ilvl="3" w:tplc="04130001" w:tentative="1">
+      <w:start w:val="1"/>
+      <w:numFmt w:val="bullet"/>
+      <w:lvlText w:val=""/>
+      <w:lvlJc w:val="left"/>
+      <w:pPr>
+        <w:ind w:left="2880" w:hanging="360"/>
+      </w:pPr>
+      <w:rPr>
+        <w:rFonts w:ascii="Symbol" w:hAnsi="Symbol" w:hint="default"/>
+      </w:rPr>
+    </w:lvl>
+    <w:lvl w:ilvl="4" w:tplc="04130003" w:tentative="1">
+      <w:start w:val="1"/>
+      <w:numFmt w:val="bullet"/>
+      <w:lvlText w:val="o"/>
+      <w:lvlJc w:val="left"/>
+      <w:pPr>
+        <w:ind w:left="3600" w:hanging="360"/>
+      </w:pPr>
+      <w:rPr>
+        <w:rFonts w:ascii="Courier New" w:hAnsi="Courier New" w:cs="Courier New" w:hint="default"/>
+      </w:rPr>
+    </w:lvl>
+    <w:lvl w:ilvl="5" w:tplc="04130005" w:tentative="1">
+      <w:start w:val="1"/>
+      <w:numFmt w:val="bullet"/>
+      <w:lvlText w:val=""/>
+      <w:lvlJc w:val="left"/>
+      <w:pPr>
+        <w:ind w:left="4320" w:hanging="360"/>
+      </w:pPr>
+      <w:rPr>
+        <w:rFonts w:ascii="Wingdings" w:hAnsi="Wingdings" w:hint="default"/>
+      </w:rPr>
+    </w:lvl>
+    <w:lvl w:ilvl="6" w:tplc="04130001" w:tentative="1">
+      <w:start w:val="1"/>
+      <w:numFmt w:val="bullet"/>
+      <w:lvlText w:val=""/>
+      <w:lvlJc w:val="left"/>
+      <w:pPr>
+        <w:ind w:left="5040" w:hanging="360"/>
+      </w:pPr>
+      <w:rPr>
+        <w:rFonts w:ascii="Symbol" w:hAnsi="Symbol" w:hint="default"/>
+      </w:rPr>
+    </w:lvl>
+    <w:lvl w:ilvl="7" w:tplc="04130003" w:tentative="1">
+      <w:start w:val="1"/>
+      <w:numFmt w:val="bullet"/>
+      <w:lvlText w:val="o"/>
+      <w:lvlJc w:val="left"/>
+      <w:pPr>
+        <w:ind w:left="5760" w:hanging="360"/>
+      </w:pPr>
+      <w:rPr>
+        <w:rFonts w:ascii="Courier New" w:hAnsi="Courier New" w:cs="Courier New" w:hint="default"/>
+      </w:rPr>
+    </w:lvl>
+    <w:lvl w:ilvl="8" w:tplc="04130005" w:tentative="1">
+      <w:start w:val="1"/>
+      <w:numFmt w:val="bullet"/>
+      <w:lvlText w:val=""/>
+      <w:lvlJc w:val="left"/>
+      <w:pPr>
+        <w:ind w:left="6480" w:hanging="360"/>
+      </w:pPr>
+      <w:rPr>
+        <w:rFonts w:ascii="Wingdings" w:hAnsi="Wingdings" w:hint="default"/>
+      </w:rPr>
+    </w:lvl>
+  </w:abstractNum>
+  <w:abstractNum w:abstractNumId="9" w15:restartNumberingAfterBreak="0">
     <w:nsid w:val="1D90504C"/>
     <w:multiLevelType w:val="hybridMultilevel"/>
     <w:tmpl w:val="748C7994"/>
@@ -5019,7 +5747,7 @@
       </w:rPr>
     </w:lvl>
   </w:abstractNum>
-  <w:abstractNum w:abstractNumId="9" w15:restartNumberingAfterBreak="0">
+  <w:abstractNum w:abstractNumId="10" w15:restartNumberingAfterBreak="0">
     <w:nsid w:val="1DCA76BB"/>
     <w:multiLevelType w:val="hybridMultilevel"/>
     <w:tmpl w:val="7186BF5E"/>
@@ -5132,7 +5860,7 @@
       </w:rPr>
     </w:lvl>
   </w:abstractNum>
-  <w:abstractNum w:abstractNumId="10" w15:restartNumberingAfterBreak="0">
+  <w:abstractNum w:abstractNumId="11" w15:restartNumberingAfterBreak="0">
     <w:nsid w:val="22BD67A0"/>
     <w:multiLevelType w:val="hybridMultilevel"/>
     <w:tmpl w:val="54B06D30"/>
@@ -5245,7 +5973,7 @@
       </w:rPr>
     </w:lvl>
   </w:abstractNum>
-  <w:abstractNum w:abstractNumId="11" w15:restartNumberingAfterBreak="0">
+  <w:abstractNum w:abstractNumId="12" w15:restartNumberingAfterBreak="0">
     <w:nsid w:val="23581951"/>
     <w:multiLevelType w:val="hybridMultilevel"/>
     <w:tmpl w:val="BACCD370"/>
@@ -5358,7 +6086,7 @@
       </w:rPr>
     </w:lvl>
   </w:abstractNum>
-  <w:abstractNum w:abstractNumId="12" w15:restartNumberingAfterBreak="0">
+  <w:abstractNum w:abstractNumId="13" w15:restartNumberingAfterBreak="0">
     <w:nsid w:val="23A237D4"/>
     <w:multiLevelType w:val="hybridMultilevel"/>
     <w:tmpl w:val="69D6D82A"/>
@@ -5471,7 +6199,7 @@
       </w:rPr>
     </w:lvl>
   </w:abstractNum>
-  <w:abstractNum w:abstractNumId="13" w15:restartNumberingAfterBreak="0">
+  <w:abstractNum w:abstractNumId="14" w15:restartNumberingAfterBreak="0">
     <w:nsid w:val="2A441B02"/>
     <w:multiLevelType w:val="hybridMultilevel"/>
     <w:tmpl w:val="9CA26C34"/>
@@ -5584,7 +6312,7 @@
       </w:rPr>
     </w:lvl>
   </w:abstractNum>
-  <w:abstractNum w:abstractNumId="14" w15:restartNumberingAfterBreak="0">
+  <w:abstractNum w:abstractNumId="15" w15:restartNumberingAfterBreak="0">
     <w:nsid w:val="2B55133E"/>
     <w:multiLevelType w:val="hybridMultilevel"/>
     <w:tmpl w:val="DFF42A18"/>
@@ -5697,7 +6425,7 @@
       </w:rPr>
     </w:lvl>
   </w:abstractNum>
-  <w:abstractNum w:abstractNumId="15" w15:restartNumberingAfterBreak="0">
+  <w:abstractNum w:abstractNumId="16" w15:restartNumberingAfterBreak="0">
     <w:nsid w:val="2CD80A29"/>
     <w:multiLevelType w:val="hybridMultilevel"/>
     <w:tmpl w:val="FA6A5BEA"/>
@@ -5810,7 +6538,7 @@
       </w:rPr>
     </w:lvl>
   </w:abstractNum>
-  <w:abstractNum w:abstractNumId="16" w15:restartNumberingAfterBreak="0">
+  <w:abstractNum w:abstractNumId="17" w15:restartNumberingAfterBreak="0">
     <w:nsid w:val="34706C23"/>
     <w:multiLevelType w:val="hybridMultilevel"/>
     <w:tmpl w:val="76028FDC"/>
@@ -5923,7 +6651,7 @@
       </w:rPr>
     </w:lvl>
   </w:abstractNum>
-  <w:abstractNum w:abstractNumId="17" w15:restartNumberingAfterBreak="0">
+  <w:abstractNum w:abstractNumId="18" w15:restartNumberingAfterBreak="0">
     <w:nsid w:val="36EC2EE7"/>
     <w:multiLevelType w:val="hybridMultilevel"/>
     <w:tmpl w:val="33D00646"/>
@@ -5951,7 +6679,7 @@
         <w:rFonts w:ascii="Courier New" w:hAnsi="Courier New" w:cs="Courier New" w:hint="default"/>
       </w:rPr>
     </w:lvl>
-    <w:lvl w:ilvl="2" w:tplc="04130005" w:tentative="1">
+    <w:lvl w:ilvl="2" w:tplc="04130005">
       <w:start w:val="1"/>
       <w:numFmt w:val="bullet"/>
       <w:lvlText w:val=""/>
@@ -6036,7 +6764,7 @@
       </w:rPr>
     </w:lvl>
   </w:abstractNum>
-  <w:abstractNum w:abstractNumId="18" w15:restartNumberingAfterBreak="0">
+  <w:abstractNum w:abstractNumId="19" w15:restartNumberingAfterBreak="0">
     <w:nsid w:val="39077E90"/>
     <w:multiLevelType w:val="hybridMultilevel"/>
     <w:tmpl w:val="5256321E"/>
@@ -6149,7 +6877,7 @@
       </w:rPr>
     </w:lvl>
   </w:abstractNum>
-  <w:abstractNum w:abstractNumId="19" w15:restartNumberingAfterBreak="0">
+  <w:abstractNum w:abstractNumId="20" w15:restartNumberingAfterBreak="0">
     <w:nsid w:val="3C221487"/>
     <w:multiLevelType w:val="hybridMultilevel"/>
     <w:tmpl w:val="775A178C"/>
@@ -6262,7 +6990,7 @@
       </w:rPr>
     </w:lvl>
   </w:abstractNum>
-  <w:abstractNum w:abstractNumId="20" w15:restartNumberingAfterBreak="0">
+  <w:abstractNum w:abstractNumId="21" w15:restartNumberingAfterBreak="0">
     <w:nsid w:val="3CA9698D"/>
     <w:multiLevelType w:val="hybridMultilevel"/>
     <w:tmpl w:val="30905610"/>
@@ -6348,7 +7076,7 @@
       </w:pPr>
     </w:lvl>
   </w:abstractNum>
-  <w:abstractNum w:abstractNumId="21" w15:restartNumberingAfterBreak="0">
+  <w:abstractNum w:abstractNumId="22" w15:restartNumberingAfterBreak="0">
     <w:nsid w:val="3DD303DE"/>
     <w:multiLevelType w:val="hybridMultilevel"/>
     <w:tmpl w:val="05F4D9BA"/>
@@ -6461,7 +7189,7 @@
       </w:rPr>
     </w:lvl>
   </w:abstractNum>
-  <w:abstractNum w:abstractNumId="22" w15:restartNumberingAfterBreak="0">
+  <w:abstractNum w:abstractNumId="23" w15:restartNumberingAfterBreak="0">
     <w:nsid w:val="3EA33A53"/>
     <w:multiLevelType w:val="hybridMultilevel"/>
     <w:tmpl w:val="68B69FE4"/>
@@ -6574,7 +7302,7 @@
       </w:rPr>
     </w:lvl>
   </w:abstractNum>
-  <w:abstractNum w:abstractNumId="23" w15:restartNumberingAfterBreak="0">
+  <w:abstractNum w:abstractNumId="24" w15:restartNumberingAfterBreak="0">
     <w:nsid w:val="3FE6143D"/>
     <w:multiLevelType w:val="hybridMultilevel"/>
     <w:tmpl w:val="13308D78"/>
@@ -6687,7 +7415,7 @@
       </w:rPr>
     </w:lvl>
   </w:abstractNum>
-  <w:abstractNum w:abstractNumId="24" w15:restartNumberingAfterBreak="0">
+  <w:abstractNum w:abstractNumId="25" w15:restartNumberingAfterBreak="0">
     <w:nsid w:val="41511137"/>
     <w:multiLevelType w:val="hybridMultilevel"/>
     <w:tmpl w:val="59C66E6C"/>
@@ -6800,7 +7528,7 @@
       </w:rPr>
     </w:lvl>
   </w:abstractNum>
-  <w:abstractNum w:abstractNumId="25" w15:restartNumberingAfterBreak="0">
+  <w:abstractNum w:abstractNumId="26" w15:restartNumberingAfterBreak="0">
     <w:nsid w:val="435A0565"/>
     <w:multiLevelType w:val="hybridMultilevel"/>
     <w:tmpl w:val="46DCFADA"/>
@@ -6913,7 +7641,7 @@
       </w:rPr>
     </w:lvl>
   </w:abstractNum>
-  <w:abstractNum w:abstractNumId="26" w15:restartNumberingAfterBreak="0">
+  <w:abstractNum w:abstractNumId="27" w15:restartNumberingAfterBreak="0">
     <w:nsid w:val="47F6665F"/>
     <w:multiLevelType w:val="hybridMultilevel"/>
     <w:tmpl w:val="1E1EBAD0"/>
@@ -7026,7 +7754,7 @@
       </w:rPr>
     </w:lvl>
   </w:abstractNum>
-  <w:abstractNum w:abstractNumId="27" w15:restartNumberingAfterBreak="0">
+  <w:abstractNum w:abstractNumId="28" w15:restartNumberingAfterBreak="0">
     <w:nsid w:val="48727813"/>
     <w:multiLevelType w:val="hybridMultilevel"/>
     <w:tmpl w:val="C9DE06C6"/>
@@ -7139,7 +7867,7 @@
       </w:rPr>
     </w:lvl>
   </w:abstractNum>
-  <w:abstractNum w:abstractNumId="28" w15:restartNumberingAfterBreak="0">
+  <w:abstractNum w:abstractNumId="29" w15:restartNumberingAfterBreak="0">
     <w:nsid w:val="49DE1F03"/>
     <w:multiLevelType w:val="hybridMultilevel"/>
     <w:tmpl w:val="FA46E386"/>
@@ -7252,7 +7980,7 @@
       </w:rPr>
     </w:lvl>
   </w:abstractNum>
-  <w:abstractNum w:abstractNumId="29" w15:restartNumberingAfterBreak="0">
+  <w:abstractNum w:abstractNumId="30" w15:restartNumberingAfterBreak="0">
     <w:nsid w:val="4BB94256"/>
     <w:multiLevelType w:val="hybridMultilevel"/>
     <w:tmpl w:val="3D58CDA2"/>
@@ -7365,7 +8093,7 @@
       </w:rPr>
     </w:lvl>
   </w:abstractNum>
-  <w:abstractNum w:abstractNumId="30" w15:restartNumberingAfterBreak="0">
+  <w:abstractNum w:abstractNumId="31" w15:restartNumberingAfterBreak="0">
     <w:nsid w:val="4BC6306F"/>
     <w:multiLevelType w:val="hybridMultilevel"/>
     <w:tmpl w:val="BD32AC5E"/>
@@ -7478,7 +8206,7 @@
       </w:rPr>
     </w:lvl>
   </w:abstractNum>
-  <w:abstractNum w:abstractNumId="31" w15:restartNumberingAfterBreak="0">
+  <w:abstractNum w:abstractNumId="32" w15:restartNumberingAfterBreak="0">
     <w:nsid w:val="4C564C4A"/>
     <w:multiLevelType w:val="hybridMultilevel"/>
     <w:tmpl w:val="0D44536C"/>
@@ -7591,7 +8319,7 @@
       </w:rPr>
     </w:lvl>
   </w:abstractNum>
-  <w:abstractNum w:abstractNumId="32" w15:restartNumberingAfterBreak="0">
+  <w:abstractNum w:abstractNumId="33" w15:restartNumberingAfterBreak="0">
     <w:nsid w:val="540B72B9"/>
     <w:multiLevelType w:val="hybridMultilevel"/>
     <w:tmpl w:val="A782C220"/>
@@ -7704,7 +8432,120 @@
       </w:rPr>
     </w:lvl>
   </w:abstractNum>
-  <w:abstractNum w:abstractNumId="33" w15:restartNumberingAfterBreak="0">
+  <w:abstractNum w:abstractNumId="34" w15:restartNumberingAfterBreak="0">
+    <w:nsid w:val="5C0F77E9"/>
+    <w:multiLevelType w:val="hybridMultilevel"/>
+    <w:tmpl w:val="0F3E318A"/>
+    <w:lvl w:ilvl="0" w:tplc="04130001">
+      <w:start w:val="1"/>
+      <w:numFmt w:val="bullet"/>
+      <w:lvlText w:val=""/>
+      <w:lvlJc w:val="left"/>
+      <w:pPr>
+        <w:ind w:left="720" w:hanging="360"/>
+      </w:pPr>
+      <w:rPr>
+        <w:rFonts w:ascii="Symbol" w:hAnsi="Symbol" w:hint="default"/>
+      </w:rPr>
+    </w:lvl>
+    <w:lvl w:ilvl="1" w:tplc="04130003" w:tentative="1">
+      <w:start w:val="1"/>
+      <w:numFmt w:val="bullet"/>
+      <w:lvlText w:val="o"/>
+      <w:lvlJc w:val="left"/>
+      <w:pPr>
+        <w:ind w:left="1440" w:hanging="360"/>
+      </w:pPr>
+      <w:rPr>
+        <w:rFonts w:ascii="Courier New" w:hAnsi="Courier New" w:cs="Courier New" w:hint="default"/>
+      </w:rPr>
+    </w:lvl>
+    <w:lvl w:ilvl="2" w:tplc="04130005" w:tentative="1">
+      <w:start w:val="1"/>
+      <w:numFmt w:val="bullet"/>
+      <w:lvlText w:val=""/>
+      <w:lvlJc w:val="left"/>
+      <w:pPr>
+        <w:ind w:left="2160" w:hanging="360"/>
+      </w:pPr>
+      <w:rPr>
+        <w:rFonts w:ascii="Wingdings" w:hAnsi="Wingdings" w:hint="default"/>
+      </w:rPr>
+    </w:lvl>
+    <w:lvl w:ilvl="3" w:tplc="04130001" w:tentative="1">
+      <w:start w:val="1"/>
+      <w:numFmt w:val="bullet"/>
+      <w:lvlText w:val=""/>
+      <w:lvlJc w:val="left"/>
+      <w:pPr>
+        <w:ind w:left="2880" w:hanging="360"/>
+      </w:pPr>
+      <w:rPr>
+        <w:rFonts w:ascii="Symbol" w:hAnsi="Symbol" w:hint="default"/>
+      </w:rPr>
+    </w:lvl>
+    <w:lvl w:ilvl="4" w:tplc="04130003" w:tentative="1">
+      <w:start w:val="1"/>
+      <w:numFmt w:val="bullet"/>
+      <w:lvlText w:val="o"/>
+      <w:lvlJc w:val="left"/>
+      <w:pPr>
+        <w:ind w:left="3600" w:hanging="360"/>
+      </w:pPr>
+      <w:rPr>
+        <w:rFonts w:ascii="Courier New" w:hAnsi="Courier New" w:cs="Courier New" w:hint="default"/>
+      </w:rPr>
+    </w:lvl>
+    <w:lvl w:ilvl="5" w:tplc="04130005" w:tentative="1">
+      <w:start w:val="1"/>
+      <w:numFmt w:val="bullet"/>
+      <w:lvlText w:val=""/>
+      <w:lvlJc w:val="left"/>
+      <w:pPr>
+        <w:ind w:left="4320" w:hanging="360"/>
+      </w:pPr>
+      <w:rPr>
+        <w:rFonts w:ascii="Wingdings" w:hAnsi="Wingdings" w:hint="default"/>
+      </w:rPr>
+    </w:lvl>
+    <w:lvl w:ilvl="6" w:tplc="04130001" w:tentative="1">
+      <w:start w:val="1"/>
+      <w:numFmt w:val="bullet"/>
+      <w:lvlText w:val=""/>
+      <w:lvlJc w:val="left"/>
+      <w:pPr>
+        <w:ind w:left="5040" w:hanging="360"/>
+      </w:pPr>
+      <w:rPr>
+        <w:rFonts w:ascii="Symbol" w:hAnsi="Symbol" w:hint="default"/>
+      </w:rPr>
+    </w:lvl>
+    <w:lvl w:ilvl="7" w:tplc="04130003" w:tentative="1">
+      <w:start w:val="1"/>
+      <w:numFmt w:val="bullet"/>
+      <w:lvlText w:val="o"/>
+      <w:lvlJc w:val="left"/>
+      <w:pPr>
+        <w:ind w:left="5760" w:hanging="360"/>
+      </w:pPr>
+      <w:rPr>
+        <w:rFonts w:ascii="Courier New" w:hAnsi="Courier New" w:cs="Courier New" w:hint="default"/>
+      </w:rPr>
+    </w:lvl>
+    <w:lvl w:ilvl="8" w:tplc="04130005" w:tentative="1">
+      <w:start w:val="1"/>
+      <w:numFmt w:val="bullet"/>
+      <w:lvlText w:val=""/>
+      <w:lvlJc w:val="left"/>
+      <w:pPr>
+        <w:ind w:left="6480" w:hanging="360"/>
+      </w:pPr>
+      <w:rPr>
+        <w:rFonts w:ascii="Wingdings" w:hAnsi="Wingdings" w:hint="default"/>
+      </w:rPr>
+    </w:lvl>
+  </w:abstractNum>
+  <w:abstractNum w:abstractNumId="35" w15:restartNumberingAfterBreak="0">
     <w:nsid w:val="5CDD541D"/>
     <w:multiLevelType w:val="hybridMultilevel"/>
     <w:tmpl w:val="5944E68C"/>
@@ -7817,7 +8658,7 @@
       </w:rPr>
     </w:lvl>
   </w:abstractNum>
-  <w:abstractNum w:abstractNumId="34" w15:restartNumberingAfterBreak="0">
+  <w:abstractNum w:abstractNumId="36" w15:restartNumberingAfterBreak="0">
     <w:nsid w:val="5CFC6B33"/>
     <w:multiLevelType w:val="hybridMultilevel"/>
     <w:tmpl w:val="8280E354"/>
@@ -7930,7 +8771,7 @@
       </w:rPr>
     </w:lvl>
   </w:abstractNum>
-  <w:abstractNum w:abstractNumId="35" w15:restartNumberingAfterBreak="0">
+  <w:abstractNum w:abstractNumId="37" w15:restartNumberingAfterBreak="0">
     <w:nsid w:val="62D30B63"/>
     <w:multiLevelType w:val="hybridMultilevel"/>
     <w:tmpl w:val="1C809F20"/>
@@ -8043,7 +8884,7 @@
       </w:rPr>
     </w:lvl>
   </w:abstractNum>
-  <w:abstractNum w:abstractNumId="36" w15:restartNumberingAfterBreak="0">
+  <w:abstractNum w:abstractNumId="38" w15:restartNumberingAfterBreak="0">
     <w:nsid w:val="649454E1"/>
     <w:multiLevelType w:val="hybridMultilevel"/>
     <w:tmpl w:val="E232337C"/>
@@ -8156,7 +8997,7 @@
       </w:rPr>
     </w:lvl>
   </w:abstractNum>
-  <w:abstractNum w:abstractNumId="37" w15:restartNumberingAfterBreak="0">
+  <w:abstractNum w:abstractNumId="39" w15:restartNumberingAfterBreak="0">
     <w:nsid w:val="6B36501D"/>
     <w:multiLevelType w:val="hybridMultilevel"/>
     <w:tmpl w:val="65AC1544"/>
@@ -8269,7 +9110,7 @@
       </w:rPr>
     </w:lvl>
   </w:abstractNum>
-  <w:abstractNum w:abstractNumId="38" w15:restartNumberingAfterBreak="0">
+  <w:abstractNum w:abstractNumId="40" w15:restartNumberingAfterBreak="0">
     <w:nsid w:val="6C8440C4"/>
     <w:multiLevelType w:val="hybridMultilevel"/>
     <w:tmpl w:val="B3F66024"/>
@@ -8382,7 +9223,7 @@
       </w:rPr>
     </w:lvl>
   </w:abstractNum>
-  <w:abstractNum w:abstractNumId="39" w15:restartNumberingAfterBreak="0">
+  <w:abstractNum w:abstractNumId="41" w15:restartNumberingAfterBreak="0">
     <w:nsid w:val="729B7D13"/>
     <w:multiLevelType w:val="hybridMultilevel"/>
     <w:tmpl w:val="2FC6220E"/>
@@ -8495,7 +9336,7 @@
       </w:rPr>
     </w:lvl>
   </w:abstractNum>
-  <w:abstractNum w:abstractNumId="40" w15:restartNumberingAfterBreak="0">
+  <w:abstractNum w:abstractNumId="42" w15:restartNumberingAfterBreak="0">
     <w:nsid w:val="73F560F7"/>
     <w:multiLevelType w:val="hybridMultilevel"/>
     <w:tmpl w:val="3B8A6618"/>
@@ -8608,7 +9449,7 @@
       </w:rPr>
     </w:lvl>
   </w:abstractNum>
-  <w:abstractNum w:abstractNumId="41" w15:restartNumberingAfterBreak="0">
+  <w:abstractNum w:abstractNumId="43" w15:restartNumberingAfterBreak="0">
     <w:nsid w:val="74A239A7"/>
     <w:multiLevelType w:val="hybridMultilevel"/>
     <w:tmpl w:val="0A748002"/>
@@ -8721,7 +9562,7 @@
       </w:rPr>
     </w:lvl>
   </w:abstractNum>
-  <w:abstractNum w:abstractNumId="42" w15:restartNumberingAfterBreak="0">
+  <w:abstractNum w:abstractNumId="44" w15:restartNumberingAfterBreak="0">
     <w:nsid w:val="76D049F6"/>
     <w:multiLevelType w:val="hybridMultilevel"/>
     <w:tmpl w:val="3C2CE8E6"/>
@@ -8834,7 +9675,7 @@
       </w:rPr>
     </w:lvl>
   </w:abstractNum>
-  <w:abstractNum w:abstractNumId="43" w15:restartNumberingAfterBreak="0">
+  <w:abstractNum w:abstractNumId="45" w15:restartNumberingAfterBreak="0">
     <w:nsid w:val="775A7B31"/>
     <w:multiLevelType w:val="hybridMultilevel"/>
     <w:tmpl w:val="B66009AE"/>
@@ -8947,7 +9788,7 @@
       </w:rPr>
     </w:lvl>
   </w:abstractNum>
-  <w:abstractNum w:abstractNumId="44" w15:restartNumberingAfterBreak="0">
+  <w:abstractNum w:abstractNumId="46" w15:restartNumberingAfterBreak="0">
     <w:nsid w:val="79BE3581"/>
     <w:multiLevelType w:val="hybridMultilevel"/>
     <w:tmpl w:val="A6A80EAC"/>
@@ -9060,7 +9901,7 @@
       </w:rPr>
     </w:lvl>
   </w:abstractNum>
-  <w:abstractNum w:abstractNumId="45" w15:restartNumberingAfterBreak="0">
+  <w:abstractNum w:abstractNumId="47" w15:restartNumberingAfterBreak="0">
     <w:nsid w:val="7D56287C"/>
     <w:multiLevelType w:val="hybridMultilevel"/>
     <w:tmpl w:val="0CEE7CF2"/>
@@ -9173,10 +10014,10 @@
       </w:rPr>
     </w:lvl>
   </w:abstractNum>
-  <w:abstractNum w:abstractNumId="46" w15:restartNumberingAfterBreak="0">
+  <w:abstractNum w:abstractNumId="48" w15:restartNumberingAfterBreak="0">
     <w:nsid w:val="7F047FAA"/>
     <w:multiLevelType w:val="hybridMultilevel"/>
-    <w:tmpl w:val="C58AD302"/>
+    <w:tmpl w:val="6BA89712"/>
     <w:lvl w:ilvl="0" w:tplc="04130001">
       <w:start w:val="1"/>
       <w:numFmt w:val="bullet"/>
@@ -9189,7 +10030,7 @@
         <w:rFonts w:ascii="Symbol" w:hAnsi="Symbol" w:hint="default"/>
       </w:rPr>
     </w:lvl>
-    <w:lvl w:ilvl="1" w:tplc="04130003" w:tentative="1">
+    <w:lvl w:ilvl="1" w:tplc="04130003">
       <w:start w:val="1"/>
       <w:numFmt w:val="bullet"/>
       <w:lvlText w:val="o"/>
@@ -9287,10 +10128,10 @@
     </w:lvl>
   </w:abstractNum>
   <w:num w:numId="1">
-    <w:abstractNumId w:val="32"/>
+    <w:abstractNumId w:val="33"/>
   </w:num>
   <w:num w:numId="2">
-    <w:abstractNumId w:val="12"/>
+    <w:abstractNumId w:val="13"/>
   </w:num>
   <w:num w:numId="3">
     <w:abstractNumId w:val="6"/>
@@ -9299,133 +10140,139 @@
     <w:abstractNumId w:val="5"/>
   </w:num>
   <w:num w:numId="5">
-    <w:abstractNumId w:val="10"/>
+    <w:abstractNumId w:val="11"/>
   </w:num>
   <w:num w:numId="6">
-    <w:abstractNumId w:val="41"/>
+    <w:abstractNumId w:val="43"/>
   </w:num>
   <w:num w:numId="7">
-    <w:abstractNumId w:val="43"/>
+    <w:abstractNumId w:val="45"/>
   </w:num>
   <w:num w:numId="8">
-    <w:abstractNumId w:val="35"/>
+    <w:abstractNumId w:val="37"/>
   </w:num>
   <w:num w:numId="9">
     <w:abstractNumId w:val="1"/>
   </w:num>
   <w:num w:numId="10">
-    <w:abstractNumId w:val="21"/>
+    <w:abstractNumId w:val="22"/>
   </w:num>
   <w:num w:numId="11">
-    <w:abstractNumId w:val="26"/>
+    <w:abstractNumId w:val="27"/>
   </w:num>
   <w:num w:numId="12">
     <w:abstractNumId w:val="2"/>
   </w:num>
   <w:num w:numId="13">
-    <w:abstractNumId w:val="25"/>
+    <w:abstractNumId w:val="26"/>
   </w:num>
   <w:num w:numId="14">
-    <w:abstractNumId w:val="28"/>
+    <w:abstractNumId w:val="29"/>
   </w:num>
   <w:num w:numId="15">
-    <w:abstractNumId w:val="22"/>
+    <w:abstractNumId w:val="23"/>
   </w:num>
   <w:num w:numId="16">
-    <w:abstractNumId w:val="40"/>
+    <w:abstractNumId w:val="42"/>
   </w:num>
   <w:num w:numId="17">
-    <w:abstractNumId w:val="45"/>
+    <w:abstractNumId w:val="47"/>
   </w:num>
   <w:num w:numId="18">
-    <w:abstractNumId w:val="37"/>
+    <w:abstractNumId w:val="39"/>
   </w:num>
   <w:num w:numId="19">
     <w:abstractNumId w:val="0"/>
   </w:num>
   <w:num w:numId="20">
-    <w:abstractNumId w:val="31"/>
+    <w:abstractNumId w:val="32"/>
   </w:num>
   <w:num w:numId="21">
     <w:abstractNumId w:val="4"/>
   </w:num>
   <w:num w:numId="22">
-    <w:abstractNumId w:val="8"/>
+    <w:abstractNumId w:val="9"/>
   </w:num>
   <w:num w:numId="23">
+    <w:abstractNumId w:val="46"/>
+  </w:num>
+  <w:num w:numId="24">
+    <w:abstractNumId w:val="28"/>
+  </w:num>
+  <w:num w:numId="25">
+    <w:abstractNumId w:val="36"/>
+  </w:num>
+  <w:num w:numId="26">
+    <w:abstractNumId w:val="21"/>
+  </w:num>
+  <w:num w:numId="27">
     <w:abstractNumId w:val="44"/>
   </w:num>
-  <w:num w:numId="24">
-    <w:abstractNumId w:val="27"/>
-  </w:num>
-  <w:num w:numId="25">
-    <w:abstractNumId w:val="34"/>
-  </w:num>
-  <w:num w:numId="26">
-    <w:abstractNumId w:val="20"/>
-  </w:num>
-  <w:num w:numId="27">
-    <w:abstractNumId w:val="42"/>
-  </w:num>
   <w:num w:numId="28">
-    <w:abstractNumId w:val="36"/>
+    <w:abstractNumId w:val="38"/>
   </w:num>
   <w:num w:numId="29">
-    <w:abstractNumId w:val="23"/>
+    <w:abstractNumId w:val="24"/>
   </w:num>
   <w:num w:numId="30">
-    <w:abstractNumId w:val="9"/>
+    <w:abstractNumId w:val="10"/>
   </w:num>
   <w:num w:numId="31">
     <w:abstractNumId w:val="7"/>
   </w:num>
   <w:num w:numId="32">
+    <w:abstractNumId w:val="20"/>
+  </w:num>
+  <w:num w:numId="33">
+    <w:abstractNumId w:val="14"/>
+  </w:num>
+  <w:num w:numId="34">
+    <w:abstractNumId w:val="40"/>
+  </w:num>
+  <w:num w:numId="35">
+    <w:abstractNumId w:val="16"/>
+  </w:num>
+  <w:num w:numId="36">
+    <w:abstractNumId w:val="15"/>
+  </w:num>
+  <w:num w:numId="37">
+    <w:abstractNumId w:val="25"/>
+  </w:num>
+  <w:num w:numId="38">
+    <w:abstractNumId w:val="35"/>
+  </w:num>
+  <w:num w:numId="39">
+    <w:abstractNumId w:val="17"/>
+  </w:num>
+  <w:num w:numId="40">
+    <w:abstractNumId w:val="31"/>
+  </w:num>
+  <w:num w:numId="41">
+    <w:abstractNumId w:val="41"/>
+  </w:num>
+  <w:num w:numId="42">
     <w:abstractNumId w:val="19"/>
   </w:num>
-  <w:num w:numId="33">
-    <w:abstractNumId w:val="13"/>
-  </w:num>
-  <w:num w:numId="34">
-    <w:abstractNumId w:val="38"/>
-  </w:num>
-  <w:num w:numId="35">
-    <w:abstractNumId w:val="15"/>
-  </w:num>
-  <w:num w:numId="36">
-    <w:abstractNumId w:val="14"/>
-  </w:num>
-  <w:num w:numId="37">
-    <w:abstractNumId w:val="24"/>
-  </w:num>
-  <w:num w:numId="38">
-    <w:abstractNumId w:val="33"/>
-  </w:num>
-  <w:num w:numId="39">
-    <w:abstractNumId w:val="16"/>
-  </w:num>
-  <w:num w:numId="40">
-    <w:abstractNumId w:val="30"/>
-  </w:num>
-  <w:num w:numId="41">
-    <w:abstractNumId w:val="39"/>
-  </w:num>
-  <w:num w:numId="42">
+  <w:num w:numId="43">
     <w:abstractNumId w:val="18"/>
   </w:num>
-  <w:num w:numId="43">
-    <w:abstractNumId w:val="17"/>
-  </w:num>
   <w:num w:numId="44">
-    <w:abstractNumId w:val="11"/>
+    <w:abstractNumId w:val="12"/>
   </w:num>
   <w:num w:numId="45">
     <w:abstractNumId w:val="3"/>
   </w:num>
   <w:num w:numId="46">
-    <w:abstractNumId w:val="46"/>
+    <w:abstractNumId w:val="48"/>
   </w:num>
   <w:num w:numId="47">
-    <w:abstractNumId w:val="29"/>
+    <w:abstractNumId w:val="30"/>
+  </w:num>
+  <w:num w:numId="48">
+    <w:abstractNumId w:val="34"/>
+  </w:num>
+  <w:num w:numId="49">
+    <w:abstractNumId w:val="8"/>
   </w:num>
   <w:numIdMacAtCleanup w:val="16"/>
 </w:numbering>

</xml_diff>

<commit_message>
Switched to new system with Throwables, finished Ghost Town, fixed some minor bugs
</commit_message>
<xml_diff>
--- a/non-game/[Spinoff] Carving Pumpkins.docx
+++ b/non-game/[Spinoff] Carving Pumpkins.docx
@@ -2746,7 +2746,27 @@
         <w:rPr>
           <w:lang w:val="en-US"/>
         </w:rPr>
-        <w:t>KeepAlive =&gt; TO DO</w:t>
+        <w:t xml:space="preserve">KeepAlive =&gt; </w:t>
+      </w:r>
+      <w:r>
+        <w:rPr>
+          <w:lang w:val="en-US"/>
+        </w:rPr>
+        <w:t xml:space="preserve">objects in this group will have their </w:t>
+      </w:r>
+      <w:r>
+        <w:rPr>
+          <w:i/>
+          <w:iCs/>
+          <w:lang w:val="en-US"/>
+        </w:rPr>
+        <w:t>biggest</w:t>
+      </w:r>
+      <w:r>
+        <w:rPr>
+          <w:lang w:val="en-US"/>
+        </w:rPr>
+        <w:t xml:space="preserve"> body remain (as an active entity), used for Players (as they can be sliced) and the Huge Dumpling</w:t>
       </w:r>
     </w:p>
     <w:p>
@@ -2839,6 +2859,7 @@
           <w:bCs/>
           <w:lang w:val="en-US"/>
         </w:rPr>
+        <w:lastRenderedPageBreak/>
         <w:t xml:space="preserve">Thor’s Hammer </w:t>
       </w:r>
       <w:r>
@@ -2867,7 +2888,6 @@
           <w:bCs/>
           <w:lang w:val="en-US"/>
         </w:rPr>
-        <w:lastRenderedPageBreak/>
         <w:t xml:space="preserve">Bat </w:t>
       </w:r>
       <w:r>
@@ -2931,34 +2951,256 @@
     <w:p>
       <w:pPr>
         <w:rPr>
+          <w:lang w:val="en-US"/>
+        </w:rPr>
+      </w:pPr>
+      <w:r>
+        <w:rPr>
+          <w:lang w:val="en-US"/>
+        </w:rPr>
+        <w:t>They can have these properties:</w:t>
+      </w:r>
+    </w:p>
+    <w:p>
+      <w:pPr>
+        <w:pStyle w:val="ListParagraph"/>
+        <w:numPr>
+          <w:ilvl w:val="0"/>
+          <w:numId w:val="50"/>
+        </w:numPr>
+        <w:rPr>
+          <w:lang w:val="en-US"/>
+        </w:rPr>
+      </w:pPr>
+      <w:r>
+        <w:rPr>
+          <w:lang w:val="en-US"/>
+        </w:rPr>
+        <w:t xml:space="preserve">Owner: </w:t>
+      </w:r>
+      <w:r>
+        <w:rPr>
+          <w:i/>
+          <w:iCs/>
+          <w:lang w:val="en-US"/>
+        </w:rPr>
+        <w:t>Auto, Friendly, Hostile</w:t>
+      </w:r>
+      <w:r>
+        <w:rPr>
+          <w:lang w:val="en-US"/>
+        </w:rPr>
+        <w:t>.</w:t>
+      </w:r>
+    </w:p>
+    <w:p>
+      <w:pPr>
+        <w:pStyle w:val="ListParagraph"/>
+        <w:numPr>
+          <w:ilvl w:val="1"/>
+          <w:numId w:val="50"/>
+        </w:numPr>
+        <w:rPr>
+          <w:lang w:val="en-US"/>
+        </w:rPr>
+      </w:pPr>
+      <w:r>
+        <w:rPr>
+          <w:lang w:val="en-US"/>
+        </w:rPr>
+        <w:t>Auto = default behavior. Starts with an owner. Once stuck or standstill, it loses its owner.</w:t>
+      </w:r>
+    </w:p>
+    <w:p>
+      <w:pPr>
+        <w:pStyle w:val="ListParagraph"/>
+        <w:numPr>
+          <w:ilvl w:val="1"/>
+          <w:numId w:val="50"/>
+        </w:numPr>
+        <w:rPr>
+          <w:lang w:val="en-US"/>
+        </w:rPr>
+      </w:pPr>
+      <w:r>
+        <w:rPr>
+          <w:lang w:val="en-US"/>
+        </w:rPr>
+        <w:t>Friendly = has no owner; anyone grabs it when nearby, can’t hurt players</w:t>
+      </w:r>
+    </w:p>
+    <w:p>
+      <w:pPr>
+        <w:pStyle w:val="ListParagraph"/>
+        <w:numPr>
+          <w:ilvl w:val="1"/>
+          <w:numId w:val="50"/>
+        </w:numPr>
+        <w:rPr>
+          <w:lang w:val="en-US"/>
+        </w:rPr>
+      </w:pPr>
+      <w:r>
+        <w:rPr>
+          <w:lang w:val="en-US"/>
+        </w:rPr>
+        <w:t>Hostile = has no owner; nobody can grab it, everyone is hurt</w:t>
+      </w:r>
+    </w:p>
+    <w:p>
+      <w:pPr>
+        <w:pStyle w:val="ListParagraph"/>
+        <w:numPr>
+          <w:ilvl w:val="0"/>
+          <w:numId w:val="50"/>
+        </w:numPr>
+        <w:rPr>
+          <w:lang w:val="en-US"/>
+        </w:rPr>
+      </w:pPr>
+      <w:r>
+        <w:rPr>
+          <w:lang w:val="en-US"/>
+        </w:rPr>
+        <w:t xml:space="preserve">Body: </w:t>
+      </w:r>
+      <w:r>
+        <w:rPr>
+          <w:i/>
+          <w:iCs/>
+          <w:lang w:val="en-US"/>
+        </w:rPr>
+        <w:t>False, True</w:t>
+      </w:r>
+    </w:p>
+    <w:p>
+      <w:pPr>
+        <w:pStyle w:val="ListParagraph"/>
+        <w:numPr>
+          <w:ilvl w:val="1"/>
+          <w:numId w:val="50"/>
+        </w:numPr>
+        <w:rPr>
+          <w:lang w:val="en-US"/>
+        </w:rPr>
+      </w:pPr>
+      <w:r>
+        <w:rPr>
+          <w:lang w:val="en-US"/>
+        </w:rPr>
+        <w:t xml:space="preserve">If false, no </w:t>
+      </w:r>
+      <w:r>
+        <w:rPr>
+          <w:i/>
+          <w:iCs/>
+          <w:lang w:val="en-US"/>
+        </w:rPr>
+        <w:t>actual</w:t>
+      </w:r>
+      <w:r>
+        <w:rPr>
+          <w:lang w:val="en-US"/>
+        </w:rPr>
+        <w:t xml:space="preserve"> CollisionShape is created, and everything goes via RayCasts. Needed for objects that </w:t>
+      </w:r>
+      <w:r>
+        <w:rPr>
+          <w:i/>
+          <w:iCs/>
+          <w:lang w:val="en-US"/>
+        </w:rPr>
+        <w:t>slice</w:t>
+      </w:r>
+      <w:r>
+        <w:rPr>
+          <w:lang w:val="en-US"/>
+        </w:rPr>
+        <w:t xml:space="preserve"> things.</w:t>
+      </w:r>
+    </w:p>
+    <w:p>
+      <w:pPr>
+        <w:pStyle w:val="ListParagraph"/>
+        <w:numPr>
+          <w:ilvl w:val="1"/>
+          <w:numId w:val="50"/>
+        </w:numPr>
+        <w:rPr>
+          <w:lang w:val="en-US"/>
+        </w:rPr>
+      </w:pPr>
+      <w:r>
+        <w:rPr>
+          <w:lang w:val="en-US"/>
+        </w:rPr>
+        <w:t>If true, a KinematicBody and CollisionShape are added and used for movement</w:t>
+      </w:r>
+      <w:r>
+        <w:rPr>
+          <w:lang w:val="en-US"/>
+        </w:rPr>
+        <w:t xml:space="preserve"> instead</w:t>
+      </w:r>
+      <w:r>
+        <w:rPr>
+          <w:lang w:val="en-US"/>
+        </w:rPr>
+        <w:br w:type="page"/>
+      </w:r>
+    </w:p>
+    <w:p>
+      <w:pPr>
+        <w:pStyle w:val="Heading1"/>
+      </w:pPr>
+      <w:r>
+        <w:lastRenderedPageBreak/>
+        <w:t>TO Do</w:t>
+      </w:r>
+    </w:p>
+    <w:p>
+      <w:pPr>
+        <w:rPr>
+          <w:lang w:val="en-US"/>
+        </w:rPr>
+      </w:pPr>
+      <w:r>
+        <w:rPr>
           <w:b/>
           <w:bCs/>
           <w:lang w:val="en-US"/>
         </w:rPr>
-      </w:pPr>
-    </w:p>
-    <w:p>
-      <w:pPr>
+        <w:t>Take some devlog images, early on.</w:t>
+      </w:r>
+    </w:p>
+    <w:p>
+      <w:pPr>
+        <w:rPr>
+          <w:lang w:val="en-US"/>
+        </w:rPr>
+      </w:pPr>
+    </w:p>
+    <w:p>
+      <w:pPr>
+        <w:rPr>
+          <w:lang w:val="en-US"/>
+        </w:rPr>
+      </w:pPr>
+      <w:r>
         <w:rPr>
           <w:b/>
           <w:bCs/>
           <w:lang w:val="en-US"/>
         </w:rPr>
-      </w:pPr>
-    </w:p>
-    <w:p>
-      <w:pPr>
-        <w:rPr>
-          <w:lang w:val="en-US"/>
-        </w:rPr>
-      </w:pPr>
+        <w:t>QOL</w:t>
+      </w:r>
       <w:r>
         <w:rPr>
           <w:b/>
           <w:bCs/>
           <w:lang w:val="en-US"/>
         </w:rPr>
-        <w:t>Should these be a separate category from powerups?</w:t>
+        <w:t>:</w:t>
       </w:r>
     </w:p>
     <w:p>
@@ -2966,17 +3208,183 @@
         <w:pStyle w:val="ListParagraph"/>
         <w:numPr>
           <w:ilvl w:val="0"/>
-          <w:numId w:val="46"/>
-        </w:numPr>
-        <w:rPr>
-          <w:lang w:val="en-US"/>
-        </w:rPr>
-      </w:pPr>
-      <w:r>
-        <w:rPr>
-          <w:lang w:val="en-US"/>
-        </w:rPr>
-        <w:t xml:space="preserve">But then, should the </w:t>
+          <w:numId w:val="49"/>
+        </w:numPr>
+        <w:rPr>
+          <w:lang w:val="en-US"/>
+        </w:rPr>
+      </w:pPr>
+      <w:r>
+        <w:rPr>
+          <w:lang w:val="en-US"/>
+        </w:rPr>
+        <w:t>We need a separate settings menu somewhere.</w:t>
+      </w:r>
+      <w:r>
+        <w:rPr>
+          <w:lang w:val="en-US"/>
+        </w:rPr>
+        <w:t xml:space="preserve"> (Adding it to the game rules is a bit nonsensical. Hard to reach and might get randomized with those buttons.)</w:t>
+      </w:r>
+    </w:p>
+    <w:p>
+      <w:pPr>
+        <w:pStyle w:val="ListParagraph"/>
+        <w:numPr>
+          <w:ilvl w:val="0"/>
+          <w:numId w:val="49"/>
+        </w:numPr>
+        <w:rPr>
+          <w:lang w:val="en-US"/>
+        </w:rPr>
+      </w:pPr>
+      <w:r>
+        <w:rPr>
+          <w:lang w:val="en-US"/>
+        </w:rPr>
+        <w:t>Add feedback, mostly on the main menu. (“Can’t play solo – add a bot.”, “</w:t>
+      </w:r>
+      <w:r>
+        <w:rPr>
+          <w:lang w:val="en-US"/>
+        </w:rPr>
+        <w:t>Current m</w:t>
+      </w:r>
+      <w:r>
+        <w:rPr>
+          <w:lang w:val="en-US"/>
+        </w:rPr>
+        <w:t>ode allows max 4 teams”, …)</w:t>
+      </w:r>
+    </w:p>
+    <w:p>
+      <w:pPr>
+        <w:rPr>
+          <w:lang w:val="en-US"/>
+        </w:rPr>
+      </w:pPr>
+    </w:p>
+    <w:p>
+      <w:pPr>
+        <w:rPr>
+          <w:lang w:val="en-US"/>
+        </w:rPr>
+      </w:pPr>
+      <w:r>
+        <w:rPr>
+          <w:b/>
+          <w:bCs/>
+          <w:lang w:val="en-US"/>
+        </w:rPr>
+        <w:t>Arenas:</w:t>
+      </w:r>
+    </w:p>
+    <w:p>
+      <w:pPr>
+        <w:pStyle w:val="ListParagraph"/>
+        <w:numPr>
+          <w:ilvl w:val="0"/>
+          <w:numId w:val="49"/>
+        </w:numPr>
+        <w:rPr>
+          <w:lang w:val="en-US"/>
+        </w:rPr>
+      </w:pPr>
+      <w:r>
+        <w:rPr>
+          <w:lang w:val="en-US"/>
+        </w:rPr>
+        <w:t>Spooky Forest:</w:t>
+      </w:r>
+    </w:p>
+    <w:p>
+      <w:pPr>
+        <w:pStyle w:val="ListParagraph"/>
+        <w:numPr>
+          <w:ilvl w:val="1"/>
+          <w:numId w:val="49"/>
+        </w:numPr>
+        <w:rPr>
+          <w:lang w:val="en-US"/>
+        </w:rPr>
+      </w:pPr>
+      <w:r>
+        <w:rPr>
+          <w:lang w:val="en-US"/>
+        </w:rPr>
+        <w:t>Flickering lights</w:t>
+      </w:r>
+    </w:p>
+    <w:p>
+      <w:pPr>
+        <w:pStyle w:val="ListParagraph"/>
+        <w:numPr>
+          <w:ilvl w:val="1"/>
+          <w:numId w:val="49"/>
+        </w:numPr>
+        <w:rPr>
+          <w:lang w:val="en-US"/>
+        </w:rPr>
+      </w:pPr>
+      <w:r>
+        <w:rPr>
+          <w:lang w:val="en-US"/>
+        </w:rPr>
+        <w:t>Allow removing/slicing some trees</w:t>
+      </w:r>
+    </w:p>
+    <w:p>
+      <w:pPr>
+        <w:pStyle w:val="ListParagraph"/>
+        <w:numPr>
+          <w:ilvl w:val="1"/>
+          <w:numId w:val="49"/>
+        </w:numPr>
+        <w:rPr>
+          <w:lang w:val="en-US"/>
+        </w:rPr>
+      </w:pPr>
+      <w:r>
+        <w:rPr>
+          <w:lang w:val="en-US"/>
+        </w:rPr>
+        <w:t>Light Occluders</w:t>
+      </w:r>
+    </w:p>
+    <w:p>
+      <w:pPr>
+        <w:pStyle w:val="ListParagraph"/>
+        <w:numPr>
+          <w:ilvl w:val="1"/>
+          <w:numId w:val="49"/>
+        </w:numPr>
+        <w:rPr>
+          <w:lang w:val="en-US"/>
+        </w:rPr>
+      </w:pPr>
+      <w:r>
+        <w:rPr>
+          <w:lang w:val="en-US"/>
+        </w:rPr>
+        <w:t>FURY =&gt; auto-throws knives once in a while (make it a central tree, make it predictable/visible)</w:t>
+      </w:r>
+    </w:p>
+    <w:p>
+      <w:pPr>
+        <w:pStyle w:val="ListParagraph"/>
+        <w:numPr>
+          <w:ilvl w:val="1"/>
+          <w:numId w:val="49"/>
+        </w:numPr>
+        <w:rPr>
+          <w:lang w:val="en-US"/>
+        </w:rPr>
+      </w:pPr>
+      <w:r>
+        <w:rPr>
+          <w:lang w:val="en-US"/>
+        </w:rPr>
+        <w:t xml:space="preserve">(Some better shadows, for better depth perception </w:t>
       </w:r>
       <w:r>
         <w:rPr>
@@ -2984,13 +3392,7 @@
           <w:iCs/>
           <w:lang w:val="en-US"/>
         </w:rPr>
-        <w:t>boomerang</w:t>
-      </w:r>
-      <w:r>
-        <w:rPr>
-          <w:lang w:val="en-US"/>
-        </w:rPr>
-        <w:t xml:space="preserve"> and </w:t>
+        <w:t>a</w:t>
       </w:r>
       <w:r>
         <w:rPr>
@@ -2998,37 +3400,114 @@
           <w:iCs/>
           <w:lang w:val="en-US"/>
         </w:rPr>
-        <w:t>curved</w:t>
-      </w:r>
-      <w:r>
-        <w:rPr>
-          <w:lang w:val="en-US"/>
-        </w:rPr>
-        <w:t xml:space="preserve"> knives also be part of this???</w:t>
-      </w:r>
-    </w:p>
-    <w:p>
-      <w:pPr>
-        <w:spacing w:after="160" w:line="259" w:lineRule="auto"/>
-        <w:rPr>
-          <w:lang w:val="en-US"/>
-        </w:rPr>
-      </w:pPr>
-      <w:r>
-        <w:rPr>
-          <w:lang w:val="en-US"/>
-        </w:rPr>
-        <w:br w:type="page"/>
-      </w:r>
-    </w:p>
-    <w:p>
-      <w:pPr>
-        <w:pStyle w:val="Heading1"/>
-      </w:pPr>
-      <w:r>
-        <w:lastRenderedPageBreak/>
-        <w:t>TO Do</w:t>
-      </w:r>
+        <w:t>nd</w:t>
+      </w:r>
+      <w:r>
+        <w:rPr>
+          <w:lang w:val="en-US"/>
+        </w:rPr>
+        <w:t xml:space="preserve"> clearer movement?)</w:t>
+      </w:r>
+    </w:p>
+    <w:p>
+      <w:pPr>
+        <w:pStyle w:val="ListParagraph"/>
+        <w:numPr>
+          <w:ilvl w:val="0"/>
+          <w:numId w:val="49"/>
+        </w:numPr>
+        <w:rPr>
+          <w:lang w:val="en-US"/>
+        </w:rPr>
+      </w:pPr>
+      <w:r>
+        <w:rPr>
+          <w:lang w:val="en-US"/>
+        </w:rPr>
+        <w:t>Dark Jungle:</w:t>
+      </w:r>
+    </w:p>
+    <w:p>
+      <w:pPr>
+        <w:pStyle w:val="ListParagraph"/>
+        <w:numPr>
+          <w:ilvl w:val="1"/>
+          <w:numId w:val="49"/>
+        </w:numPr>
+        <w:rPr>
+          <w:lang w:val="en-US"/>
+        </w:rPr>
+      </w:pPr>
+      <w:r>
+        <w:rPr>
+          <w:lang w:val="en-US"/>
+        </w:rPr>
+        <w:t>Small areas separated by thick patches of leaves.</w:t>
+      </w:r>
+    </w:p>
+    <w:p>
+      <w:pPr>
+        <w:pStyle w:val="ListParagraph"/>
+        <w:numPr>
+          <w:ilvl w:val="1"/>
+          <w:numId w:val="49"/>
+        </w:numPr>
+        <w:rPr>
+          <w:lang w:val="en-US"/>
+        </w:rPr>
+      </w:pPr>
+      <w:r>
+        <w:rPr>
+          <w:lang w:val="en-US"/>
+        </w:rPr>
+        <w:t>These constantly regrow.</w:t>
+      </w:r>
+    </w:p>
+    <w:p>
+      <w:pPr>
+        <w:pStyle w:val="ListParagraph"/>
+        <w:numPr>
+          <w:ilvl w:val="1"/>
+          <w:numId w:val="49"/>
+        </w:numPr>
+        <w:rPr>
+          <w:lang w:val="en-US"/>
+        </w:rPr>
+      </w:pPr>
+      <w:r>
+        <w:rPr>
+          <w:lang w:val="en-US"/>
+        </w:rPr>
+        <w:t xml:space="preserve">Must be some solid things inside as well, to prevent knives from slicing through </w:t>
+      </w:r>
+      <w:r>
+        <w:rPr>
+          <w:i/>
+          <w:iCs/>
+          <w:lang w:val="en-US"/>
+        </w:rPr>
+        <w:t>absolutely everything</w:t>
+      </w:r>
+      <w:r>
+        <w:rPr>
+          <w:lang w:val="en-US"/>
+        </w:rPr>
+        <w:t xml:space="preserve"> at once.</w:t>
+      </w:r>
+    </w:p>
+    <w:p>
+      <w:pPr>
+        <w:rPr>
+          <w:lang w:val="en-US"/>
+        </w:rPr>
+      </w:pPr>
+    </w:p>
+    <w:p>
+      <w:pPr>
+        <w:rPr>
+          <w:lang w:val="en-US"/>
+        </w:rPr>
+      </w:pPr>
     </w:p>
     <w:p>
       <w:pPr>
@@ -3042,45 +3521,483 @@
           <w:bCs/>
           <w:lang w:val="en-US"/>
         </w:rPr>
-        <w:t>Take some devlog images, early on.</w:t>
-      </w:r>
-    </w:p>
-    <w:p>
-      <w:pPr>
-        <w:rPr>
-          <w:lang w:val="en-US"/>
-        </w:rPr>
-      </w:pPr>
-    </w:p>
-    <w:p>
-      <w:pPr>
+        <w:t>Better bots</w:t>
+      </w:r>
+    </w:p>
+    <w:p>
+      <w:pPr>
+        <w:pStyle w:val="ListParagraph"/>
+        <w:numPr>
+          <w:ilvl w:val="0"/>
+          <w:numId w:val="39"/>
+        </w:numPr>
+        <w:rPr>
+          <w:lang w:val="en-US"/>
+        </w:rPr>
+      </w:pPr>
+      <w:r>
+        <w:rPr>
+          <w:lang w:val="en-US"/>
+        </w:rPr>
+        <w:t>Instead of only finding the “closest” of something, find them all, calculate distance, then sort based on that.</w:t>
+      </w:r>
+    </w:p>
+    <w:p>
+      <w:pPr>
+        <w:pStyle w:val="ListParagraph"/>
+        <w:numPr>
+          <w:ilvl w:val="1"/>
+          <w:numId w:val="39"/>
+        </w:numPr>
+        <w:rPr>
+          <w:lang w:val="en-US"/>
+        </w:rPr>
+      </w:pPr>
+      <w:r>
+        <w:rPr>
+          <w:lang w:val="en-US"/>
+        </w:rPr>
+        <w:t>Applicable to knives, collectibles, and players/targets to attack</w:t>
+      </w:r>
+    </w:p>
+    <w:p>
+      <w:pPr>
+        <w:pStyle w:val="ListParagraph"/>
+        <w:numPr>
+          <w:ilvl w:val="1"/>
+          <w:numId w:val="39"/>
+        </w:numPr>
+        <w:rPr>
+          <w:lang w:val="en-US"/>
+        </w:rPr>
+      </w:pPr>
+      <w:r>
+        <w:rPr>
+          <w:lang w:val="en-US"/>
+        </w:rPr>
+        <w:t>The first one that has a valid path, is chosen.</w:t>
+      </w:r>
+    </w:p>
+    <w:p>
+      <w:pPr>
+        <w:pStyle w:val="ListParagraph"/>
+        <w:numPr>
+          <w:ilvl w:val="0"/>
+          <w:numId w:val="39"/>
+        </w:numPr>
+        <w:rPr>
+          <w:lang w:val="en-US"/>
+        </w:rPr>
+      </w:pPr>
+      <w:r>
+        <w:rPr>
+          <w:lang w:val="en-US"/>
+        </w:rPr>
+        <w:t>Failsafes</w:t>
+      </w:r>
+    </w:p>
+    <w:p>
+      <w:pPr>
+        <w:pStyle w:val="ListParagraph"/>
+        <w:numPr>
+          <w:ilvl w:val="1"/>
+          <w:numId w:val="39"/>
+        </w:numPr>
+        <w:rPr>
+          <w:lang w:val="en-US"/>
+        </w:rPr>
+      </w:pPr>
+      <w:r>
+        <w:rPr>
+          <w:lang w:val="en-US"/>
+        </w:rPr>
+        <w:t>Create a generail fail-safe against flipflopping. (Check vector over X subsequent frames. If the average “dot product” between them is too low, we’re flip-flopping, so go to the “unstuck”-phase again.)</w:t>
+      </w:r>
+    </w:p>
+    <w:p>
+      <w:pPr>
+        <w:pStyle w:val="ListParagraph"/>
+        <w:numPr>
+          <w:ilvl w:val="0"/>
+          <w:numId w:val="39"/>
+        </w:numPr>
+        <w:rPr>
+          <w:lang w:val="en-US"/>
+        </w:rPr>
+      </w:pPr>
+      <w:r>
+        <w:rPr>
+          <w:lang w:val="en-US"/>
+        </w:rPr>
+        <w:t>Niceties:</w:t>
+      </w:r>
+    </w:p>
+    <w:p>
+      <w:pPr>
+        <w:pStyle w:val="ListParagraph"/>
+        <w:numPr>
+          <w:ilvl w:val="1"/>
+          <w:numId w:val="39"/>
+        </w:numPr>
+        <w:rPr>
+          <w:lang w:val="en-US"/>
+        </w:rPr>
+      </w:pPr>
+      <w:r>
+        <w:rPr>
+          <w:lang w:val="en-US"/>
+        </w:rPr>
+        <w:t xml:space="preserve">Give personality. </w:t>
+      </w:r>
+    </w:p>
+    <w:p>
+      <w:pPr>
+        <w:pStyle w:val="ListParagraph"/>
+        <w:numPr>
+          <w:ilvl w:val="1"/>
+          <w:numId w:val="39"/>
+        </w:numPr>
+        <w:rPr>
+          <w:lang w:val="en-US"/>
+        </w:rPr>
+      </w:pPr>
+      <w:r>
+        <w:rPr>
+          <w:lang w:val="en-US"/>
+        </w:rPr>
+        <w:t xml:space="preserve">If no knives, </w:t>
+      </w:r>
+      <w:r>
+        <w:rPr>
+          <w:i/>
+          <w:iCs/>
+          <w:lang w:val="en-US"/>
+        </w:rPr>
+        <w:t>and</w:t>
+      </w:r>
+      <w:r>
+        <w:rPr>
+          <w:lang w:val="en-US"/>
+        </w:rPr>
+        <w:t xml:space="preserve"> no knives for grabs, flee from others?</w:t>
+      </w:r>
+    </w:p>
+    <w:p>
+      <w:pPr>
+        <w:pStyle w:val="ListParagraph"/>
+        <w:numPr>
+          <w:ilvl w:val="1"/>
+          <w:numId w:val="39"/>
+        </w:numPr>
+        <w:rPr>
+          <w:lang w:val="en-US"/>
+        </w:rPr>
+      </w:pPr>
+      <w:r>
+        <w:rPr>
+          <w:lang w:val="en-US"/>
+        </w:rPr>
+        <w:t>Add the</w:t>
+      </w:r>
+      <w:r>
+        <w:rPr>
+          <w:lang w:val="en-US"/>
+        </w:rPr>
+        <w:t xml:space="preserve"> general</w:t>
+      </w:r>
+      <w:r>
+        <w:rPr>
+          <w:lang w:val="en-US"/>
+        </w:rPr>
+        <w:t xml:space="preserve"> niceties.</w:t>
+      </w:r>
+    </w:p>
+    <w:p>
+      <w:pPr>
+        <w:rPr>
+          <w:lang w:val="en-US"/>
+        </w:rPr>
+      </w:pPr>
+    </w:p>
+    <w:p>
+      <w:pPr>
+        <w:rPr>
+          <w:lang w:val="en-US"/>
+        </w:rPr>
+      </w:pPr>
+    </w:p>
+    <w:p>
+      <w:pPr>
+        <w:rPr>
+          <w:lang w:val="en-US"/>
+        </w:rPr>
+      </w:pPr>
+      <w:r>
         <w:rPr>
           <w:b/>
           <w:bCs/>
           <w:lang w:val="en-US"/>
         </w:rPr>
-      </w:pPr>
+        <w:t xml:space="preserve">Game </w:t>
+      </w:r>
       <w:r>
         <w:rPr>
           <w:b/>
           <w:bCs/>
           <w:lang w:val="en-US"/>
         </w:rPr>
-        <w:t>Throwables:</w:t>
-      </w:r>
-    </w:p>
-    <w:p>
-      <w:pPr>
-        <w:pStyle w:val="ListParagraph"/>
-        <w:numPr>
-          <w:ilvl w:val="0"/>
-          <w:numId w:val="46"/>
-        </w:numPr>
+        <w:t>Modes</w:t>
+      </w:r>
+      <w:r>
         <w:rPr>
           <w:b/>
           <w:bCs/>
           <w:lang w:val="en-US"/>
         </w:rPr>
+        <w:t>:</w:t>
+      </w:r>
+    </w:p>
+    <w:p>
+      <w:pPr>
+        <w:pStyle w:val="ListParagraph"/>
+        <w:numPr>
+          <w:ilvl w:val="0"/>
+          <w:numId w:val="23"/>
+        </w:numPr>
+        <w:rPr>
+          <w:i/>
+          <w:iCs/>
+          <w:lang w:val="en-US"/>
+        </w:rPr>
+      </w:pPr>
+      <w:r>
+        <w:rPr>
+          <w:lang w:val="en-US"/>
+        </w:rPr>
+        <w:t>“Dwarfing Dumplings”:</w:t>
+      </w:r>
+    </w:p>
+    <w:p>
+      <w:pPr>
+        <w:pStyle w:val="ListParagraph"/>
+        <w:numPr>
+          <w:ilvl w:val="1"/>
+          <w:numId w:val="23"/>
+        </w:numPr>
+        <w:rPr>
+          <w:i/>
+          <w:iCs/>
+          <w:lang w:val="en-US"/>
+        </w:rPr>
+      </w:pPr>
+      <w:r>
+        <w:rPr>
+          <w:lang w:val="en-US"/>
+        </w:rPr>
+        <w:t>Spawn one “huge dumpling” per team. (Predefine</w:t>
+      </w:r>
+      <w:r>
+        <w:rPr>
+          <w:lang w:val="en-US"/>
+        </w:rPr>
+        <w:t xml:space="preserve"> locations per arena.)</w:t>
+      </w:r>
+    </w:p>
+    <w:p>
+      <w:pPr>
+        <w:pStyle w:val="ListParagraph"/>
+        <w:numPr>
+          <w:ilvl w:val="1"/>
+          <w:numId w:val="23"/>
+        </w:numPr>
+        <w:rPr>
+          <w:i/>
+          <w:iCs/>
+          <w:lang w:val="en-US"/>
+        </w:rPr>
+      </w:pPr>
+      <w:r>
+        <w:rPr>
+          <w:lang w:val="en-US"/>
+        </w:rPr>
+        <w:t>Make p</w:t>
+      </w:r>
+      <w:r>
+        <w:rPr>
+          <w:lang w:val="en-US"/>
+        </w:rPr>
+        <w:t>layers themselves small</w:t>
+      </w:r>
+      <w:r>
+        <w:rPr>
+          <w:lang w:val="en-US"/>
+        </w:rPr>
+        <w:t>er</w:t>
+      </w:r>
+      <w:r>
+        <w:rPr>
+          <w:lang w:val="en-US"/>
+        </w:rPr>
+        <w:t xml:space="preserve"> (to make space)</w:t>
+      </w:r>
+    </w:p>
+    <w:p>
+      <w:pPr>
+        <w:pStyle w:val="ListParagraph"/>
+        <w:numPr>
+          <w:ilvl w:val="1"/>
+          <w:numId w:val="23"/>
+        </w:numPr>
+        <w:rPr>
+          <w:i/>
+          <w:iCs/>
+          <w:lang w:val="en-US"/>
+        </w:rPr>
+      </w:pPr>
+      <w:r>
+        <w:rPr>
+          <w:lang w:val="en-US"/>
+        </w:rPr>
+        <w:lastRenderedPageBreak/>
+        <w:t>Disallow playing</w:t>
+      </w:r>
+      <w:r>
+        <w:rPr>
+          <w:lang w:val="en-US"/>
+        </w:rPr>
+        <w:t xml:space="preserve"> </w:t>
+      </w:r>
+      <w:r>
+        <w:rPr>
+          <w:lang w:val="en-US"/>
+        </w:rPr>
+        <w:t xml:space="preserve">with more than </w:t>
+      </w:r>
+      <w:r>
+        <w:rPr>
+          <w:lang w:val="en-US"/>
+        </w:rPr>
+        <w:t>3 teams</w:t>
+      </w:r>
+    </w:p>
+    <w:p>
+      <w:pPr>
+        <w:pStyle w:val="ListParagraph"/>
+        <w:numPr>
+          <w:ilvl w:val="0"/>
+          <w:numId w:val="23"/>
+        </w:numPr>
+        <w:rPr>
+          <w:lang w:val="en-US"/>
+        </w:rPr>
+      </w:pPr>
+      <w:r>
+        <w:rPr>
+          <w:lang w:val="en-US"/>
+        </w:rPr>
+        <w:t>“Frightening Feast”:</w:t>
+      </w:r>
+    </w:p>
+    <w:p>
+      <w:pPr>
+        <w:pStyle w:val="ListParagraph"/>
+        <w:numPr>
+          <w:ilvl w:val="1"/>
+          <w:numId w:val="23"/>
+        </w:numPr>
+        <w:rPr>
+          <w:lang w:val="en-US"/>
+        </w:rPr>
+      </w:pPr>
+      <w:r>
+        <w:rPr>
+          <w:lang w:val="en-US"/>
+        </w:rPr>
+        <w:t xml:space="preserve">Invent multiple types of dumplings: </w:t>
+      </w:r>
+      <w:r>
+        <w:rPr>
+          <w:lang w:val="en-US"/>
+        </w:rPr>
+        <w:t>some worth more points, some poisonous</w:t>
+      </w:r>
+      <w:r>
+        <w:rPr>
+          <w:lang w:val="en-US"/>
+        </w:rPr>
+        <w:t xml:space="preserve"> (when hit by another player?)</w:t>
+      </w:r>
+      <w:r>
+        <w:rPr>
+          <w:lang w:val="en-US"/>
+        </w:rPr>
+        <w:t>, some will grow/shrink the player they hit</w:t>
+      </w:r>
+    </w:p>
+    <w:p>
+      <w:pPr>
+        <w:pStyle w:val="ListParagraph"/>
+        <w:numPr>
+          <w:ilvl w:val="1"/>
+          <w:numId w:val="23"/>
+        </w:numPr>
+        <w:rPr>
+          <w:lang w:val="en-US"/>
+        </w:rPr>
+      </w:pPr>
+      <w:r>
+        <w:rPr>
+          <w:lang w:val="en-US"/>
+        </w:rPr>
+        <w:t>Dumplings are, as usual, placed at your side.</w:t>
+      </w:r>
+    </w:p>
+    <w:p>
+      <w:pPr>
+        <w:pStyle w:val="ListParagraph"/>
+        <w:numPr>
+          <w:ilvl w:val="1"/>
+          <w:numId w:val="23"/>
+        </w:numPr>
+        <w:rPr>
+          <w:lang w:val="en-US"/>
+        </w:rPr>
+      </w:pPr>
+      <w:r>
+        <w:rPr>
+          <w:lang w:val="en-US"/>
+        </w:rPr>
+        <w:t>You cannot get sliced?</w:t>
+      </w:r>
+    </w:p>
+    <w:p>
+      <w:pPr>
+        <w:pStyle w:val="ListParagraph"/>
+        <w:numPr>
+          <w:ilvl w:val="1"/>
+          <w:numId w:val="23"/>
+        </w:numPr>
+        <w:rPr>
+          <w:lang w:val="en-US"/>
+        </w:rPr>
+      </w:pPr>
+      <w:r>
+        <w:rPr>
+          <w:lang w:val="en-US"/>
+        </w:rPr>
+        <w:t>However, if a knife hits you at a dumpling side, you lose it (and it becomes theirs)</w:t>
+      </w:r>
+    </w:p>
+    <w:p>
+      <w:pPr>
+        <w:pStyle w:val="ListParagraph"/>
+        <w:numPr>
+          <w:ilvl w:val="1"/>
+          <w:numId w:val="23"/>
+        </w:numPr>
+        <w:rPr>
+          <w:lang w:val="en-US"/>
+        </w:rPr>
       </w:pPr>
       <w:r>
         <w:rPr>
@@ -3088,67 +4005,139 @@
           <w:bCs/>
           <w:lang w:val="en-US"/>
         </w:rPr>
-        <w:t>General</w:t>
-      </w:r>
+        <w:t>To do: implement rules, update UI/explanation</w:t>
+      </w:r>
+      <w:r>
+        <w:rPr>
+          <w:lang w:val="en-US"/>
+        </w:rPr>
+        <w:t>.</w:t>
+      </w:r>
+    </w:p>
+    <w:p>
+      <w:pPr>
+        <w:pStyle w:val="ListParagraph"/>
+        <w:numPr>
+          <w:ilvl w:val="0"/>
+          <w:numId w:val="23"/>
+        </w:numPr>
+        <w:rPr>
+          <w:i/>
+          <w:iCs/>
+          <w:lang w:val="en-US"/>
+        </w:rPr>
+      </w:pPr>
+      <w:r>
+        <w:rPr>
+          <w:lang w:val="en-US"/>
+        </w:rPr>
+        <w:t>“Ropeless Race”:</w:t>
+      </w:r>
+    </w:p>
+    <w:p>
+      <w:pPr>
+        <w:pStyle w:val="ListParagraph"/>
+        <w:numPr>
+          <w:ilvl w:val="1"/>
+          <w:numId w:val="23"/>
+        </w:numPr>
+        <w:rPr>
+          <w:i/>
+          <w:iCs/>
+          <w:lang w:val="en-US"/>
+        </w:rPr>
+      </w:pPr>
+      <w:r>
+        <w:rPr>
+          <w:lang w:val="en-US"/>
+        </w:rPr>
+        <w:t>Figure out how to attach ropes to players.</w:t>
+      </w:r>
+    </w:p>
+    <w:p>
+      <w:pPr>
+        <w:pStyle w:val="ListParagraph"/>
+        <w:numPr>
+          <w:ilvl w:val="1"/>
+          <w:numId w:val="23"/>
+        </w:numPr>
+        <w:rPr>
+          <w:i/>
+          <w:iCs/>
+          <w:lang w:val="en-US"/>
+        </w:rPr>
+      </w:pPr>
+      <w:r>
+        <w:rPr>
+          <w:lang w:val="en-US"/>
+        </w:rPr>
+        <w:t>At start, attach ropes, then attach something valuable at the other end.</w:t>
+      </w:r>
+    </w:p>
+    <w:p>
+      <w:pPr>
+        <w:pStyle w:val="ListParagraph"/>
+        <w:numPr>
+          <w:ilvl w:val="1"/>
+          <w:numId w:val="23"/>
+        </w:numPr>
+        <w:rPr>
+          <w:i/>
+          <w:iCs/>
+          <w:lang w:val="en-US"/>
+        </w:rPr>
+      </w:pPr>
+      <w:r>
+        <w:rPr>
+          <w:lang w:val="en-US"/>
+        </w:rPr>
+        <w:t>When body is sliced from group “Ropes” =&gt; reconnect resulting bodies to the old PinJoints, remove this item from player.</w:t>
+      </w:r>
+      <w:r>
+        <w:rPr>
+          <w:lang w:val="en-US"/>
+        </w:rPr>
+        <w:t xml:space="preserve"> (Use collector for that.)</w:t>
+      </w:r>
+    </w:p>
+    <w:p>
+      <w:pPr>
+        <w:rPr>
+          <w:lang w:val="en-US"/>
+        </w:rPr>
+      </w:pPr>
+    </w:p>
+    <w:p>
+      <w:pPr>
+        <w:rPr>
+          <w:lang w:val="en-US"/>
+        </w:rPr>
+      </w:pPr>
       <w:r>
         <w:rPr>
           <w:b/>
           <w:bCs/>
           <w:lang w:val="en-US"/>
         </w:rPr>
-        <w:t xml:space="preserve"> =&gt;</w:t>
-      </w:r>
-      <w:r>
-        <w:rPr>
-          <w:lang w:val="en-US"/>
-        </w:rPr>
-        <w:t xml:space="preserve"> create “Throwable(Manager)” that can spawn them and set the correct type</w:t>
-      </w:r>
-    </w:p>
-    <w:p>
-      <w:pPr>
-        <w:pStyle w:val="ListParagraph"/>
-        <w:numPr>
-          <w:ilvl w:val="1"/>
-          <w:numId w:val="46"/>
-        </w:numPr>
-        <w:rPr>
-          <w:b/>
-          <w:bCs/>
-          <w:lang w:val="en-US"/>
-        </w:rPr>
-      </w:pPr>
-      <w:r>
-        <w:rPr>
-          <w:lang w:val="en-US"/>
-        </w:rPr>
-        <w:t>Make distinction between “owner/no owner”, “body/no body”</w:t>
-      </w:r>
-      <w:r>
-        <w:rPr>
-          <w:lang w:val="en-US"/>
-        </w:rPr>
-        <w:t xml:space="preserve"> through settings.</w:t>
-      </w:r>
-    </w:p>
-    <w:p>
-      <w:pPr>
-        <w:pStyle w:val="ListParagraph"/>
-        <w:numPr>
-          <w:ilvl w:val="1"/>
-          <w:numId w:val="46"/>
-        </w:numPr>
-        <w:rPr>
-          <w:b/>
-          <w:bCs/>
-          <w:lang w:val="en-US"/>
-        </w:rPr>
-      </w:pPr>
-      <w:r>
-        <w:rPr>
-          <w:lang w:val="en-US"/>
-        </w:rPr>
-        <w:t xml:space="preserve">If throwable has a body, it should be </w:t>
+        <w:t>Future To-Do:</w:t>
+      </w:r>
+    </w:p>
+    <w:p>
+      <w:pPr>
+        <w:pStyle w:val="ListParagraph"/>
+        <w:numPr>
+          <w:ilvl w:val="0"/>
+          <w:numId w:val="22"/>
+        </w:numPr>
+        <w:rPr>
+          <w:lang w:val="en-US"/>
+        </w:rPr>
+      </w:pPr>
+      <w:r>
+        <w:rPr>
+          <w:lang w:val="en-US"/>
+        </w:rPr>
+        <w:t xml:space="preserve">Make dumplings </w:t>
       </w:r>
       <w:r>
         <w:rPr>
@@ -3156,13 +4145,13 @@
           <w:iCs/>
           <w:lang w:val="en-US"/>
         </w:rPr>
-        <w:t>excluded</w:t>
-      </w:r>
-      <w:r>
-        <w:rPr>
-          <w:lang w:val="en-US"/>
-        </w:rPr>
-        <w:t xml:space="preserve"> from its own raycasts. (As knives have no body, </w:t>
+        <w:t>also</w:t>
+      </w:r>
+      <w:r>
+        <w:rPr>
+          <w:lang w:val="en-US"/>
+        </w:rPr>
+        <w:t xml:space="preserve"> deflect knives in the air. (That’s the whole reason I gave them a </w:t>
       </w:r>
       <w:r>
         <w:rPr>
@@ -3170,47 +4159,13 @@
           <w:iCs/>
           <w:lang w:val="en-US"/>
         </w:rPr>
-        <w:t>they</w:t>
-      </w:r>
-      <w:r>
-        <w:rPr>
-          <w:lang w:val="en-US"/>
-        </w:rPr>
-        <w:t xml:space="preserve"> should pick up other throwables with their raycasts.)</w:t>
-      </w:r>
-    </w:p>
-    <w:p>
-      <w:pPr>
-        <w:pStyle w:val="ListParagraph"/>
-        <w:numPr>
-          <w:ilvl w:val="1"/>
-          <w:numId w:val="46"/>
-        </w:numPr>
-        <w:rPr>
-          <w:b/>
-          <w:bCs/>
-          <w:lang w:val="en-US"/>
-        </w:rPr>
-      </w:pPr>
-      <w:r>
-        <w:rPr>
-          <w:lang w:val="en-US"/>
-        </w:rPr>
-        <w:t xml:space="preserve">Extend spritesheet to be </w:t>
-      </w:r>
-      <w:r>
-        <w:rPr>
-          <w:i/>
-          <w:iCs/>
-          <w:lang w:val="en-US"/>
-        </w:rPr>
-        <w:t>9 wide</w:t>
-      </w:r>
-      <w:r>
-        <w:rPr>
-          <w:lang w:val="en-US"/>
-        </w:rPr>
-        <w:t>, so “owners + no owner” fits in a row.</w:t>
+        <w:t>body</w:t>
+      </w:r>
+      <w:r>
+        <w:rPr>
+          <w:lang w:val="en-US"/>
+        </w:rPr>
+        <w:t>.)</w:t>
       </w:r>
     </w:p>
     <w:p>
@@ -3218,1045 +4173,17 @@
         <w:pStyle w:val="ListParagraph"/>
         <w:numPr>
           <w:ilvl w:val="0"/>
-          <w:numId w:val="46"/>
-        </w:numPr>
-        <w:rPr>
-          <w:lang w:val="en-US"/>
-        </w:rPr>
-      </w:pPr>
-      <w:r>
-        <w:rPr>
-          <w:lang w:val="en-US"/>
-        </w:rPr>
-        <w:t>Boomerang powerup =&gt; simply give you a single boomerang knife</w:t>
-      </w:r>
-      <w:r>
-        <w:rPr>
-          <w:lang w:val="en-US"/>
-        </w:rPr>
-        <w:t xml:space="preserve"> (</w:t>
-      </w:r>
-      <w:r>
-        <w:rPr>
-          <w:lang w:val="en-US"/>
-        </w:rPr>
-        <w:t>owner)</w:t>
-      </w:r>
-    </w:p>
-    <w:p>
-      <w:pPr>
-        <w:pStyle w:val="ListParagraph"/>
-        <w:numPr>
-          <w:ilvl w:val="0"/>
-          <w:numId w:val="46"/>
-        </w:numPr>
-        <w:rPr>
-          <w:lang w:val="en-US"/>
-        </w:rPr>
-      </w:pPr>
-      <w:r>
-        <w:rPr>
-          <w:lang w:val="en-US"/>
-        </w:rPr>
-        <w:t>Curve powerup =&gt; simply give you a single curved knife</w:t>
-      </w:r>
-      <w:r>
-        <w:rPr>
-          <w:lang w:val="en-US"/>
-        </w:rPr>
-        <w:t xml:space="preserve"> (owner)</w:t>
-      </w:r>
-    </w:p>
-    <w:p>
-      <w:pPr>
-        <w:pStyle w:val="ListParagraph"/>
-        <w:numPr>
-          <w:ilvl w:val="0"/>
-          <w:numId w:val="46"/>
-        </w:numPr>
-        <w:rPr>
-          <w:lang w:val="en-US"/>
-        </w:rPr>
-      </w:pPr>
-      <w:r>
-        <w:rPr>
-          <w:lang w:val="en-US"/>
-        </w:rPr>
-        <w:t>Dumpling =&gt; add sprite</w:t>
-      </w:r>
-      <w:r>
-        <w:rPr>
-          <w:lang w:val="en-US"/>
-        </w:rPr>
-        <w:t>, add body, add functionality</w:t>
-      </w:r>
-    </w:p>
-    <w:p>
-      <w:pPr>
-        <w:pStyle w:val="ListParagraph"/>
-        <w:numPr>
-          <w:ilvl w:val="0"/>
-          <w:numId w:val="46"/>
-        </w:numPr>
-        <w:rPr>
-          <w:lang w:val="en-US"/>
-        </w:rPr>
-      </w:pPr>
-      <w:r>
-        <w:rPr>
-          <w:lang w:val="en-US"/>
-        </w:rPr>
-        <w:t xml:space="preserve">Ghost knife =&gt; a grey knife that </w:t>
-      </w:r>
-      <w:r>
-        <w:rPr>
-          <w:i/>
-          <w:iCs/>
-          <w:lang w:val="en-US"/>
-        </w:rPr>
-        <w:t>ignores anything but players</w:t>
-      </w:r>
-      <w:r>
-        <w:rPr>
-          <w:lang w:val="en-US"/>
-        </w:rPr>
-        <w:t xml:space="preserve">, </w:t>
-      </w:r>
-      <w:r>
-        <w:rPr>
-          <w:i/>
-          <w:iCs/>
-          <w:lang w:val="en-US"/>
-        </w:rPr>
-        <w:t>moves at a slow constant speed</w:t>
-      </w:r>
-      <w:r>
-        <w:rPr>
-          <w:lang w:val="en-US"/>
-        </w:rPr>
-        <w:t xml:space="preserve">, and </w:t>
-      </w:r>
-      <w:r>
-        <w:rPr>
-          <w:i/>
-          <w:iCs/>
-          <w:lang w:val="en-US"/>
-        </w:rPr>
-        <w:t>acts as a homing miss</w:t>
-      </w:r>
-      <w:r>
-        <w:rPr>
-          <w:i/>
-          <w:iCs/>
-          <w:lang w:val="en-US"/>
-        </w:rPr>
-        <w:t>i</w:t>
-      </w:r>
-      <w:r>
-        <w:rPr>
-          <w:i/>
-          <w:iCs/>
-          <w:lang w:val="en-US"/>
-        </w:rPr>
-        <w:t>le</w:t>
-      </w:r>
-    </w:p>
-    <w:p>
-      <w:pPr>
-        <w:rPr>
-          <w:lang w:val="en-US"/>
-        </w:rPr>
-      </w:pPr>
-    </w:p>
-    <w:p>
-      <w:pPr>
-        <w:rPr>
-          <w:lang w:val="en-US"/>
-        </w:rPr>
-      </w:pPr>
-      <w:r>
-        <w:rPr>
-          <w:b/>
-          <w:bCs/>
-          <w:lang w:val="en-US"/>
-        </w:rPr>
-        <w:t>Fixes:</w:t>
-      </w:r>
-    </w:p>
-    <w:p>
-      <w:pPr>
-        <w:pStyle w:val="ListParagraph"/>
-        <w:numPr>
-          <w:ilvl w:val="0"/>
-          <w:numId w:val="49"/>
-        </w:numPr>
-        <w:rPr>
-          <w:lang w:val="en-US"/>
-        </w:rPr>
-      </w:pPr>
-      <w:r>
-        <w:rPr>
-          <w:lang w:val="en-US"/>
-        </w:rPr>
-        <w:t xml:space="preserve">Ghost Town: </w:t>
-      </w:r>
-    </w:p>
-    <w:p>
-      <w:pPr>
-        <w:pStyle w:val="ListParagraph"/>
-        <w:numPr>
-          <w:ilvl w:val="1"/>
-          <w:numId w:val="49"/>
-        </w:numPr>
-        <w:rPr>
-          <w:lang w:val="en-US"/>
-        </w:rPr>
-      </w:pPr>
-      <w:r>
-        <w:rPr>
-          <w:lang w:val="en-US"/>
-        </w:rPr>
-        <w:t>E</w:t>
-      </w:r>
-      <w:r>
-        <w:rPr>
-          <w:lang w:val="en-US"/>
-        </w:rPr>
-        <w:t>ach night, make a “Ghost Knife” appear from a cave</w:t>
-      </w:r>
-    </w:p>
-    <w:p>
-      <w:pPr>
-        <w:pStyle w:val="ListParagraph"/>
-        <w:numPr>
-          <w:ilvl w:val="1"/>
-          <w:numId w:val="49"/>
-        </w:numPr>
-        <w:rPr>
-          <w:lang w:val="en-US"/>
-        </w:rPr>
-      </w:pPr>
-      <w:r>
-        <w:rPr>
-          <w:lang w:val="en-US"/>
-        </w:rPr>
-        <w:t>D</w:t>
-      </w:r>
-      <w:r>
-        <w:rPr>
-          <w:lang w:val="en-US"/>
-        </w:rPr>
-        <w:t xml:space="preserve">on’t turn </w:t>
-      </w:r>
-      <w:r>
-        <w:rPr>
-          <w:i/>
-          <w:iCs/>
-          <w:lang w:val="en-US"/>
-        </w:rPr>
-        <w:t>everyone</w:t>
-      </w:r>
-      <w:r>
-        <w:rPr>
-          <w:lang w:val="en-US"/>
-        </w:rPr>
-        <w:t xml:space="preserve"> into ghosts, just one player? The one closest to the cave? The one who did the best?</w:t>
-      </w:r>
-    </w:p>
-    <w:p>
-      <w:pPr>
-        <w:pStyle w:val="ListParagraph"/>
-        <w:numPr>
-          <w:ilvl w:val="1"/>
-          <w:numId w:val="49"/>
-        </w:numPr>
-        <w:rPr>
-          <w:lang w:val="en-US"/>
-        </w:rPr>
-      </w:pPr>
-      <w:r>
-        <w:rPr>
-          <w:lang w:val="en-US"/>
-        </w:rPr>
-        <w:t>Make transition night &lt;=&gt; day gradual.</w:t>
-      </w:r>
-    </w:p>
-    <w:p>
-      <w:pPr>
-        <w:pStyle w:val="ListParagraph"/>
-        <w:numPr>
-          <w:ilvl w:val="0"/>
-          <w:numId w:val="49"/>
-        </w:numPr>
-        <w:rPr>
-          <w:lang w:val="en-US"/>
-        </w:rPr>
-      </w:pPr>
-      <w:r>
-        <w:rPr>
-          <w:lang w:val="en-US"/>
-        </w:rPr>
-        <w:t>Spooky Forest:</w:t>
-      </w:r>
-    </w:p>
-    <w:p>
-      <w:pPr>
-        <w:pStyle w:val="ListParagraph"/>
-        <w:numPr>
-          <w:ilvl w:val="1"/>
-          <w:numId w:val="49"/>
-        </w:numPr>
-        <w:rPr>
-          <w:lang w:val="en-US"/>
-        </w:rPr>
-      </w:pPr>
-      <w:r>
-        <w:rPr>
-          <w:lang w:val="en-US"/>
-        </w:rPr>
-        <w:t>Flickering lights</w:t>
-      </w:r>
-    </w:p>
-    <w:p>
-      <w:pPr>
-        <w:pStyle w:val="ListParagraph"/>
-        <w:numPr>
-          <w:ilvl w:val="1"/>
-          <w:numId w:val="49"/>
-        </w:numPr>
-        <w:rPr>
-          <w:lang w:val="en-US"/>
-        </w:rPr>
-      </w:pPr>
-      <w:r>
-        <w:rPr>
-          <w:lang w:val="en-US"/>
-        </w:rPr>
-        <w:t>Allow removing/slicing some trees</w:t>
-      </w:r>
-    </w:p>
-    <w:p>
-      <w:pPr>
-        <w:pStyle w:val="ListParagraph"/>
-        <w:numPr>
-          <w:ilvl w:val="1"/>
-          <w:numId w:val="49"/>
-        </w:numPr>
-        <w:rPr>
-          <w:lang w:val="en-US"/>
-        </w:rPr>
-      </w:pPr>
-      <w:r>
-        <w:rPr>
-          <w:lang w:val="en-US"/>
-        </w:rPr>
-        <w:t>Light Occluders</w:t>
-      </w:r>
-    </w:p>
-    <w:p>
-      <w:pPr>
-        <w:pStyle w:val="ListParagraph"/>
-        <w:numPr>
-          <w:ilvl w:val="1"/>
-          <w:numId w:val="49"/>
-        </w:numPr>
-        <w:rPr>
-          <w:lang w:val="en-US"/>
-        </w:rPr>
-      </w:pPr>
-      <w:r>
-        <w:rPr>
-          <w:lang w:val="en-US"/>
-        </w:rPr>
-        <w:t>FURY =&gt; auto-throws knives once in a while (make it a central tree, make it predictable/visible)</w:t>
-      </w:r>
-    </w:p>
-    <w:p>
-      <w:pPr>
-        <w:pStyle w:val="ListParagraph"/>
-        <w:numPr>
-          <w:ilvl w:val="0"/>
-          <w:numId w:val="49"/>
-        </w:numPr>
-        <w:rPr>
-          <w:lang w:val="en-US"/>
-        </w:rPr>
-      </w:pPr>
-      <w:r>
-        <w:rPr>
-          <w:lang w:val="en-US"/>
-        </w:rPr>
-        <w:t xml:space="preserve">Do we need a </w:t>
-      </w:r>
-      <w:r>
-        <w:rPr>
-          <w:i/>
-          <w:iCs/>
-          <w:lang w:val="en-US"/>
-        </w:rPr>
-        <w:t>settings</w:t>
-      </w:r>
-      <w:r>
-        <w:rPr>
-          <w:lang w:val="en-US"/>
-        </w:rPr>
-        <w:t xml:space="preserve"> menu? Meh, just add “fx, bg, ui, fullscreen” to the </w:t>
-      </w:r>
-      <w:r>
-        <w:rPr>
-          <w:i/>
-          <w:iCs/>
-          <w:lang w:val="en-US"/>
-        </w:rPr>
-        <w:t>configurable settings</w:t>
-      </w:r>
-      <w:r>
-        <w:rPr>
-          <w:lang w:val="en-US"/>
-        </w:rPr>
-        <w:t>.</w:t>
-      </w:r>
-    </w:p>
-    <w:p>
-      <w:pPr>
-        <w:pStyle w:val="ListParagraph"/>
-        <w:numPr>
-          <w:ilvl w:val="0"/>
-          <w:numId w:val="49"/>
-        </w:numPr>
-        <w:rPr>
-          <w:lang w:val="en-US"/>
-        </w:rPr>
-      </w:pPr>
-      <w:r>
-        <w:rPr>
-          <w:lang w:val="en-US"/>
-        </w:rPr>
-        <w:t>Add feedback, mostly on the main menu. (“Can’t play solo – add a bot.”, “</w:t>
-      </w:r>
-      <w:r>
-        <w:rPr>
-          <w:lang w:val="en-US"/>
-        </w:rPr>
-        <w:t>Current m</w:t>
-      </w:r>
-      <w:r>
-        <w:rPr>
-          <w:lang w:val="en-US"/>
-        </w:rPr>
-        <w:t>ode allows max 4 teams”, …)</w:t>
-      </w:r>
-    </w:p>
-    <w:p>
-      <w:pPr>
-        <w:rPr>
-          <w:lang w:val="en-US"/>
-        </w:rPr>
-      </w:pPr>
-    </w:p>
-    <w:p>
-      <w:pPr>
-        <w:rPr>
-          <w:lang w:val="en-US"/>
-        </w:rPr>
-      </w:pPr>
-      <w:r>
-        <w:rPr>
-          <w:b/>
-          <w:bCs/>
-          <w:lang w:val="en-US"/>
-        </w:rPr>
-        <w:t>Better bots</w:t>
-      </w:r>
-    </w:p>
-    <w:p>
-      <w:pPr>
-        <w:pStyle w:val="ListParagraph"/>
-        <w:numPr>
-          <w:ilvl w:val="0"/>
-          <w:numId w:val="39"/>
-        </w:numPr>
-        <w:rPr>
-          <w:lang w:val="en-US"/>
-        </w:rPr>
-      </w:pPr>
-      <w:r>
-        <w:rPr>
-          <w:lang w:val="en-US"/>
-        </w:rPr>
-        <w:t>Instead of only finding the “closest” of something, find them all, calculate distance, then sort based on that.</w:t>
-      </w:r>
-    </w:p>
-    <w:p>
-      <w:pPr>
-        <w:pStyle w:val="ListParagraph"/>
-        <w:numPr>
-          <w:ilvl w:val="1"/>
-          <w:numId w:val="39"/>
-        </w:numPr>
-        <w:rPr>
-          <w:lang w:val="en-US"/>
-        </w:rPr>
-      </w:pPr>
-      <w:r>
-        <w:rPr>
-          <w:lang w:val="en-US"/>
-        </w:rPr>
-        <w:t>Applicable to knives, collectibles, and players/targets to attack</w:t>
-      </w:r>
-    </w:p>
-    <w:p>
-      <w:pPr>
-        <w:pStyle w:val="ListParagraph"/>
-        <w:numPr>
-          <w:ilvl w:val="1"/>
-          <w:numId w:val="39"/>
-        </w:numPr>
-        <w:rPr>
-          <w:lang w:val="en-US"/>
-        </w:rPr>
-      </w:pPr>
-      <w:r>
-        <w:rPr>
-          <w:lang w:val="en-US"/>
-        </w:rPr>
-        <w:t>The first one that has a valid path, is chosen.</w:t>
-      </w:r>
-    </w:p>
-    <w:p>
-      <w:pPr>
-        <w:pStyle w:val="ListParagraph"/>
-        <w:numPr>
-          <w:ilvl w:val="0"/>
-          <w:numId w:val="39"/>
-        </w:numPr>
-        <w:rPr>
-          <w:lang w:val="en-US"/>
-        </w:rPr>
-      </w:pPr>
-      <w:r>
-        <w:rPr>
-          <w:lang w:val="en-US"/>
-        </w:rPr>
-        <w:t>Failsafes</w:t>
-      </w:r>
-    </w:p>
-    <w:p>
-      <w:pPr>
-        <w:pStyle w:val="ListParagraph"/>
-        <w:numPr>
-          <w:ilvl w:val="1"/>
-          <w:numId w:val="39"/>
-        </w:numPr>
-        <w:rPr>
-          <w:lang w:val="en-US"/>
-        </w:rPr>
-      </w:pPr>
-      <w:r>
-        <w:rPr>
-          <w:lang w:val="en-US"/>
-        </w:rPr>
-        <w:t>Create a generail fail-safe against flipflopping. (Check vector over X subsequent frames. If the average “dot product” between them is too low, we’re flip-flopping, so go to the “unstuck”-phase again.)</w:t>
-      </w:r>
-    </w:p>
-    <w:p>
-      <w:pPr>
-        <w:pStyle w:val="ListParagraph"/>
-        <w:numPr>
-          <w:ilvl w:val="0"/>
-          <w:numId w:val="39"/>
-        </w:numPr>
-        <w:rPr>
-          <w:lang w:val="en-US"/>
-        </w:rPr>
-      </w:pPr>
-      <w:r>
-        <w:rPr>
-          <w:lang w:val="en-US"/>
-        </w:rPr>
-        <w:lastRenderedPageBreak/>
-        <w:t>Niceties:</w:t>
-      </w:r>
-    </w:p>
-    <w:p>
-      <w:pPr>
-        <w:pStyle w:val="ListParagraph"/>
-        <w:numPr>
-          <w:ilvl w:val="1"/>
-          <w:numId w:val="39"/>
-        </w:numPr>
-        <w:rPr>
-          <w:lang w:val="en-US"/>
-        </w:rPr>
-      </w:pPr>
-      <w:r>
-        <w:rPr>
-          <w:lang w:val="en-US"/>
-        </w:rPr>
-        <w:t xml:space="preserve">Give personality. </w:t>
-      </w:r>
-    </w:p>
-    <w:p>
-      <w:pPr>
-        <w:pStyle w:val="ListParagraph"/>
-        <w:numPr>
-          <w:ilvl w:val="1"/>
-          <w:numId w:val="39"/>
-        </w:numPr>
-        <w:rPr>
-          <w:lang w:val="en-US"/>
-        </w:rPr>
-      </w:pPr>
-      <w:r>
-        <w:rPr>
-          <w:lang w:val="en-US"/>
-        </w:rPr>
-        <w:t xml:space="preserve">If no knives, </w:t>
-      </w:r>
-      <w:r>
-        <w:rPr>
-          <w:i/>
-          <w:iCs/>
-          <w:lang w:val="en-US"/>
-        </w:rPr>
-        <w:t>and</w:t>
-      </w:r>
-      <w:r>
-        <w:rPr>
-          <w:lang w:val="en-US"/>
-        </w:rPr>
-        <w:t xml:space="preserve"> no knives for grabs, flee from others?</w:t>
-      </w:r>
-    </w:p>
-    <w:p>
-      <w:pPr>
-        <w:pStyle w:val="ListParagraph"/>
-        <w:numPr>
-          <w:ilvl w:val="1"/>
-          <w:numId w:val="39"/>
-        </w:numPr>
-        <w:rPr>
-          <w:lang w:val="en-US"/>
-        </w:rPr>
-      </w:pPr>
-      <w:r>
-        <w:rPr>
-          <w:lang w:val="en-US"/>
-        </w:rPr>
-        <w:t>Add the</w:t>
-      </w:r>
-      <w:r>
-        <w:rPr>
-          <w:lang w:val="en-US"/>
-        </w:rPr>
-        <w:t xml:space="preserve"> general</w:t>
-      </w:r>
-      <w:r>
-        <w:rPr>
-          <w:lang w:val="en-US"/>
-        </w:rPr>
-        <w:t xml:space="preserve"> niceties.</w:t>
-      </w:r>
-    </w:p>
-    <w:p>
-      <w:pPr>
-        <w:rPr>
-          <w:lang w:val="en-US"/>
-        </w:rPr>
-      </w:pPr>
-    </w:p>
-    <w:p>
-      <w:pPr>
-        <w:rPr>
-          <w:lang w:val="en-US"/>
-        </w:rPr>
-      </w:pPr>
-    </w:p>
-    <w:p>
-      <w:pPr>
-        <w:rPr>
-          <w:lang w:val="en-US"/>
-        </w:rPr>
-      </w:pPr>
-      <w:r>
-        <w:rPr>
-          <w:b/>
-          <w:bCs/>
-          <w:lang w:val="en-US"/>
-        </w:rPr>
-        <w:t xml:space="preserve">Game </w:t>
-      </w:r>
-      <w:r>
-        <w:rPr>
-          <w:b/>
-          <w:bCs/>
-          <w:lang w:val="en-US"/>
-        </w:rPr>
-        <w:t>Modes</w:t>
-      </w:r>
-      <w:r>
-        <w:rPr>
-          <w:b/>
-          <w:bCs/>
-          <w:lang w:val="en-US"/>
-        </w:rPr>
-        <w:t>:</w:t>
-      </w:r>
-    </w:p>
-    <w:p>
-      <w:pPr>
-        <w:pStyle w:val="ListParagraph"/>
-        <w:numPr>
-          <w:ilvl w:val="0"/>
-          <w:numId w:val="23"/>
-        </w:numPr>
-        <w:rPr>
-          <w:lang w:val="en-US"/>
-        </w:rPr>
-      </w:pPr>
-      <w:r>
-        <w:rPr>
-          <w:lang w:val="en-US"/>
-        </w:rPr>
-        <w:t>“Frightening Feast”:</w:t>
-      </w:r>
-    </w:p>
-    <w:p>
-      <w:pPr>
-        <w:pStyle w:val="ListParagraph"/>
-        <w:numPr>
-          <w:ilvl w:val="1"/>
-          <w:numId w:val="23"/>
-        </w:numPr>
-        <w:rPr>
-          <w:lang w:val="en-US"/>
-        </w:rPr>
-      </w:pPr>
-      <w:r>
-        <w:rPr>
-          <w:lang w:val="en-US"/>
-        </w:rPr>
-        <w:t>Spawn dumplings. (Spawn multiple types, some worth more points, some poisonous</w:t>
-      </w:r>
-      <w:r>
-        <w:rPr>
-          <w:lang w:val="en-US"/>
-        </w:rPr>
-        <w:t>??)</w:t>
-      </w:r>
-    </w:p>
-    <w:p>
-      <w:pPr>
-        <w:pStyle w:val="ListParagraph"/>
-        <w:numPr>
-          <w:ilvl w:val="1"/>
-          <w:numId w:val="23"/>
-        </w:numPr>
-        <w:rPr>
-          <w:lang w:val="en-US"/>
-        </w:rPr>
-      </w:pPr>
-      <w:r>
-        <w:rPr>
-          <w:lang w:val="en-US"/>
-        </w:rPr>
-        <w:t>When touched, grow (considerably), position dumpling randomly inside.</w:t>
-      </w:r>
-    </w:p>
-    <w:p>
-      <w:pPr>
-        <w:pStyle w:val="ListParagraph"/>
-        <w:numPr>
-          <w:ilvl w:val="1"/>
-          <w:numId w:val="23"/>
-        </w:numPr>
-        <w:rPr>
-          <w:lang w:val="en-US"/>
-        </w:rPr>
-      </w:pPr>
-      <w:r>
-        <w:rPr>
-          <w:lang w:val="en-US"/>
-        </w:rPr>
-        <w:t>When sliced, check if line intersects dumpling circle. (Should be easy algorithm for that.)</w:t>
-      </w:r>
-    </w:p>
-    <w:p>
-      <w:pPr>
-        <w:pStyle w:val="ListParagraph"/>
-        <w:numPr>
-          <w:ilvl w:val="1"/>
-          <w:numId w:val="23"/>
-        </w:numPr>
-        <w:rPr>
-          <w:lang w:val="en-US"/>
-        </w:rPr>
-      </w:pPr>
-      <w:r>
-        <w:rPr>
-          <w:lang w:val="en-US"/>
-        </w:rPr>
-        <w:t>If so, give dumpling to attacker.</w:t>
-      </w:r>
-    </w:p>
-    <w:p>
-      <w:pPr>
-        <w:pStyle w:val="ListParagraph"/>
-        <w:numPr>
-          <w:ilvl w:val="1"/>
-          <w:numId w:val="23"/>
-        </w:numPr>
-        <w:rPr>
-          <w:i/>
-          <w:iCs/>
-          <w:lang w:val="en-US"/>
-        </w:rPr>
-      </w:pPr>
-      <w:r>
-        <w:rPr>
-          <w:i/>
-          <w:iCs/>
-          <w:lang w:val="en-US"/>
-        </w:rPr>
-        <w:t>Question:</w:t>
-      </w:r>
-      <w:r>
-        <w:rPr>
-          <w:lang w:val="en-US"/>
-        </w:rPr>
-        <w:t xml:space="preserve"> do you lose the dumplings that came loose as well? Can you eat them again?</w:t>
-      </w:r>
-    </w:p>
-    <w:p>
-      <w:pPr>
-        <w:pStyle w:val="ListParagraph"/>
-        <w:numPr>
-          <w:ilvl w:val="0"/>
-          <w:numId w:val="23"/>
-        </w:numPr>
-        <w:rPr>
-          <w:i/>
-          <w:iCs/>
-          <w:lang w:val="en-US"/>
-        </w:rPr>
-      </w:pPr>
-      <w:r>
-        <w:rPr>
-          <w:lang w:val="en-US"/>
-        </w:rPr>
-        <w:t>“Dwarfing Dumplings”:</w:t>
-      </w:r>
-    </w:p>
-    <w:p>
-      <w:pPr>
-        <w:pStyle w:val="ListParagraph"/>
-        <w:numPr>
-          <w:ilvl w:val="1"/>
-          <w:numId w:val="23"/>
-        </w:numPr>
-        <w:rPr>
-          <w:i/>
-          <w:iCs/>
-          <w:lang w:val="en-US"/>
-        </w:rPr>
-      </w:pPr>
-      <w:r>
-        <w:rPr>
-          <w:lang w:val="en-US"/>
-        </w:rPr>
-        <w:t xml:space="preserve">Spawn one </w:t>
-      </w:r>
-      <w:r>
-        <w:rPr>
-          <w:lang w:val="en-US"/>
-        </w:rPr>
-        <w:t>“</w:t>
-      </w:r>
-      <w:r>
-        <w:rPr>
-          <w:lang w:val="en-US"/>
-        </w:rPr>
-        <w:t>huge dumpling</w:t>
-      </w:r>
-      <w:r>
-        <w:rPr>
-          <w:lang w:val="en-US"/>
-        </w:rPr>
-        <w:t>”</w:t>
-      </w:r>
-      <w:r>
-        <w:rPr>
-          <w:lang w:val="en-US"/>
-        </w:rPr>
-        <w:t xml:space="preserve"> per team. (Predefined locations per arena?)</w:t>
-      </w:r>
-    </w:p>
-    <w:p>
-      <w:pPr>
-        <w:pStyle w:val="ListParagraph"/>
-        <w:numPr>
-          <w:ilvl w:val="1"/>
-          <w:numId w:val="23"/>
-        </w:numPr>
-        <w:rPr>
-          <w:i/>
-          <w:iCs/>
-          <w:lang w:val="en-US"/>
-        </w:rPr>
-      </w:pPr>
-      <w:r>
-        <w:rPr>
-          <w:lang w:val="en-US"/>
-        </w:rPr>
-        <w:t>Players themselves are super small</w:t>
-      </w:r>
-      <w:r>
-        <w:rPr>
-          <w:lang w:val="en-US"/>
-        </w:rPr>
-        <w:t xml:space="preserve"> (to make space)</w:t>
-      </w:r>
-    </w:p>
-    <w:p>
-      <w:pPr>
-        <w:pStyle w:val="ListParagraph"/>
-        <w:numPr>
-          <w:ilvl w:val="1"/>
-          <w:numId w:val="23"/>
-        </w:numPr>
-        <w:rPr>
-          <w:i/>
-          <w:iCs/>
-          <w:lang w:val="en-US"/>
-        </w:rPr>
-      </w:pPr>
-      <w:r>
-        <w:rPr>
-          <w:lang w:val="en-US"/>
-        </w:rPr>
-        <w:t xml:space="preserve">Also, can only play with </w:t>
-      </w:r>
-      <w:r>
-        <w:rPr>
-          <w:i/>
-          <w:iCs/>
-          <w:lang w:val="en-US"/>
-        </w:rPr>
-        <w:t>at most</w:t>
-      </w:r>
-      <w:r>
-        <w:rPr>
-          <w:lang w:val="en-US"/>
-        </w:rPr>
-        <w:t xml:space="preserve"> 3 or 4 teams?</w:t>
-      </w:r>
-    </w:p>
-    <w:p>
-      <w:pPr>
-        <w:pStyle w:val="ListParagraph"/>
-        <w:numPr>
-          <w:ilvl w:val="0"/>
-          <w:numId w:val="23"/>
-        </w:numPr>
-        <w:rPr>
-          <w:i/>
-          <w:iCs/>
-          <w:lang w:val="en-US"/>
-        </w:rPr>
-      </w:pPr>
-      <w:r>
-        <w:rPr>
-          <w:lang w:val="en-US"/>
-        </w:rPr>
-        <w:t>“Ropeless Race”:</w:t>
-      </w:r>
-    </w:p>
-    <w:p>
-      <w:pPr>
-        <w:pStyle w:val="ListParagraph"/>
-        <w:numPr>
-          <w:ilvl w:val="1"/>
-          <w:numId w:val="23"/>
-        </w:numPr>
-        <w:rPr>
-          <w:i/>
-          <w:iCs/>
-          <w:lang w:val="en-US"/>
-        </w:rPr>
-      </w:pPr>
-      <w:r>
-        <w:rPr>
-          <w:lang w:val="en-US"/>
-        </w:rPr>
-        <w:t>Figure out how to attach ropes to players.</w:t>
-      </w:r>
-    </w:p>
-    <w:p>
-      <w:pPr>
-        <w:pStyle w:val="ListParagraph"/>
-        <w:numPr>
-          <w:ilvl w:val="1"/>
-          <w:numId w:val="23"/>
-        </w:numPr>
-        <w:rPr>
-          <w:i/>
-          <w:iCs/>
-          <w:lang w:val="en-US"/>
-        </w:rPr>
-      </w:pPr>
-      <w:r>
-        <w:rPr>
-          <w:lang w:val="en-US"/>
-        </w:rPr>
-        <w:t>At start, attach ropes, then attach something valuable at the other end.</w:t>
-      </w:r>
-    </w:p>
-    <w:p>
-      <w:pPr>
-        <w:pStyle w:val="ListParagraph"/>
-        <w:numPr>
-          <w:ilvl w:val="1"/>
-          <w:numId w:val="23"/>
-        </w:numPr>
-        <w:rPr>
-          <w:i/>
-          <w:iCs/>
-          <w:lang w:val="en-US"/>
-        </w:rPr>
-      </w:pPr>
-      <w:r>
-        <w:rPr>
-          <w:lang w:val="en-US"/>
-        </w:rPr>
-        <w:t>When body is sliced from group “Ropes” =&gt; reconnect resulting bodies to the old PinJoints, remove this item from player.</w:t>
-      </w:r>
-      <w:r>
-        <w:rPr>
-          <w:lang w:val="en-US"/>
-        </w:rPr>
-        <w:t xml:space="preserve"> (Use collector for that.)</w:t>
-      </w:r>
-    </w:p>
-    <w:p>
-      <w:pPr>
-        <w:rPr>
-          <w:lang w:val="en-US"/>
-        </w:rPr>
-      </w:pPr>
-    </w:p>
-    <w:p>
-      <w:pPr>
-        <w:rPr>
-          <w:lang w:val="en-US"/>
-        </w:rPr>
-      </w:pPr>
-      <w:r>
-        <w:rPr>
-          <w:b/>
-          <w:bCs/>
-          <w:lang w:val="en-US"/>
-        </w:rPr>
-        <w:t>Future To-Do:</w:t>
+          <w:numId w:val="22"/>
+        </w:numPr>
+        <w:rPr>
+          <w:lang w:val="en-US"/>
+        </w:rPr>
+      </w:pPr>
+      <w:r>
+        <w:rPr>
+          <w:lang w:val="en-US"/>
+        </w:rPr>
+        <w:t>Add some minor sliceable elements to graveyard and ghost town. (Like a few barrels somewhere, or fruit.)</w:t>
       </w:r>
     </w:p>
     <w:p>
@@ -9111,6 +9038,119 @@
     </w:lvl>
   </w:abstractNum>
   <w:abstractNum w:abstractNumId="40" w15:restartNumberingAfterBreak="0">
+    <w:nsid w:val="6B4B5AD2"/>
+    <w:multiLevelType w:val="hybridMultilevel"/>
+    <w:tmpl w:val="ECE6CF7E"/>
+    <w:lvl w:ilvl="0" w:tplc="04130001">
+      <w:start w:val="1"/>
+      <w:numFmt w:val="bullet"/>
+      <w:lvlText w:val=""/>
+      <w:lvlJc w:val="left"/>
+      <w:pPr>
+        <w:ind w:left="720" w:hanging="360"/>
+      </w:pPr>
+      <w:rPr>
+        <w:rFonts w:ascii="Symbol" w:hAnsi="Symbol" w:hint="default"/>
+      </w:rPr>
+    </w:lvl>
+    <w:lvl w:ilvl="1" w:tplc="04130003">
+      <w:start w:val="1"/>
+      <w:numFmt w:val="bullet"/>
+      <w:lvlText w:val="o"/>
+      <w:lvlJc w:val="left"/>
+      <w:pPr>
+        <w:ind w:left="1440" w:hanging="360"/>
+      </w:pPr>
+      <w:rPr>
+        <w:rFonts w:ascii="Courier New" w:hAnsi="Courier New" w:cs="Courier New" w:hint="default"/>
+      </w:rPr>
+    </w:lvl>
+    <w:lvl w:ilvl="2" w:tplc="04130005" w:tentative="1">
+      <w:start w:val="1"/>
+      <w:numFmt w:val="bullet"/>
+      <w:lvlText w:val=""/>
+      <w:lvlJc w:val="left"/>
+      <w:pPr>
+        <w:ind w:left="2160" w:hanging="360"/>
+      </w:pPr>
+      <w:rPr>
+        <w:rFonts w:ascii="Wingdings" w:hAnsi="Wingdings" w:hint="default"/>
+      </w:rPr>
+    </w:lvl>
+    <w:lvl w:ilvl="3" w:tplc="04130001" w:tentative="1">
+      <w:start w:val="1"/>
+      <w:numFmt w:val="bullet"/>
+      <w:lvlText w:val=""/>
+      <w:lvlJc w:val="left"/>
+      <w:pPr>
+        <w:ind w:left="2880" w:hanging="360"/>
+      </w:pPr>
+      <w:rPr>
+        <w:rFonts w:ascii="Symbol" w:hAnsi="Symbol" w:hint="default"/>
+      </w:rPr>
+    </w:lvl>
+    <w:lvl w:ilvl="4" w:tplc="04130003" w:tentative="1">
+      <w:start w:val="1"/>
+      <w:numFmt w:val="bullet"/>
+      <w:lvlText w:val="o"/>
+      <w:lvlJc w:val="left"/>
+      <w:pPr>
+        <w:ind w:left="3600" w:hanging="360"/>
+      </w:pPr>
+      <w:rPr>
+        <w:rFonts w:ascii="Courier New" w:hAnsi="Courier New" w:cs="Courier New" w:hint="default"/>
+      </w:rPr>
+    </w:lvl>
+    <w:lvl w:ilvl="5" w:tplc="04130005" w:tentative="1">
+      <w:start w:val="1"/>
+      <w:numFmt w:val="bullet"/>
+      <w:lvlText w:val=""/>
+      <w:lvlJc w:val="left"/>
+      <w:pPr>
+        <w:ind w:left="4320" w:hanging="360"/>
+      </w:pPr>
+      <w:rPr>
+        <w:rFonts w:ascii="Wingdings" w:hAnsi="Wingdings" w:hint="default"/>
+      </w:rPr>
+    </w:lvl>
+    <w:lvl w:ilvl="6" w:tplc="04130001" w:tentative="1">
+      <w:start w:val="1"/>
+      <w:numFmt w:val="bullet"/>
+      <w:lvlText w:val=""/>
+      <w:lvlJc w:val="left"/>
+      <w:pPr>
+        <w:ind w:left="5040" w:hanging="360"/>
+      </w:pPr>
+      <w:rPr>
+        <w:rFonts w:ascii="Symbol" w:hAnsi="Symbol" w:hint="default"/>
+      </w:rPr>
+    </w:lvl>
+    <w:lvl w:ilvl="7" w:tplc="04130003" w:tentative="1">
+      <w:start w:val="1"/>
+      <w:numFmt w:val="bullet"/>
+      <w:lvlText w:val="o"/>
+      <w:lvlJc w:val="left"/>
+      <w:pPr>
+        <w:ind w:left="5760" w:hanging="360"/>
+      </w:pPr>
+      <w:rPr>
+        <w:rFonts w:ascii="Courier New" w:hAnsi="Courier New" w:cs="Courier New" w:hint="default"/>
+      </w:rPr>
+    </w:lvl>
+    <w:lvl w:ilvl="8" w:tplc="04130005" w:tentative="1">
+      <w:start w:val="1"/>
+      <w:numFmt w:val="bullet"/>
+      <w:lvlText w:val=""/>
+      <w:lvlJc w:val="left"/>
+      <w:pPr>
+        <w:ind w:left="6480" w:hanging="360"/>
+      </w:pPr>
+      <w:rPr>
+        <w:rFonts w:ascii="Wingdings" w:hAnsi="Wingdings" w:hint="default"/>
+      </w:rPr>
+    </w:lvl>
+  </w:abstractNum>
+  <w:abstractNum w:abstractNumId="41" w15:restartNumberingAfterBreak="0">
     <w:nsid w:val="6C8440C4"/>
     <w:multiLevelType w:val="hybridMultilevel"/>
     <w:tmpl w:val="B3F66024"/>
@@ -9223,7 +9263,7 @@
       </w:rPr>
     </w:lvl>
   </w:abstractNum>
-  <w:abstractNum w:abstractNumId="41" w15:restartNumberingAfterBreak="0">
+  <w:abstractNum w:abstractNumId="42" w15:restartNumberingAfterBreak="0">
     <w:nsid w:val="729B7D13"/>
     <w:multiLevelType w:val="hybridMultilevel"/>
     <w:tmpl w:val="2FC6220E"/>
@@ -9336,7 +9376,7 @@
       </w:rPr>
     </w:lvl>
   </w:abstractNum>
-  <w:abstractNum w:abstractNumId="42" w15:restartNumberingAfterBreak="0">
+  <w:abstractNum w:abstractNumId="43" w15:restartNumberingAfterBreak="0">
     <w:nsid w:val="73F560F7"/>
     <w:multiLevelType w:val="hybridMultilevel"/>
     <w:tmpl w:val="3B8A6618"/>
@@ -9449,7 +9489,7 @@
       </w:rPr>
     </w:lvl>
   </w:abstractNum>
-  <w:abstractNum w:abstractNumId="43" w15:restartNumberingAfterBreak="0">
+  <w:abstractNum w:abstractNumId="44" w15:restartNumberingAfterBreak="0">
     <w:nsid w:val="74A239A7"/>
     <w:multiLevelType w:val="hybridMultilevel"/>
     <w:tmpl w:val="0A748002"/>
@@ -9562,7 +9602,7 @@
       </w:rPr>
     </w:lvl>
   </w:abstractNum>
-  <w:abstractNum w:abstractNumId="44" w15:restartNumberingAfterBreak="0">
+  <w:abstractNum w:abstractNumId="45" w15:restartNumberingAfterBreak="0">
     <w:nsid w:val="76D049F6"/>
     <w:multiLevelType w:val="hybridMultilevel"/>
     <w:tmpl w:val="3C2CE8E6"/>
@@ -9675,7 +9715,7 @@
       </w:rPr>
     </w:lvl>
   </w:abstractNum>
-  <w:abstractNum w:abstractNumId="45" w15:restartNumberingAfterBreak="0">
+  <w:abstractNum w:abstractNumId="46" w15:restartNumberingAfterBreak="0">
     <w:nsid w:val="775A7B31"/>
     <w:multiLevelType w:val="hybridMultilevel"/>
     <w:tmpl w:val="B66009AE"/>
@@ -9788,7 +9828,7 @@
       </w:rPr>
     </w:lvl>
   </w:abstractNum>
-  <w:abstractNum w:abstractNumId="46" w15:restartNumberingAfterBreak="0">
+  <w:abstractNum w:abstractNumId="47" w15:restartNumberingAfterBreak="0">
     <w:nsid w:val="79BE3581"/>
     <w:multiLevelType w:val="hybridMultilevel"/>
     <w:tmpl w:val="A6A80EAC"/>
@@ -9901,7 +9941,7 @@
       </w:rPr>
     </w:lvl>
   </w:abstractNum>
-  <w:abstractNum w:abstractNumId="47" w15:restartNumberingAfterBreak="0">
+  <w:abstractNum w:abstractNumId="48" w15:restartNumberingAfterBreak="0">
     <w:nsid w:val="7D56287C"/>
     <w:multiLevelType w:val="hybridMultilevel"/>
     <w:tmpl w:val="0CEE7CF2"/>
@@ -10014,7 +10054,7 @@
       </w:rPr>
     </w:lvl>
   </w:abstractNum>
-  <w:abstractNum w:abstractNumId="48" w15:restartNumberingAfterBreak="0">
+  <w:abstractNum w:abstractNumId="49" w15:restartNumberingAfterBreak="0">
     <w:nsid w:val="7F047FAA"/>
     <w:multiLevelType w:val="hybridMultilevel"/>
     <w:tmpl w:val="6BA89712"/>
@@ -10143,10 +10183,10 @@
     <w:abstractNumId w:val="11"/>
   </w:num>
   <w:num w:numId="6">
-    <w:abstractNumId w:val="43"/>
+    <w:abstractNumId w:val="44"/>
   </w:num>
   <w:num w:numId="7">
-    <w:abstractNumId w:val="45"/>
+    <w:abstractNumId w:val="46"/>
   </w:num>
   <w:num w:numId="8">
     <w:abstractNumId w:val="37"/>
@@ -10173,10 +10213,10 @@
     <w:abstractNumId w:val="23"/>
   </w:num>
   <w:num w:numId="16">
-    <w:abstractNumId w:val="42"/>
+    <w:abstractNumId w:val="43"/>
   </w:num>
   <w:num w:numId="17">
-    <w:abstractNumId w:val="47"/>
+    <w:abstractNumId w:val="48"/>
   </w:num>
   <w:num w:numId="18">
     <w:abstractNumId w:val="39"/>
@@ -10194,7 +10234,7 @@
     <w:abstractNumId w:val="9"/>
   </w:num>
   <w:num w:numId="23">
-    <w:abstractNumId w:val="46"/>
+    <w:abstractNumId w:val="47"/>
   </w:num>
   <w:num w:numId="24">
     <w:abstractNumId w:val="28"/>
@@ -10206,7 +10246,7 @@
     <w:abstractNumId w:val="21"/>
   </w:num>
   <w:num w:numId="27">
-    <w:abstractNumId w:val="44"/>
+    <w:abstractNumId w:val="45"/>
   </w:num>
   <w:num w:numId="28">
     <w:abstractNumId w:val="38"/>
@@ -10227,7 +10267,7 @@
     <w:abstractNumId w:val="14"/>
   </w:num>
   <w:num w:numId="34">
-    <w:abstractNumId w:val="40"/>
+    <w:abstractNumId w:val="41"/>
   </w:num>
   <w:num w:numId="35">
     <w:abstractNumId w:val="16"/>
@@ -10248,7 +10288,7 @@
     <w:abstractNumId w:val="31"/>
   </w:num>
   <w:num w:numId="41">
-    <w:abstractNumId w:val="41"/>
+    <w:abstractNumId w:val="42"/>
   </w:num>
   <w:num w:numId="42">
     <w:abstractNumId w:val="19"/>
@@ -10263,7 +10303,7 @@
     <w:abstractNumId w:val="3"/>
   </w:num>
   <w:num w:numId="46">
-    <w:abstractNumId w:val="48"/>
+    <w:abstractNumId w:val="49"/>
   </w:num>
   <w:num w:numId="47">
     <w:abstractNumId w:val="30"/>
@@ -10273,6 +10313,9 @@
   </w:num>
   <w:num w:numId="49">
     <w:abstractNumId w:val="8"/>
+  </w:num>
+  <w:num w:numId="50">
+    <w:abstractNumId w:val="40"/>
   </w:num>
   <w:numIdMacAtCleanup w:val="16"/>
 </w:numbering>
@@ -10748,7 +10791,6 @@
   <w:style w:type="character" w:default="1" w:styleId="DefaultParagraphFont">
     <w:name w:val="Default Paragraph Font"/>
     <w:uiPriority w:val="1"/>
-    <w:semiHidden/>
     <w:unhideWhenUsed/>
   </w:style>
   <w:style w:type="table" w:default="1" w:styleId="TableNormal">

</xml_diff>